<commit_message>
Week 5 status report and first draft of project specification
</commit_message>
<xml_diff>
--- a/1_Planning/Project Specification and Plan.docx
+++ b/1_Planning/Project Specification and Plan.docx
@@ -168,25 +168,7 @@
           <w:szCs w:val="32"/>
         </w:rPr>
         <w:br/>
-        <w:t xml:space="preserve">Stanislav </w:t>
-      </w:r>
-      <w:proofErr w:type="spellStart"/>
-      <w:r>
-        <w:rPr>
-          <w:color w:val="008575"/>
-          <w:sz w:val="32"/>
-          <w:szCs w:val="32"/>
-        </w:rPr>
-        <w:t>Rashevskyi</w:t>
-      </w:r>
-      <w:proofErr w:type="spellEnd"/>
-      <w:r>
-        <w:rPr>
-          <w:color w:val="008575"/>
-          <w:sz w:val="32"/>
-          <w:szCs w:val="32"/>
-        </w:rPr>
-        <w:t xml:space="preserve"> - 7028178</w:t>
+        <w:t>Stanislav Rashevskyi - 7028178</w:t>
       </w:r>
       <w:r>
         <w:rPr>
@@ -268,8 +250,6 @@
         </w:rPr>
         <w:br w:type="page"/>
       </w:r>
-      <w:bookmarkStart w:id="4" w:name="_GoBack"/>
-      <w:bookmarkEnd w:id="4"/>
     </w:p>
     <w:sdt>
       <w:sdtPr>
@@ -879,90 +859,797 @@
       <w:pPr>
         <w:pStyle w:val="Heading1"/>
       </w:pPr>
-      <w:bookmarkStart w:id="5" w:name="_Toc506200501"/>
+      <w:bookmarkStart w:id="4" w:name="_Toc506200501"/>
       <w:r>
         <w:lastRenderedPageBreak/>
         <w:t>Complete System Diagram and Description</w:t>
       </w:r>
+      <w:bookmarkEnd w:id="4"/>
+    </w:p>
+    <w:p>
+      <w:r>
+        <w:tab/>
+        <w:t xml:space="preserve">The Air Hockey Robot </w:t>
+      </w:r>
+      <w:r>
+        <w:t xml:space="preserve">(AHR) </w:t>
+      </w:r>
+      <w:r>
+        <w:t xml:space="preserve">shall be comprised of four major modules as shown in </w:t>
+      </w:r>
+      <w:r>
+        <w:fldChar w:fldCharType="begin"/>
+      </w:r>
+      <w:r>
+        <w:instrText xml:space="preserve"> REF _Ref506465121 \h </w:instrText>
+      </w:r>
+      <w:r>
+        <w:fldChar w:fldCharType="separate"/>
+      </w:r>
+      <w:r>
+        <w:t xml:space="preserve">Figure </w:t>
+      </w:r>
+      <w:r>
+        <w:rPr>
+          <w:noProof/>
+        </w:rPr>
+        <w:t>1</w:t>
+      </w:r>
+      <w:r>
+        <w:fldChar w:fldCharType="end"/>
+      </w:r>
+      <w:r>
+        <w:t xml:space="preserve">.  The Master Controller will be the central interface for all other modules and is primarily responsible for control strategy.  </w:t>
+      </w:r>
+      <w:r>
+        <w:t xml:space="preserve">The Paddle Controller is the primary hardware interface responsible for safely controlling the </w:t>
+      </w:r>
+      <w:r>
+        <w:t xml:space="preserve">AHR </w:t>
+      </w:r>
+      <w:r>
+        <w:t>electro</w:t>
+      </w:r>
+      <w:r>
+        <w:t xml:space="preserve">mechanical system.  The Puck Tracker will be responsible for tracking the position and velocity of the air hockey puck on the playing surface.  </w:t>
+      </w:r>
+      <w:r>
+        <w:t>The User Interface will allow users to interact with the AHR system.</w:t>
+      </w:r>
+    </w:p>
+    <w:p>
+      <w:pPr>
+        <w:keepNext/>
+      </w:pPr>
+      <w:r>
+        <w:rPr>
+          <w:noProof/>
+          <w:lang w:val="en-US"/>
+        </w:rPr>
+        <w:drawing>
+          <wp:inline distT="0" distB="0" distL="0" distR="0" wp14:anchorId="4508F48D" wp14:editId="1B92E086">
+            <wp:extent cx="5943600" cy="4969053"/>
+            <wp:effectExtent l="0" t="0" r="0" b="3175"/>
+            <wp:docPr id="4" name="Picture 4"/>
+            <wp:cNvGraphicFramePr>
+              <a:graphicFrameLocks xmlns:a="http://schemas.openxmlformats.org/drawingml/2006/main" noChangeAspect="1"/>
+            </wp:cNvGraphicFramePr>
+            <a:graphic xmlns:a="http://schemas.openxmlformats.org/drawingml/2006/main">
+              <a:graphicData uri="http://schemas.openxmlformats.org/drawingml/2006/picture">
+                <pic:pic xmlns:pic="http://schemas.openxmlformats.org/drawingml/2006/picture">
+                  <pic:nvPicPr>
+                    <pic:cNvPr id="4" name="System_Overview_Block_Diagram.png"/>
+                    <pic:cNvPicPr/>
+                  </pic:nvPicPr>
+                  <pic:blipFill rotWithShape="1">
+                    <a:blip r:embed="rId10" cstate="print">
+                      <a:extLst>
+                        <a:ext uri="{28A0092B-C50C-407E-A947-70E740481C1C}">
+                          <a14:useLocalDpi xmlns:a14="http://schemas.microsoft.com/office/drawing/2010/main" val="0"/>
+                        </a:ext>
+                      </a:extLst>
+                    </a:blip>
+                    <a:srcRect t="5033"/>
+                    <a:stretch/>
+                  </pic:blipFill>
+                  <pic:spPr bwMode="auto">
+                    <a:xfrm>
+                      <a:off x="0" y="0"/>
+                      <a:ext cx="5943600" cy="4969053"/>
+                    </a:xfrm>
+                    <a:prstGeom prst="rect">
+                      <a:avLst/>
+                    </a:prstGeom>
+                    <a:ln>
+                      <a:noFill/>
+                    </a:ln>
+                    <a:extLst>
+                      <a:ext uri="{53640926-AAD7-44D8-BBD7-CCE9431645EC}">
+                        <a14:shadowObscured xmlns:a14="http://schemas.microsoft.com/office/drawing/2010/main"/>
+                      </a:ext>
+                    </a:extLst>
+                  </pic:spPr>
+                </pic:pic>
+              </a:graphicData>
+            </a:graphic>
+          </wp:inline>
+        </w:drawing>
+      </w:r>
+    </w:p>
+    <w:p>
+      <w:pPr>
+        <w:pStyle w:val="Caption"/>
+        <w:jc w:val="center"/>
+      </w:pPr>
+      <w:bookmarkStart w:id="5" w:name="_Ref506465121"/>
+      <w:r>
+        <w:t xml:space="preserve">Figure </w:t>
+      </w:r>
+      <w:fldSimple w:instr=" SEQ Figure \* ARABIC ">
+        <w:r>
+          <w:rPr>
+            <w:noProof/>
+          </w:rPr>
+          <w:t>1</w:t>
+        </w:r>
+      </w:fldSimple>
       <w:bookmarkEnd w:id="5"/>
-    </w:p>
-    <w:p>
-      <w:pPr>
-        <w:ind w:firstLine="720"/>
-      </w:pPr>
-      <w:proofErr w:type="gramStart"/>
-      <w:r>
-        <w:t>o</w:t>
-      </w:r>
-      <w:proofErr w:type="gramEnd"/>
-      <w:r>
-        <w:t xml:space="preserve"> block diagram of the complete system</w:t>
-      </w:r>
-    </w:p>
-    <w:p>
-      <w:pPr>
-        <w:ind w:firstLine="720"/>
-      </w:pPr>
-      <w:proofErr w:type="gramStart"/>
-      <w:r>
-        <w:t>o</w:t>
-      </w:r>
-      <w:proofErr w:type="gramEnd"/>
-      <w:r>
-        <w:t xml:space="preserve"> Description of each block </w:t>
-      </w:r>
-    </w:p>
-    <w:p>
-      <w:pPr>
-        <w:ind w:firstLine="720"/>
-      </w:pPr>
-      <w:proofErr w:type="gramStart"/>
-      <w:r>
-        <w:t>o</w:t>
-      </w:r>
-      <w:proofErr w:type="gramEnd"/>
-      <w:r>
-        <w:t xml:space="preserve"> Identification of off-the-shelf components and ‘own design’ components. </w:t>
-      </w:r>
-    </w:p>
-    <w:p>
-      <w:pPr>
-        <w:ind w:firstLine="720"/>
-      </w:pPr>
-      <w:proofErr w:type="gramStart"/>
-      <w:r>
-        <w:t>o</w:t>
-      </w:r>
-      <w:proofErr w:type="gramEnd"/>
-      <w:r>
-        <w:t xml:space="preserve"> Breakdown the ‘own design’ components into a number of modules (one module per group member)</w:t>
-      </w:r>
-    </w:p>
-    <w:p>
-      <w:pPr>
-        <w:ind w:firstLine="720"/>
+      <w:r>
+        <w:t xml:space="preserve"> - Air Hockey Robot Block Diagram</w:t>
+      </w:r>
+    </w:p>
+    <w:p>
+      <w:pPr>
         <w:rPr>
           <w:highlight w:val="yellow"/>
         </w:rPr>
       </w:pPr>
-      <w:proofErr w:type="gramStart"/>
-      <w:r>
-        <w:t>o</w:t>
-      </w:r>
-      <w:proofErr w:type="gramEnd"/>
-      <w:r>
-        <w:t xml:space="preserve"> Risks and risk management plan</w:t>
+      <w:r>
+        <w:tab/>
+      </w:r>
+      <w:r>
+        <w:t xml:space="preserve">The Master Controller, Puck Tracker, and User Interface </w:t>
+      </w:r>
+      <w:r>
+        <w:t xml:space="preserve">will be software of our own design running on </w:t>
+      </w:r>
+      <w:r>
+        <w:t xml:space="preserve">and interfacing with </w:t>
+      </w:r>
+      <w:r>
+        <w:t>off-the-shelf</w:t>
+      </w:r>
+      <w:r>
+        <w:t xml:space="preserve"> hardwa</w:t>
+      </w:r>
+      <w:r>
+        <w:t>re.</w:t>
+      </w:r>
+      <w:r>
+        <w:t xml:space="preserve">  The Paddle Controller shall be software of our own design implemented on an embedded target of our own design which interfaces with off-the-sh</w:t>
+      </w:r>
+      <w:r>
+        <w:t xml:space="preserve">elf sensors and actuators.  The team </w:t>
+      </w:r>
+      <w:r>
+        <w:t>shall</w:t>
+      </w:r>
+      <w:r>
+        <w:t xml:space="preserve"> work collaboratively on the system level design</w:t>
+      </w:r>
+      <w:r>
+        <w:t>.  Each module shall have a lead developer who take</w:t>
+      </w:r>
+      <w:r>
+        <w:t>s</w:t>
+      </w:r>
+      <w:r>
+        <w:t xml:space="preserve"> final responsibility for the design and implementation of the module.  All group members may </w:t>
+      </w:r>
+      <w:r>
+        <w:t xml:space="preserve">contribute to the design, implementation, and review </w:t>
+      </w:r>
+      <w:r>
+        <w:t>of all modules.</w:t>
+      </w:r>
+      <w:r>
+        <w:t xml:space="preserve">  Stanislav shall lead development of the Master Controller, Thomas shall lead development of the Paddle </w:t>
+      </w:r>
+      <w:r>
+        <w:lastRenderedPageBreak/>
+        <w:t>Controller, and David shall lead development of the Puck Tracker (Semester 7) and User Interface (Semester 8).</w:t>
+      </w:r>
+      <w:bookmarkStart w:id="6" w:name="_GoBack"/>
+      <w:bookmarkEnd w:id="6"/>
+      <w:r>
+        <w:t xml:space="preserve">  Appendix A includes the risk charter developed during the proposal phase of the project.  Overall we believe the risk for this project is low</w:t>
+      </w:r>
+      <w:r>
+        <w:t xml:space="preserve"> as we have developed our work plan to address high risk challenges early on.</w:t>
       </w:r>
     </w:p>
     <w:p>
       <w:pPr>
         <w:pStyle w:val="Heading1"/>
       </w:pPr>
-      <w:bookmarkStart w:id="6" w:name="_Toc506200502"/>
+      <w:bookmarkStart w:id="7" w:name="_Toc506200502"/>
       <w:r>
         <w:t>System Level Design Specification</w:t>
       </w:r>
-      <w:bookmarkEnd w:id="6"/>
+      <w:bookmarkEnd w:id="7"/>
+    </w:p>
+    <w:p>
+      <w:pPr>
+        <w:pStyle w:val="ListParagraph"/>
+        <w:numPr>
+          <w:ilvl w:val="0"/>
+          <w:numId w:val="24"/>
+        </w:numPr>
+      </w:pPr>
+      <w:r>
+        <w:t xml:space="preserve">The AHR must be capable of detecting the position of a 2.5” diameter puck travelling at up to 10m/s to within +/-25mm on a </w:t>
+      </w:r>
+      <w:r>
+        <w:rPr>
+          <w:color w:val="FF0000"/>
+        </w:rPr>
+        <w:t>6’x4’</w:t>
+      </w:r>
+      <w:r>
+        <w:t xml:space="preserve"> air hockey table in the ESE 4</w:t>
+      </w:r>
+      <w:r>
+        <w:rPr>
+          <w:vertAlign w:val="superscript"/>
+        </w:rPr>
+        <w:t>th</w:t>
+      </w:r>
+      <w:r>
+        <w:t xml:space="preserve"> year classroom regardless of outside lighting conditions</w:t>
+      </w:r>
+      <w:r>
+        <w:t>.</w:t>
+      </w:r>
+    </w:p>
+    <w:p>
+      <w:pPr>
+        <w:pStyle w:val="ListParagraph"/>
+        <w:numPr>
+          <w:ilvl w:val="0"/>
+          <w:numId w:val="24"/>
+        </w:numPr>
+      </w:pPr>
+      <w:r>
+        <w:t>The AHR must be capable of controlling the position of air hockey paddle in two dimensions covering one half of the air hockey table playing surface.</w:t>
+      </w:r>
+    </w:p>
+    <w:p>
+      <w:pPr>
+        <w:pStyle w:val="ListParagraph"/>
+        <w:numPr>
+          <w:ilvl w:val="0"/>
+          <w:numId w:val="24"/>
+        </w:numPr>
+      </w:pPr>
+      <w:r>
+        <w:t>The AHR must be capable of tracking the position of the paddle to within +/-5mm.</w:t>
+      </w:r>
+    </w:p>
+    <w:p>
+      <w:pPr>
+        <w:pStyle w:val="ListParagraph"/>
+        <w:numPr>
+          <w:ilvl w:val="0"/>
+          <w:numId w:val="24"/>
+        </w:numPr>
+      </w:pPr>
+      <w:r>
+        <w:t xml:space="preserve">The AHR </w:t>
+      </w:r>
+      <w:r>
+        <w:t xml:space="preserve">must </w:t>
+      </w:r>
+      <w:r>
+        <w:t>provide a mechanism to locate the home position of the paddle</w:t>
+      </w:r>
+      <w:r>
+        <w:t>.</w:t>
+      </w:r>
+    </w:p>
+    <w:p>
+      <w:pPr>
+        <w:pStyle w:val="ListParagraph"/>
+        <w:numPr>
+          <w:ilvl w:val="0"/>
+          <w:numId w:val="24"/>
+        </w:numPr>
+      </w:pPr>
+      <w:r>
+        <w:t xml:space="preserve">The AHR </w:t>
+      </w:r>
+      <w:r>
+        <w:t xml:space="preserve">must </w:t>
+      </w:r>
+      <w:r>
+        <w:t xml:space="preserve">be capable of accelerating the paddle to a speed of </w:t>
+      </w:r>
+      <w:r>
+        <w:rPr>
+          <w:color w:val="FF0000"/>
+        </w:rPr>
+        <w:t xml:space="preserve">TBDm/s </w:t>
+      </w:r>
+      <w:r>
+        <w:t xml:space="preserve">over a distance of </w:t>
+      </w:r>
+      <w:r>
+        <w:rPr>
+          <w:color w:val="FF0000"/>
+        </w:rPr>
+        <w:t xml:space="preserve">3’? </w:t>
+      </w:r>
+      <w:r>
+        <w:t>(half table length).</w:t>
+      </w:r>
+    </w:p>
+    <w:p>
+      <w:pPr>
+        <w:pStyle w:val="ListParagraph"/>
+        <w:numPr>
+          <w:ilvl w:val="0"/>
+          <w:numId w:val="24"/>
+        </w:numPr>
+      </w:pPr>
+      <w:r>
+        <w:t xml:space="preserve">The AHR </w:t>
+      </w:r>
+      <w:r>
+        <w:t xml:space="preserve">must </w:t>
+      </w:r>
+      <w:r>
+        <w:t>shield users from potentially dangerous elements such as rotating mechanic</w:t>
+      </w:r>
+      <w:r>
+        <w:t>al components or pinch points.</w:t>
+      </w:r>
+    </w:p>
+    <w:p>
+      <w:pPr>
+        <w:pStyle w:val="ListParagraph"/>
+        <w:numPr>
+          <w:ilvl w:val="0"/>
+          <w:numId w:val="24"/>
+        </w:numPr>
+      </w:pPr>
+      <w:r>
+        <w:t xml:space="preserve">The AHR </w:t>
+      </w:r>
+      <w:r>
+        <w:t xml:space="preserve">must </w:t>
+      </w:r>
+      <w:r>
+        <w:t>include a mechanism to detect when the opposing player reaches over centre ice and stop the movement of the a</w:t>
+      </w:r>
+      <w:r>
+        <w:t>ir hockey paddle within 100ms.</w:t>
+      </w:r>
+    </w:p>
+    <w:p>
+      <w:pPr>
+        <w:pStyle w:val="ListParagraph"/>
+        <w:numPr>
+          <w:ilvl w:val="0"/>
+          <w:numId w:val="24"/>
+        </w:numPr>
+      </w:pPr>
+      <w:r>
+        <w:t xml:space="preserve">The AHR </w:t>
+      </w:r>
+      <w:r>
+        <w:t xml:space="preserve">could </w:t>
+      </w:r>
+      <w:r>
+        <w:t xml:space="preserve">include a mechanism to detect </w:t>
+      </w:r>
+      <w:r>
+        <w:t>the presence of foreign objects in the path of the air hockey paddle.</w:t>
+      </w:r>
+    </w:p>
+    <w:p>
+      <w:pPr>
+        <w:pStyle w:val="ListParagraph"/>
+        <w:numPr>
+          <w:ilvl w:val="0"/>
+          <w:numId w:val="24"/>
+        </w:numPr>
+      </w:pPr>
+      <w:r>
+        <w:t xml:space="preserve">The AHR </w:t>
+      </w:r>
+      <w:r>
+        <w:t xml:space="preserve">must </w:t>
+      </w:r>
+      <w:r>
+        <w:t>include a mechanism to stop the paddle from making contact with the boar</w:t>
+      </w:r>
+      <w:r>
+        <w:t>ds of the air hockey table.</w:t>
+      </w:r>
+    </w:p>
+    <w:p>
+      <w:pPr>
+        <w:pStyle w:val="ListParagraph"/>
+        <w:numPr>
+          <w:ilvl w:val="0"/>
+          <w:numId w:val="24"/>
+        </w:numPr>
+      </w:pPr>
+      <w:r>
+        <w:t xml:space="preserve">The </w:t>
+      </w:r>
+      <w:r>
+        <w:t xml:space="preserve">AHR </w:t>
+      </w:r>
+      <w:r>
+        <w:t xml:space="preserve">could </w:t>
+      </w:r>
+      <w:r>
+        <w:t>include mecha</w:t>
+      </w:r>
+      <w:r>
+        <w:t>nism to adjust the difficulty.</w:t>
+      </w:r>
+    </w:p>
+    <w:p>
+      <w:pPr>
+        <w:pStyle w:val="ListParagraph"/>
+        <w:numPr>
+          <w:ilvl w:val="0"/>
+          <w:numId w:val="24"/>
+        </w:numPr>
+      </w:pPr>
+      <w:r>
+        <w:t xml:space="preserve">The AHR </w:t>
+      </w:r>
+      <w:r>
+        <w:t xml:space="preserve">must </w:t>
+      </w:r>
+      <w:r>
+        <w:t>include a defensive control strategy and an offensive control strategy.</w:t>
+      </w:r>
+    </w:p>
+    <w:p>
+      <w:pPr>
+        <w:pStyle w:val="ListParagraph"/>
+        <w:numPr>
+          <w:ilvl w:val="0"/>
+          <w:numId w:val="24"/>
+        </w:numPr>
+      </w:pPr>
+      <w:r>
+        <w:t xml:space="preserve">The </w:t>
+      </w:r>
+      <w:r>
+        <w:t xml:space="preserve">AHR </w:t>
+      </w:r>
+      <w:r>
+        <w:t xml:space="preserve">must </w:t>
+      </w:r>
+      <w:r>
+        <w:t>include a visual user interface</w:t>
+      </w:r>
+      <w:r>
+        <w:t xml:space="preserve"> with a mechanism for the</w:t>
+      </w:r>
+      <w:r>
+        <w:t xml:space="preserve"> user to provide input.</w:t>
+      </w:r>
+    </w:p>
+    <w:p>
+      <w:pPr>
+        <w:pStyle w:val="ListParagraph"/>
+        <w:numPr>
+          <w:ilvl w:val="0"/>
+          <w:numId w:val="24"/>
+        </w:numPr>
+      </w:pPr>
+      <w:r>
+        <w:t xml:space="preserve">The AHR </w:t>
+      </w:r>
+      <w:r>
+        <w:t xml:space="preserve">could </w:t>
+      </w:r>
+      <w:r>
+        <w:t>include a web interface</w:t>
+      </w:r>
+      <w:r>
+        <w:t xml:space="preserve"> or mobile application.</w:t>
+      </w:r>
+    </w:p>
+    <w:p>
+      <w:pPr>
+        <w:pStyle w:val="ListParagraph"/>
+        <w:numPr>
+          <w:ilvl w:val="0"/>
+          <w:numId w:val="24"/>
+        </w:numPr>
+      </w:pPr>
+      <w:r>
+        <w:t xml:space="preserve">The AHR </w:t>
+      </w:r>
+      <w:r>
+        <w:t xml:space="preserve">should </w:t>
+      </w:r>
+      <w:r>
+        <w:t>provide a mechanism to visualize the position and trajectory of the air</w:t>
+      </w:r>
+      <w:r>
+        <w:t xml:space="preserve"> hockey puck.</w:t>
+      </w:r>
+    </w:p>
+    <w:p>
+      <w:pPr>
+        <w:pStyle w:val="ListParagraph"/>
+        <w:numPr>
+          <w:ilvl w:val="0"/>
+          <w:numId w:val="24"/>
+        </w:numPr>
+      </w:pPr>
+      <w:r>
+        <w:t xml:space="preserve">The AHR </w:t>
+      </w:r>
+      <w:r>
+        <w:t xml:space="preserve">should </w:t>
+      </w:r>
+      <w:r>
+        <w:t xml:space="preserve">provide an interface to display </w:t>
+      </w:r>
+      <w:r>
+        <w:t>the game score and time clock.</w:t>
+      </w:r>
+    </w:p>
+    <w:p>
+      <w:pPr>
+        <w:pStyle w:val="ListParagraph"/>
+        <w:numPr>
+          <w:ilvl w:val="0"/>
+          <w:numId w:val="24"/>
+        </w:numPr>
+      </w:pPr>
+      <w:r>
+        <w:t xml:space="preserve">The AHR </w:t>
+      </w:r>
+      <w:r>
+        <w:t xml:space="preserve">could </w:t>
+      </w:r>
+      <w:r>
+        <w:t>automatical</w:t>
+      </w:r>
+      <w:r>
+        <w:t>ly keep track of goals scored.</w:t>
+      </w:r>
+    </w:p>
+    <w:p>
+      <w:pPr>
+        <w:pStyle w:val="ListParagraph"/>
+        <w:numPr>
+          <w:ilvl w:val="0"/>
+          <w:numId w:val="24"/>
+        </w:numPr>
+      </w:pPr>
+      <w:r>
+        <w:t xml:space="preserve">The AHR </w:t>
+      </w:r>
+      <w:r>
+        <w:t xml:space="preserve">could </w:t>
+      </w:r>
+      <w:r>
+        <w:t>include sound effects.</w:t>
+      </w:r>
+    </w:p>
+    <w:p>
+      <w:pPr>
+        <w:pStyle w:val="ListParagraph"/>
+        <w:numPr>
+          <w:ilvl w:val="0"/>
+          <w:numId w:val="24"/>
+        </w:numPr>
+      </w:pPr>
+      <w:r>
+        <w:t xml:space="preserve">The AHR </w:t>
+      </w:r>
+      <w:r>
+        <w:t xml:space="preserve">should </w:t>
+      </w:r>
+      <w:r>
+        <w:t>provide an interface to allow the user to change control mode</w:t>
+      </w:r>
+      <w:r>
+        <w:t>.</w:t>
+      </w:r>
+    </w:p>
+    <w:p>
+      <w:pPr>
+        <w:pStyle w:val="ListParagraph"/>
+        <w:numPr>
+          <w:ilvl w:val="0"/>
+          <w:numId w:val="24"/>
+        </w:numPr>
+      </w:pPr>
+      <w:r>
+        <w:t>The AHR should provide an interface to allow</w:t>
+      </w:r>
+      <w:r>
+        <w:t xml:space="preserve"> the user to change difficult</w:t>
+      </w:r>
+      <w:r>
+        <w:t>y</w:t>
+      </w:r>
+      <w:r>
+        <w:t>.</w:t>
+      </w:r>
+    </w:p>
+    <w:p>
+      <w:pPr>
+        <w:pStyle w:val="ListParagraph"/>
+        <w:numPr>
+          <w:ilvl w:val="0"/>
+          <w:numId w:val="24"/>
+        </w:numPr>
+      </w:pPr>
+      <w:r>
+        <w:t xml:space="preserve">The AHR </w:t>
+      </w:r>
+      <w:r>
+        <w:t xml:space="preserve">should </w:t>
+      </w:r>
+      <w:r>
+        <w:t>provide an interface to display debugging data and access diagn</w:t>
+      </w:r>
+      <w:r>
+        <w:t>os</w:t>
+      </w:r>
+      <w:r>
+        <w:t>tics and calibration routines.</w:t>
+      </w:r>
+    </w:p>
+    <w:p>
+      <w:pPr>
+        <w:pStyle w:val="ListParagraph"/>
+        <w:numPr>
+          <w:ilvl w:val="0"/>
+          <w:numId w:val="24"/>
+        </w:numPr>
+      </w:pPr>
+      <w:r>
+        <w:t xml:space="preserve">The AHR won’t </w:t>
+      </w:r>
+      <w:r>
+        <w:t>support voice control.</w:t>
+      </w:r>
+    </w:p>
+    <w:p>
+      <w:pPr>
+        <w:pStyle w:val="ListParagraph"/>
+        <w:numPr>
+          <w:ilvl w:val="0"/>
+          <w:numId w:val="24"/>
+        </w:numPr>
+      </w:pPr>
+      <w:r>
+        <w:t>The A</w:t>
+      </w:r>
+      <w:r>
+        <w:t xml:space="preserve">HR </w:t>
+      </w:r>
+      <w:r>
+        <w:t xml:space="preserve">must </w:t>
+      </w:r>
+      <w:r>
+        <w:t>include an Emergency Stop button mounted in a central location that disables t</w:t>
+      </w:r>
+      <w:r>
+        <w:t>he entire system.</w:t>
+      </w:r>
+    </w:p>
+    <w:p>
+      <w:pPr>
+        <w:pStyle w:val="ListParagraph"/>
+        <w:numPr>
+          <w:ilvl w:val="0"/>
+          <w:numId w:val="24"/>
+        </w:numPr>
+      </w:pPr>
+      <w:r>
+        <w:t xml:space="preserve">The AHR </w:t>
+      </w:r>
+      <w:r>
+        <w:t xml:space="preserve">power supply </w:t>
+      </w:r>
+      <w:r>
+        <w:t>must</w:t>
+      </w:r>
+      <w:r>
+        <w:t xml:space="preserve"> </w:t>
+      </w:r>
+      <w:r>
+        <w:t xml:space="preserve">operate on </w:t>
+      </w:r>
+      <w:r>
+        <w:t xml:space="preserve">120VAC standard </w:t>
+      </w:r>
+      <w:r>
+        <w:t>No</w:t>
+      </w:r>
+      <w:r>
+        <w:t>rth American electrical power.</w:t>
+      </w:r>
+    </w:p>
+    <w:p>
+      <w:pPr>
+        <w:pStyle w:val="ListParagraph"/>
+        <w:numPr>
+          <w:ilvl w:val="0"/>
+          <w:numId w:val="24"/>
+        </w:numPr>
+      </w:pPr>
+      <w:r>
+        <w:t>T</w:t>
+      </w:r>
+      <w:r>
+        <w:t xml:space="preserve">he AHR </w:t>
+      </w:r>
+      <w:r>
+        <w:t xml:space="preserve">could </w:t>
+      </w:r>
+      <w:r>
+        <w:t xml:space="preserve">provide an interface to allow users to manually </w:t>
+      </w:r>
+      <w:r>
+        <w:t>control the air hockey paddle.</w:t>
+      </w:r>
+    </w:p>
+    <w:p>
+      <w:pPr>
+        <w:pStyle w:val="ListParagraph"/>
+        <w:numPr>
+          <w:ilvl w:val="0"/>
+          <w:numId w:val="24"/>
+        </w:numPr>
+      </w:pPr>
+      <w:r>
+        <w:lastRenderedPageBreak/>
+        <w:t xml:space="preserve">The AHR </w:t>
+      </w:r>
+      <w:r>
+        <w:t xml:space="preserve">could </w:t>
+      </w:r>
+      <w:r>
+        <w:t>provide a mechanism to detect game violations such as paddle crossing centre ice, puck leaving table, paddle covering puck, etc.</w:t>
+      </w:r>
+    </w:p>
+    <w:p>
+      <w:pPr>
+        <w:pStyle w:val="ListParagraph"/>
+        <w:numPr>
+          <w:ilvl w:val="0"/>
+          <w:numId w:val="24"/>
+        </w:numPr>
+      </w:pPr>
+      <w:r>
+        <w:t xml:space="preserve">The AHR </w:t>
+      </w:r>
+      <w:r>
+        <w:t xml:space="preserve">won’t </w:t>
+      </w:r>
+      <w:r>
+        <w:t>support multiple pucks on the playing surface.</w:t>
+      </w:r>
+    </w:p>
+    <w:p>
+      <w:pPr>
+        <w:pStyle w:val="ListParagraph"/>
+      </w:pPr>
     </w:p>
     <w:p>
       <w:r>
@@ -979,26 +1666,30 @@
     </w:p>
     <w:p>
       <w:r>
-        <w:t xml:space="preserve">The specification should be a SMART (Specific, Measurable, Achievable, Realistic, Timely) specifications with </w:t>
-      </w:r>
-      <w:proofErr w:type="spellStart"/>
-      <w:r>
-        <w:t>MuSCoW</w:t>
-      </w:r>
-      <w:proofErr w:type="spellEnd"/>
-      <w:r>
-        <w:t xml:space="preserve"> (Must, Should, Could, Won’t), risk and effort ratings (high, medium, or low) for each functional/work block</w:t>
+        <w:t xml:space="preserve">The specification should be a SMART (Specific, Measurable, Achievable, Realistic, Timely) specifications with MuSCoW (Must, Should, Could, Won’t), </w:t>
+      </w:r>
+      <w:r>
+        <w:rPr>
+          <w:highlight w:val="yellow"/>
+        </w:rPr>
+        <w:t>risk and effort ratings (high, medium, or low) for each functional/work block</w:t>
+      </w:r>
+      <w:r>
+        <w:t xml:space="preserve"> WHAT?</w:t>
       </w:r>
     </w:p>
     <w:p>
       <w:pPr>
         <w:pStyle w:val="Heading1"/>
       </w:pPr>
-      <w:bookmarkStart w:id="7" w:name="_Toc506200503"/>
+      <w:bookmarkStart w:id="8" w:name="_Toc506200503"/>
       <w:r>
         <w:t>Design Task 1:</w:t>
       </w:r>
-      <w:bookmarkEnd w:id="7"/>
+      <w:bookmarkEnd w:id="8"/>
+      <w:r>
+        <w:t xml:space="preserve"> Master Controller</w:t>
+      </w:r>
     </w:p>
     <w:p>
       <w:r>
@@ -1006,329 +1697,1169 @@
       </w:r>
     </w:p>
     <w:p>
-      <w:proofErr w:type="gramStart"/>
-      <w:r>
-        <w:t>o</w:t>
-      </w:r>
-      <w:proofErr w:type="gramEnd"/>
-      <w:r>
-        <w:t xml:space="preserve"> Design specification and methodology/process </w:t>
-      </w:r>
-    </w:p>
-    <w:p>
-      <w:proofErr w:type="gramStart"/>
-      <w:r>
-        <w:t>o</w:t>
-      </w:r>
-      <w:proofErr w:type="gramEnd"/>
-      <w:r>
-        <w:t xml:space="preserve"> Assessment 1 and Assessment 2 </w:t>
-      </w:r>
-    </w:p>
-    <w:p>
-      <w:proofErr w:type="gramStart"/>
-      <w:r>
-        <w:t>o</w:t>
-      </w:r>
-      <w:proofErr w:type="gramEnd"/>
-      <w:r>
-        <w:t xml:space="preserve"> Requirement of new knowledge and skill, if any </w:t>
-      </w:r>
-    </w:p>
-    <w:p>
-      <w:proofErr w:type="gramStart"/>
-      <w:r>
-        <w:t>o</w:t>
-      </w:r>
-      <w:proofErr w:type="gramEnd"/>
-      <w:r>
-        <w:t xml:space="preserve"> Requirement of tools and resources </w:t>
-      </w:r>
-    </w:p>
-    <w:p>
-      <w:proofErr w:type="gramStart"/>
-      <w:r>
-        <w:t>o</w:t>
-      </w:r>
-      <w:proofErr w:type="gramEnd"/>
-      <w:r>
-        <w:t xml:space="preserve"> Risks and risk management plan</w:t>
+      <w:r>
+        <w:t xml:space="preserve">o Design specification and methodology/process </w:t>
+      </w:r>
+    </w:p>
+    <w:p>
+      <w:r>
+        <w:t xml:space="preserve">o Assessment 1 and Assessment 2 </w:t>
+      </w:r>
+    </w:p>
+    <w:p>
+      <w:r>
+        <w:t xml:space="preserve">o Requirement of new knowledge and skill, if any </w:t>
+      </w:r>
+    </w:p>
+    <w:p>
+      <w:r>
+        <w:t xml:space="preserve">o Requirement of tools and resources </w:t>
+      </w:r>
+    </w:p>
+    <w:p>
+      <w:r>
+        <w:t>o Risks and risk management plan</w:t>
       </w:r>
     </w:p>
     <w:p>
       <w:pPr>
         <w:pStyle w:val="Heading1"/>
       </w:pPr>
-      <w:bookmarkStart w:id="8" w:name="_Toc506200504"/>
+      <w:bookmarkStart w:id="9" w:name="_Toc506200504"/>
       <w:r>
         <w:t>Design Task 2:</w:t>
       </w:r>
-      <w:bookmarkEnd w:id="8"/>
+      <w:bookmarkEnd w:id="9"/>
       <w:r>
         <w:t xml:space="preserve"> </w:t>
       </w:r>
-    </w:p>
-    <w:p>
-      <w:proofErr w:type="gramStart"/>
-      <w:r>
-        <w:t>o</w:t>
-      </w:r>
-      <w:proofErr w:type="gramEnd"/>
-      <w:r>
-        <w:t xml:space="preserve"> Design specification and methodology/process </w:t>
-      </w:r>
-    </w:p>
-    <w:p>
-      <w:proofErr w:type="gramStart"/>
-      <w:r>
-        <w:t>o</w:t>
-      </w:r>
-      <w:proofErr w:type="gramEnd"/>
-      <w:r>
-        <w:t xml:space="preserve"> Assessment 1 and Assessment 2 </w:t>
-      </w:r>
-    </w:p>
-    <w:p>
-      <w:proofErr w:type="gramStart"/>
-      <w:r>
-        <w:t>o</w:t>
-      </w:r>
-      <w:proofErr w:type="gramEnd"/>
-      <w:r>
-        <w:t xml:space="preserve"> Requirement of new knowledge and skill, if any </w:t>
-      </w:r>
-    </w:p>
-    <w:p>
-      <w:proofErr w:type="gramStart"/>
+      <w:r>
+        <w:t>Paddle Controller</w:t>
+      </w:r>
+    </w:p>
+    <w:p>
+      <w:r>
+        <w:t xml:space="preserve">o Design specification and methodology/process </w:t>
+      </w:r>
+    </w:p>
+    <w:p>
+      <w:r>
+        <w:t xml:space="preserve">o Assessment 1 and Assessment 2 </w:t>
+      </w:r>
+    </w:p>
+    <w:p>
+      <w:r>
+        <w:t xml:space="preserve">o Requirement of new knowledge and skill, if any </w:t>
+      </w:r>
+    </w:p>
+    <w:p>
+      <w:r>
+        <w:t xml:space="preserve">o Requirement of tools and resources </w:t>
+      </w:r>
+    </w:p>
+    <w:p>
+      <w:r>
+        <w:t>o Risks and risk management plan</w:t>
+      </w:r>
+    </w:p>
+    <w:p>
+      <w:pPr>
+        <w:pStyle w:val="Heading1"/>
+      </w:pPr>
+      <w:bookmarkStart w:id="10" w:name="_Toc506200505"/>
+      <w:r>
+        <w:t>Design Task 3:</w:t>
+      </w:r>
+      <w:bookmarkEnd w:id="10"/>
+      <w:r>
+        <w:t xml:space="preserve"> </w:t>
+      </w:r>
+      <w:r>
+        <w:t>Puck Tracker</w:t>
+      </w:r>
+    </w:p>
+    <w:p>
+      <w:r>
+        <w:rPr>
+          <w:b/>
+        </w:rPr>
+        <w:t xml:space="preserve">Lead Developer: </w:t>
+      </w:r>
+      <w:r>
+        <w:rPr>
+          <w:b/>
+        </w:rPr>
+        <w:t>David Eelman</w:t>
+      </w:r>
+    </w:p>
+    <w:p>
+      <w:r>
+        <w:t xml:space="preserve">o Design specification and methodology/process </w:t>
+      </w:r>
+    </w:p>
+    <w:p>
       <w:r>
         <w:lastRenderedPageBreak/>
-        <w:t>o</w:t>
-      </w:r>
-      <w:proofErr w:type="gramEnd"/>
-      <w:r>
-        <w:t xml:space="preserve"> Requirement of tools and resources </w:t>
-      </w:r>
-    </w:p>
-    <w:p>
-      <w:proofErr w:type="gramStart"/>
-      <w:r>
-        <w:t>o</w:t>
-      </w:r>
-      <w:proofErr w:type="gramEnd"/>
-      <w:r>
-        <w:t xml:space="preserve"> Risks and risk management plan</w:t>
+        <w:t xml:space="preserve">o Assessment 1 and Assessment 2 </w:t>
+      </w:r>
+    </w:p>
+    <w:p>
+      <w:r>
+        <w:t xml:space="preserve">o Requirement of new knowledge and skill, if any </w:t>
+      </w:r>
+    </w:p>
+    <w:p>
+      <w:r>
+        <w:t xml:space="preserve">o Requirement of tools and resources </w:t>
+      </w:r>
+    </w:p>
+    <w:p>
+      <w:r>
+        <w:t>o Risks and risk management plan</w:t>
       </w:r>
     </w:p>
     <w:p>
       <w:pPr>
         <w:pStyle w:val="Heading1"/>
       </w:pPr>
-      <w:bookmarkStart w:id="9" w:name="_Toc506200505"/>
-      <w:r>
-        <w:t>Design Task 3:</w:t>
-      </w:r>
-      <w:bookmarkEnd w:id="9"/>
-      <w:r>
-        <w:t xml:space="preserve"> </w:t>
-      </w:r>
-    </w:p>
-    <w:p>
-      <w:proofErr w:type="gramStart"/>
-      <w:r>
-        <w:t>o</w:t>
-      </w:r>
-      <w:proofErr w:type="gramEnd"/>
-      <w:r>
-        <w:t xml:space="preserve"> Design specification and methodology/process </w:t>
-      </w:r>
-    </w:p>
-    <w:p>
-      <w:proofErr w:type="gramStart"/>
-      <w:r>
-        <w:t>o</w:t>
-      </w:r>
-      <w:proofErr w:type="gramEnd"/>
-      <w:r>
-        <w:t xml:space="preserve"> Assessment 1 and Assessment 2 </w:t>
-      </w:r>
-    </w:p>
-    <w:p>
-      <w:proofErr w:type="gramStart"/>
-      <w:r>
-        <w:t>o</w:t>
-      </w:r>
-      <w:proofErr w:type="gramEnd"/>
-      <w:r>
-        <w:t xml:space="preserve"> Requirement of new knowledge and skill, if any </w:t>
-      </w:r>
-    </w:p>
-    <w:p>
-      <w:proofErr w:type="gramStart"/>
-      <w:r>
-        <w:t>o</w:t>
-      </w:r>
-      <w:proofErr w:type="gramEnd"/>
-      <w:r>
-        <w:t xml:space="preserve"> Requirement of tools and resources </w:t>
-      </w:r>
-    </w:p>
-    <w:p>
-      <w:proofErr w:type="gramStart"/>
-      <w:r>
-        <w:t>o</w:t>
-      </w:r>
-      <w:proofErr w:type="gramEnd"/>
-      <w:r>
-        <w:t xml:space="preserve"> Risks and risk management plan</w:t>
+      <w:r>
+        <w:t xml:space="preserve">Design Task </w:t>
+      </w:r>
+      <w:r>
+        <w:t>4</w:t>
+      </w:r>
+      <w:r>
+        <w:t xml:space="preserve">: </w:t>
+      </w:r>
+      <w:r>
+        <w:t>User Interface</w:t>
+      </w:r>
+    </w:p>
+    <w:p>
+      <w:r>
+        <w:rPr>
+          <w:b/>
+        </w:rPr>
+        <w:t>Lead Developer: David Eelman</w:t>
+      </w:r>
+    </w:p>
+    <w:p>
+      <w:r>
+        <w:t xml:space="preserve">o Design specification and methodology/process </w:t>
+      </w:r>
+    </w:p>
+    <w:p>
+      <w:r>
+        <w:t xml:space="preserve">o Assessment 1 and Assessment 2 </w:t>
+      </w:r>
+    </w:p>
+    <w:p>
+      <w:r>
+        <w:t xml:space="preserve">o Requirement of </w:t>
+      </w:r>
+      <w:r>
+        <w:t>new knowledge and skill, if any</w:t>
+      </w:r>
+    </w:p>
+    <w:p>
+      <w:r>
+        <w:t xml:space="preserve">o Requirement of tools and resources </w:t>
+      </w:r>
+    </w:p>
+    <w:p>
+      <w:r>
+        <w:t>o Risks and risk management plan</w:t>
+      </w:r>
+    </w:p>
+    <w:p/>
+    <w:p>
+      <w:pPr>
+        <w:rPr>
+          <w:rFonts w:ascii="PT Sans Narrow" w:eastAsia="PT Sans Narrow" w:hAnsi="PT Sans Narrow" w:cs="PT Sans Narrow"/>
+          <w:b/>
+          <w:color w:val="FF5E0E"/>
+          <w:sz w:val="36"/>
+          <w:szCs w:val="36"/>
+        </w:rPr>
+      </w:pPr>
+      <w:bookmarkStart w:id="11" w:name="_Toc506200506"/>
+      <w:r>
+        <w:br w:type="page"/>
       </w:r>
     </w:p>
     <w:p>
       <w:pPr>
         <w:pStyle w:val="Heading1"/>
       </w:pPr>
-      <w:bookmarkStart w:id="10" w:name="_Toc506200506"/>
-      <w:r>
+      <w:r>
+        <w:lastRenderedPageBreak/>
         <w:t>Project Schedule</w:t>
       </w:r>
-      <w:bookmarkEnd w:id="10"/>
-    </w:p>
-    <w:p>
-      <w:r>
-        <w:t>(Gantt chart or equivalent)</w:t>
-      </w:r>
-    </w:p>
-    <w:p>
-      <w:r>
-        <w:t xml:space="preserve">Modularity is expected in your system development work. It is expected that each group member will work on individual component separately as long as it makes sense, and tests each module separately to ensure that the module works properly. At one point two or more components/modules are to be integrated. This process will continue until final complete integrated system is developed. The schedule should give a timeline of this process. </w:t>
-      </w:r>
-    </w:p>
-    <w:p>
-      <w:r>
-        <w:t>Group should identify the most complex, challenging and/or uncertain part first and start working on it as early as possible. Research, prototype &amp; experiment, simulate, acquire knowledge/skill, and also ask for help, as needed, in order to reduce risk.</w:t>
-      </w:r>
-    </w:p>
-    <w:p>
-      <w:r>
-        <w:t xml:space="preserve">Some procurement and out-sourcing task may cause delay. You should send orders out as early as possible. Also, plan your work in such a way that you don’t need to sit idle until ordered resources are available. </w:t>
-      </w:r>
-    </w:p>
-    <w:p>
-      <w:r>
-        <w:t>In the first week of Part 2 (semester 8) you will revise this document based on your project status and risk at that time, and use it for the remaining part of the project.</w:t>
-      </w:r>
-    </w:p>
-    <w:p>
-      <w:pPr>
-        <w:pStyle w:val="Heading1"/>
-      </w:pPr>
-      <w:bookmarkStart w:id="11" w:name="_Toc506200507"/>
-      <w:r>
-        <w:t>References</w:t>
-      </w:r>
       <w:bookmarkEnd w:id="11"/>
     </w:p>
     <w:p>
-      <w:pPr>
-        <w:pBdr>
-          <w:top w:val="none" w:sz="0" w:space="0" w:color="auto"/>
-          <w:left w:val="none" w:sz="0" w:space="0" w:color="auto"/>
-          <w:bottom w:val="none" w:sz="0" w:space="0" w:color="auto"/>
-          <w:right w:val="none" w:sz="0" w:space="0" w:color="auto"/>
-          <w:between w:val="none" w:sz="0" w:space="0" w:color="auto"/>
-        </w:pBdr>
-        <w:shd w:val="clear" w:color="auto" w:fill="FFFFFF"/>
-        <w:spacing w:before="0" w:after="180" w:line="240" w:lineRule="auto"/>
-        <w:ind w:left="450" w:hanging="450"/>
+      <w:r>
+        <w:t>ToDo: Detailed Gantt chart</w:t>
+      </w:r>
+    </w:p>
+    <w:p>
+      <w:r>
         <w:rPr>
-          <w:rFonts w:ascii="Times New Roman" w:eastAsia="Times New Roman" w:hAnsi="Times New Roman" w:cs="Times New Roman"/>
-          <w:color w:val="000000"/>
-          <w:sz w:val="24"/>
-          <w:szCs w:val="24"/>
+          <w:noProof/>
           <w:lang w:val="en-US"/>
         </w:rPr>
-      </w:pPr>
-      <w:r>
-        <w:rPr>
-          <w:rFonts w:ascii="Times New Roman" w:eastAsia="Times New Roman" w:hAnsi="Times New Roman" w:cs="Times New Roman"/>
-          <w:color w:val="000000"/>
-          <w:sz w:val="24"/>
-          <w:szCs w:val="24"/>
-          <w:lang w:val="en-US"/>
-        </w:rPr>
-        <w:t>[</w:t>
-      </w:r>
-      <w:r>
-        <w:rPr>
-          <w:rFonts w:ascii="Times New Roman" w:eastAsia="Times New Roman" w:hAnsi="Times New Roman" w:cs="Times New Roman"/>
-          <w:color w:val="000000"/>
-          <w:sz w:val="24"/>
-          <w:szCs w:val="24"/>
-          <w:lang w:val="en-US"/>
-        </w:rPr>
-        <w:t>1</w:t>
-      </w:r>
-      <w:r>
-        <w:rPr>
-          <w:rFonts w:ascii="Times New Roman" w:eastAsia="Times New Roman" w:hAnsi="Times New Roman" w:cs="Times New Roman"/>
-          <w:color w:val="000000"/>
-          <w:sz w:val="24"/>
-          <w:szCs w:val="24"/>
-          <w:lang w:val="en-US"/>
-        </w:rPr>
-        <w:t>]</w:t>
-      </w:r>
-      <w:r>
-        <w:rPr>
-          <w:rFonts w:ascii="Times New Roman" w:eastAsia="Times New Roman" w:hAnsi="Times New Roman" w:cs="Times New Roman"/>
-          <w:color w:val="000000"/>
-          <w:sz w:val="24"/>
-          <w:szCs w:val="24"/>
-          <w:lang w:val="en-US"/>
-        </w:rPr>
-        <w:t xml:space="preserve"> </w:t>
-      </w:r>
-      <w:r>
-        <w:rPr>
-          <w:rFonts w:ascii="Times New Roman" w:eastAsia="Times New Roman" w:hAnsi="Times New Roman" w:cs="Times New Roman"/>
-          <w:color w:val="000000"/>
-          <w:sz w:val="24"/>
-          <w:szCs w:val="24"/>
-          <w:lang w:val="en-US"/>
-        </w:rPr>
-        <w:t>"Air Hockey Robot (a 3D printer hack)", </w:t>
-      </w:r>
-      <w:proofErr w:type="spellStart"/>
-      <w:r>
-        <w:rPr>
-          <w:rFonts w:ascii="Times New Roman" w:eastAsia="Times New Roman" w:hAnsi="Times New Roman" w:cs="Times New Roman"/>
-          <w:i/>
-          <w:iCs/>
-          <w:color w:val="000000"/>
-          <w:sz w:val="24"/>
-          <w:szCs w:val="24"/>
-          <w:lang w:val="en-US"/>
-        </w:rPr>
-        <w:t>jjrobots</w:t>
-      </w:r>
-      <w:proofErr w:type="spellEnd"/>
-      <w:r>
-        <w:rPr>
-          <w:rFonts w:ascii="Times New Roman" w:eastAsia="Times New Roman" w:hAnsi="Times New Roman" w:cs="Times New Roman"/>
-          <w:color w:val="000000"/>
-          <w:sz w:val="24"/>
-          <w:szCs w:val="24"/>
-          <w:lang w:val="en-US"/>
-        </w:rPr>
-        <w:t>, 2018. [Online]. Available: https://www.jjrobots.com/air-hockey-robot-a-3d-printer-hack/. [Accessed: 08- Feb- 2018].</w:t>
-      </w:r>
-    </w:p>
+        <w:drawing>
+          <wp:inline distT="0" distB="0" distL="0" distR="0" wp14:anchorId="3967F641" wp14:editId="59F6206A">
+            <wp:extent cx="5943600" cy="2990215"/>
+            <wp:effectExtent l="0" t="0" r="0" b="635"/>
+            <wp:docPr id="11" name="Picture 11" descr="https://lh5.googleusercontent.com/SxIYZxh-a7OjcuUDSuTxkV-RdjZPJTZoawzh-Svdad-ZdOBs01volnanel3Z_ryBXq-GzXsiaKJCtZita82WEAt5pUNt4Y6Sra1JdLUSqpWvFPsOJB-ewo8MofqZleM-_huaewiMO0s"/>
+            <wp:cNvGraphicFramePr>
+              <a:graphicFrameLocks xmlns:a="http://schemas.openxmlformats.org/drawingml/2006/main" noChangeAspect="1"/>
+            </wp:cNvGraphicFramePr>
+            <a:graphic xmlns:a="http://schemas.openxmlformats.org/drawingml/2006/main">
+              <a:graphicData uri="http://schemas.openxmlformats.org/drawingml/2006/picture">
+                <pic:pic xmlns:pic="http://schemas.openxmlformats.org/drawingml/2006/picture">
+                  <pic:nvPicPr>
+                    <pic:cNvPr id="0" name="Picture 1" descr="https://lh5.googleusercontent.com/SxIYZxh-a7OjcuUDSuTxkV-RdjZPJTZoawzh-Svdad-ZdOBs01volnanel3Z_ryBXq-GzXsiaKJCtZita82WEAt5pUNt4Y6Sra1JdLUSqpWvFPsOJB-ewo8MofqZleM-_huaewiMO0s"/>
+                    <pic:cNvPicPr>
+                      <a:picLocks noChangeAspect="1" noChangeArrowheads="1"/>
+                    </pic:cNvPicPr>
+                  </pic:nvPicPr>
+                  <pic:blipFill>
+                    <a:blip r:embed="rId11">
+                      <a:extLst>
+                        <a:ext uri="{28A0092B-C50C-407E-A947-70E740481C1C}">
+                          <a14:useLocalDpi xmlns:a14="http://schemas.microsoft.com/office/drawing/2010/main" val="0"/>
+                        </a:ext>
+                      </a:extLst>
+                    </a:blip>
+                    <a:srcRect/>
+                    <a:stretch>
+                      <a:fillRect/>
+                    </a:stretch>
+                  </pic:blipFill>
+                  <pic:spPr bwMode="auto">
+                    <a:xfrm>
+                      <a:off x="0" y="0"/>
+                      <a:ext cx="5943600" cy="2990215"/>
+                    </a:xfrm>
+                    <a:prstGeom prst="rect">
+                      <a:avLst/>
+                    </a:prstGeom>
+                    <a:noFill/>
+                    <a:ln>
+                      <a:noFill/>
+                    </a:ln>
+                  </pic:spPr>
+                </pic:pic>
+              </a:graphicData>
+            </a:graphic>
+          </wp:inline>
+        </w:drawing>
+      </w:r>
+    </w:p>
+    <w:p>
+      <w:r>
+        <w:t>(Gantt chart or equivalent)</w:t>
+      </w:r>
+    </w:p>
+    <w:p>
+      <w:r>
+        <w:t xml:space="preserve">Modularity is expected in your system development work. It is expected that each group member will work on individual component separately as long as it makes sense, and tests each module separately to ensure that the module works properly. At one point two or more components/modules are to be integrated. This process will continue until final complete integrated system is developed. The schedule should give a timeline of this process. </w:t>
+      </w:r>
+    </w:p>
+    <w:p>
+      <w:r>
+        <w:t>Group should identify the most complex, challenging and/or uncertain part first and start working on it as early as possible. Research, prototype &amp; experiment, simulate, acquire knowledge/skill, and also ask for help, as needed, in order to reduce risk.</w:t>
+      </w:r>
+    </w:p>
+    <w:p>
+      <w:r>
+        <w:t xml:space="preserve">Some procurement and out-sourcing task may cause delay. You should send orders out as early as possible. Also, plan your work in such a way that you don’t need to sit idle until ordered resources are available. </w:t>
+      </w:r>
+    </w:p>
+    <w:p>
+      <w:r>
+        <w:t>In the first week of Part 2 (semester 8) you will revise this document based on your project status and risk at that time, and use it for th</w:t>
+      </w:r>
+      <w:r>
+        <w:t>e remaining part of the project.</w:t>
+      </w:r>
+    </w:p>
+    <w:p>
+      <w:r>
+        <w:br w:type="page"/>
+      </w:r>
+    </w:p>
+    <w:p>
+      <w:pPr>
+        <w:pStyle w:val="Heading1"/>
+      </w:pPr>
+      <w:r>
+        <w:lastRenderedPageBreak/>
+        <w:t>Appendix A - Risk Charter</w:t>
+      </w:r>
+    </w:p>
+    <w:tbl>
+      <w:tblPr>
+        <w:tblStyle w:val="GridTable1Light"/>
+        <w:tblW w:w="0" w:type="auto"/>
+        <w:tblLook w:val="04A0" w:firstRow="1" w:lastRow="0" w:firstColumn="1" w:lastColumn="0" w:noHBand="0" w:noVBand="1"/>
+      </w:tblPr>
+      <w:tblGrid>
+        <w:gridCol w:w="2310"/>
+        <w:gridCol w:w="1579"/>
+        <w:gridCol w:w="2272"/>
+        <w:gridCol w:w="3189"/>
+      </w:tblGrid>
+      <w:tr>
+        <w:trPr>
+          <w:cnfStyle w:val="100000000000" w:firstRow="1" w:lastRow="0" w:firstColumn="0" w:lastColumn="0" w:oddVBand="0" w:evenVBand="0" w:oddHBand="0" w:evenHBand="0" w:firstRowFirstColumn="0" w:firstRowLastColumn="0" w:lastRowFirstColumn="0" w:lastRowLastColumn="0"/>
+        </w:trPr>
+        <w:tc>
+          <w:tcPr>
+            <w:cnfStyle w:val="001000000000" w:firstRow="0" w:lastRow="0" w:firstColumn="1" w:lastColumn="0" w:oddVBand="0" w:evenVBand="0" w:oddHBand="0" w:evenHBand="0" w:firstRowFirstColumn="0" w:firstRowLastColumn="0" w:lastRowFirstColumn="0" w:lastRowLastColumn="0"/>
+            <w:tcW w:w="2394" w:type="dxa"/>
+          </w:tcPr>
+          <w:p>
+            <w:pPr>
+              <w:pBdr>
+                <w:top w:val="none" w:sz="0" w:space="0" w:color="auto"/>
+                <w:left w:val="none" w:sz="0" w:space="0" w:color="auto"/>
+                <w:bottom w:val="none" w:sz="0" w:space="0" w:color="auto"/>
+                <w:right w:val="none" w:sz="0" w:space="0" w:color="auto"/>
+                <w:between w:val="none" w:sz="0" w:space="0" w:color="auto"/>
+              </w:pBdr>
+            </w:pPr>
+            <w:r>
+              <w:t>Risk (Priority Highest to Lowest)</w:t>
+            </w:r>
+          </w:p>
+        </w:tc>
+        <w:tc>
+          <w:tcPr>
+            <w:tcW w:w="1224" w:type="dxa"/>
+          </w:tcPr>
+          <w:p>
+            <w:pPr>
+              <w:pBdr>
+                <w:top w:val="none" w:sz="0" w:space="0" w:color="auto"/>
+                <w:left w:val="none" w:sz="0" w:space="0" w:color="auto"/>
+                <w:bottom w:val="none" w:sz="0" w:space="0" w:color="auto"/>
+                <w:right w:val="none" w:sz="0" w:space="0" w:color="auto"/>
+                <w:between w:val="none" w:sz="0" w:space="0" w:color="auto"/>
+              </w:pBdr>
+              <w:cnfStyle w:val="100000000000" w:firstRow="1" w:lastRow="0" w:firstColumn="0" w:lastColumn="0" w:oddVBand="0" w:evenVBand="0" w:oddHBand="0" w:evenHBand="0" w:firstRowFirstColumn="0" w:firstRowLastColumn="0" w:lastRowFirstColumn="0" w:lastRowLastColumn="0"/>
+            </w:pPr>
+            <w:r>
+              <w:t>Category</w:t>
+            </w:r>
+          </w:p>
+        </w:tc>
+        <w:tc>
+          <w:tcPr>
+            <w:tcW w:w="2430" w:type="dxa"/>
+          </w:tcPr>
+          <w:p>
+            <w:pPr>
+              <w:pBdr>
+                <w:top w:val="none" w:sz="0" w:space="0" w:color="auto"/>
+                <w:left w:val="none" w:sz="0" w:space="0" w:color="auto"/>
+                <w:bottom w:val="none" w:sz="0" w:space="0" w:color="auto"/>
+                <w:right w:val="none" w:sz="0" w:space="0" w:color="auto"/>
+                <w:between w:val="none" w:sz="0" w:space="0" w:color="auto"/>
+              </w:pBdr>
+              <w:cnfStyle w:val="100000000000" w:firstRow="1" w:lastRow="0" w:firstColumn="0" w:lastColumn="0" w:oddVBand="0" w:evenVBand="0" w:oddHBand="0" w:evenHBand="0" w:firstRowFirstColumn="0" w:firstRowLastColumn="0" w:lastRowFirstColumn="0" w:lastRowLastColumn="0"/>
+            </w:pPr>
+            <w:r>
+              <w:t>Impact on Project Objectives</w:t>
+            </w:r>
+          </w:p>
+        </w:tc>
+        <w:tc>
+          <w:tcPr>
+            <w:tcW w:w="3528" w:type="dxa"/>
+          </w:tcPr>
+          <w:p>
+            <w:pPr>
+              <w:pBdr>
+                <w:top w:val="none" w:sz="0" w:space="0" w:color="auto"/>
+                <w:left w:val="none" w:sz="0" w:space="0" w:color="auto"/>
+                <w:bottom w:val="none" w:sz="0" w:space="0" w:color="auto"/>
+                <w:right w:val="none" w:sz="0" w:space="0" w:color="auto"/>
+                <w:between w:val="none" w:sz="0" w:space="0" w:color="auto"/>
+              </w:pBdr>
+              <w:cnfStyle w:val="100000000000" w:firstRow="1" w:lastRow="0" w:firstColumn="0" w:lastColumn="0" w:oddVBand="0" w:evenVBand="0" w:oddHBand="0" w:evenHBand="0" w:firstRowFirstColumn="0" w:firstRowLastColumn="0" w:lastRowFirstColumn="0" w:lastRowLastColumn="0"/>
+            </w:pPr>
+            <w:r>
+              <w:t>Potential Risk Reduction</w:t>
+            </w:r>
+          </w:p>
+        </w:tc>
+      </w:tr>
+      <w:tr>
+        <w:tc>
+          <w:tcPr>
+            <w:cnfStyle w:val="001000000000" w:firstRow="0" w:lastRow="0" w:firstColumn="1" w:lastColumn="0" w:oddVBand="0" w:evenVBand="0" w:oddHBand="0" w:evenHBand="0" w:firstRowFirstColumn="0" w:firstRowLastColumn="0" w:lastRowFirstColumn="0" w:lastRowLastColumn="0"/>
+            <w:tcW w:w="2394" w:type="dxa"/>
+          </w:tcPr>
+          <w:p>
+            <w:pPr>
+              <w:pBdr>
+                <w:top w:val="none" w:sz="0" w:space="0" w:color="auto"/>
+                <w:left w:val="none" w:sz="0" w:space="0" w:color="auto"/>
+                <w:bottom w:val="none" w:sz="0" w:space="0" w:color="auto"/>
+                <w:right w:val="none" w:sz="0" w:space="0" w:color="auto"/>
+                <w:between w:val="none" w:sz="0" w:space="0" w:color="auto"/>
+              </w:pBdr>
+            </w:pPr>
+            <w:r>
+              <w:t>1. Mechanical design/integration problems</w:t>
+            </w:r>
+          </w:p>
+        </w:tc>
+        <w:tc>
+          <w:tcPr>
+            <w:tcW w:w="1224" w:type="dxa"/>
+          </w:tcPr>
+          <w:p>
+            <w:pPr>
+              <w:pBdr>
+                <w:top w:val="none" w:sz="0" w:space="0" w:color="auto"/>
+                <w:left w:val="none" w:sz="0" w:space="0" w:color="auto"/>
+                <w:bottom w:val="none" w:sz="0" w:space="0" w:color="auto"/>
+                <w:right w:val="none" w:sz="0" w:space="0" w:color="auto"/>
+                <w:between w:val="none" w:sz="0" w:space="0" w:color="auto"/>
+              </w:pBdr>
+              <w:cnfStyle w:val="000000000000" w:firstRow="0" w:lastRow="0" w:firstColumn="0" w:lastColumn="0" w:oddVBand="0" w:evenVBand="0" w:oddHBand="0" w:evenHBand="0" w:firstRowFirstColumn="0" w:firstRowLastColumn="0" w:lastRowFirstColumn="0" w:lastRowLastColumn="0"/>
+            </w:pPr>
+            <w:r>
+              <w:t>Technical</w:t>
+            </w:r>
+          </w:p>
+        </w:tc>
+        <w:tc>
+          <w:tcPr>
+            <w:tcW w:w="2430" w:type="dxa"/>
+          </w:tcPr>
+          <w:p>
+            <w:pPr>
+              <w:pBdr>
+                <w:top w:val="none" w:sz="0" w:space="0" w:color="auto"/>
+                <w:left w:val="none" w:sz="0" w:space="0" w:color="auto"/>
+                <w:bottom w:val="none" w:sz="0" w:space="0" w:color="auto"/>
+                <w:right w:val="none" w:sz="0" w:space="0" w:color="auto"/>
+                <w:between w:val="none" w:sz="0" w:space="0" w:color="auto"/>
+              </w:pBdr>
+              <w:cnfStyle w:val="000000000000" w:firstRow="0" w:lastRow="0" w:firstColumn="0" w:lastColumn="0" w:oddVBand="0" w:evenVBand="0" w:oddHBand="0" w:evenHBand="0" w:firstRowFirstColumn="0" w:firstRowLastColumn="0" w:lastRowFirstColumn="0" w:lastRowLastColumn="0"/>
+            </w:pPr>
+            <w:r>
+              <w:t>Unable to control robot motion</w:t>
+            </w:r>
+          </w:p>
+        </w:tc>
+        <w:tc>
+          <w:tcPr>
+            <w:tcW w:w="3528" w:type="dxa"/>
+          </w:tcPr>
+          <w:p>
+            <w:pPr>
+              <w:pBdr>
+                <w:top w:val="none" w:sz="0" w:space="0" w:color="auto"/>
+                <w:left w:val="none" w:sz="0" w:space="0" w:color="auto"/>
+                <w:bottom w:val="none" w:sz="0" w:space="0" w:color="auto"/>
+                <w:right w:val="none" w:sz="0" w:space="0" w:color="auto"/>
+                <w:between w:val="none" w:sz="0" w:space="0" w:color="auto"/>
+              </w:pBdr>
+              <w:cnfStyle w:val="000000000000" w:firstRow="0" w:lastRow="0" w:firstColumn="0" w:lastColumn="0" w:oddVBand="0" w:evenVBand="0" w:oddHBand="0" w:evenHBand="0" w:firstRowFirstColumn="0" w:firstRowLastColumn="0" w:lastRowFirstColumn="0" w:lastRowLastColumn="0"/>
+            </w:pPr>
+            <w:r>
+              <w:t>-Start mechanical prototyping early</w:t>
+            </w:r>
+          </w:p>
+          <w:p>
+            <w:pPr>
+              <w:pBdr>
+                <w:top w:val="none" w:sz="0" w:space="0" w:color="auto"/>
+                <w:left w:val="none" w:sz="0" w:space="0" w:color="auto"/>
+                <w:bottom w:val="none" w:sz="0" w:space="0" w:color="auto"/>
+                <w:right w:val="none" w:sz="0" w:space="0" w:color="auto"/>
+                <w:between w:val="none" w:sz="0" w:space="0" w:color="auto"/>
+              </w:pBdr>
+              <w:cnfStyle w:val="000000000000" w:firstRow="0" w:lastRow="0" w:firstColumn="0" w:lastColumn="0" w:oddVBand="0" w:evenVBand="0" w:oddHBand="0" w:evenHBand="0" w:firstRowFirstColumn="0" w:firstRowLastColumn="0" w:lastRowFirstColumn="0" w:lastRowLastColumn="0"/>
+            </w:pPr>
+            <w:r>
+              <w:t>-Leverage group members Mechanical Engineering experience</w:t>
+            </w:r>
+          </w:p>
+        </w:tc>
+      </w:tr>
+      <w:tr>
+        <w:tc>
+          <w:tcPr>
+            <w:cnfStyle w:val="001000000000" w:firstRow="0" w:lastRow="0" w:firstColumn="1" w:lastColumn="0" w:oddVBand="0" w:evenVBand="0" w:oddHBand="0" w:evenHBand="0" w:firstRowFirstColumn="0" w:firstRowLastColumn="0" w:lastRowFirstColumn="0" w:lastRowLastColumn="0"/>
+            <w:tcW w:w="2394" w:type="dxa"/>
+          </w:tcPr>
+          <w:p>
+            <w:pPr>
+              <w:pBdr>
+                <w:top w:val="none" w:sz="0" w:space="0" w:color="auto"/>
+                <w:left w:val="none" w:sz="0" w:space="0" w:color="auto"/>
+                <w:bottom w:val="none" w:sz="0" w:space="0" w:color="auto"/>
+                <w:right w:val="none" w:sz="0" w:space="0" w:color="auto"/>
+                <w:between w:val="none" w:sz="0" w:space="0" w:color="auto"/>
+              </w:pBdr>
+            </w:pPr>
+            <w:r>
+              <w:t>2. Real-time object tracking problems</w:t>
+            </w:r>
+          </w:p>
+        </w:tc>
+        <w:tc>
+          <w:tcPr>
+            <w:tcW w:w="1224" w:type="dxa"/>
+          </w:tcPr>
+          <w:p>
+            <w:pPr>
+              <w:pBdr>
+                <w:top w:val="none" w:sz="0" w:space="0" w:color="auto"/>
+                <w:left w:val="none" w:sz="0" w:space="0" w:color="auto"/>
+                <w:bottom w:val="none" w:sz="0" w:space="0" w:color="auto"/>
+                <w:right w:val="none" w:sz="0" w:space="0" w:color="auto"/>
+                <w:between w:val="none" w:sz="0" w:space="0" w:color="auto"/>
+              </w:pBdr>
+              <w:cnfStyle w:val="000000000000" w:firstRow="0" w:lastRow="0" w:firstColumn="0" w:lastColumn="0" w:oddVBand="0" w:evenVBand="0" w:oddHBand="0" w:evenHBand="0" w:firstRowFirstColumn="0" w:firstRowLastColumn="0" w:lastRowFirstColumn="0" w:lastRowLastColumn="0"/>
+            </w:pPr>
+            <w:r>
+              <w:t>Technical</w:t>
+            </w:r>
+          </w:p>
+        </w:tc>
+        <w:tc>
+          <w:tcPr>
+            <w:tcW w:w="2430" w:type="dxa"/>
+          </w:tcPr>
+          <w:p>
+            <w:pPr>
+              <w:pBdr>
+                <w:top w:val="none" w:sz="0" w:space="0" w:color="auto"/>
+                <w:left w:val="none" w:sz="0" w:space="0" w:color="auto"/>
+                <w:bottom w:val="none" w:sz="0" w:space="0" w:color="auto"/>
+                <w:right w:val="none" w:sz="0" w:space="0" w:color="auto"/>
+                <w:between w:val="none" w:sz="0" w:space="0" w:color="auto"/>
+              </w:pBdr>
+              <w:cnfStyle w:val="000000000000" w:firstRow="0" w:lastRow="0" w:firstColumn="0" w:lastColumn="0" w:oddVBand="0" w:evenVBand="0" w:oddHBand="0" w:evenHBand="0" w:firstRowFirstColumn="0" w:firstRowLastColumn="0" w:lastRowFirstColumn="0" w:lastRowLastColumn="0"/>
+            </w:pPr>
+            <w:r>
+              <w:t>Unable to automate robot motion</w:t>
+            </w:r>
+          </w:p>
+        </w:tc>
+        <w:tc>
+          <w:tcPr>
+            <w:tcW w:w="3528" w:type="dxa"/>
+          </w:tcPr>
+          <w:p>
+            <w:pPr>
+              <w:pBdr>
+                <w:top w:val="none" w:sz="0" w:space="0" w:color="auto"/>
+                <w:left w:val="none" w:sz="0" w:space="0" w:color="auto"/>
+                <w:bottom w:val="none" w:sz="0" w:space="0" w:color="auto"/>
+                <w:right w:val="none" w:sz="0" w:space="0" w:color="auto"/>
+                <w:between w:val="none" w:sz="0" w:space="0" w:color="auto"/>
+              </w:pBdr>
+              <w:cnfStyle w:val="000000000000" w:firstRow="0" w:lastRow="0" w:firstColumn="0" w:lastColumn="0" w:oddVBand="0" w:evenVBand="0" w:oddHBand="0" w:evenHBand="0" w:firstRowFirstColumn="0" w:firstRowLastColumn="0" w:lastRowFirstColumn="0" w:lastRowLastColumn="0"/>
+            </w:pPr>
+            <w:r>
+              <w:t>-Start object tracking prototyping early</w:t>
+            </w:r>
+          </w:p>
+          <w:p>
+            <w:pPr>
+              <w:pBdr>
+                <w:top w:val="none" w:sz="0" w:space="0" w:color="auto"/>
+                <w:left w:val="none" w:sz="0" w:space="0" w:color="auto"/>
+                <w:bottom w:val="none" w:sz="0" w:space="0" w:color="auto"/>
+                <w:right w:val="none" w:sz="0" w:space="0" w:color="auto"/>
+                <w:between w:val="none" w:sz="0" w:space="0" w:color="auto"/>
+              </w:pBdr>
+              <w:cnfStyle w:val="000000000000" w:firstRow="0" w:lastRow="0" w:firstColumn="0" w:lastColumn="0" w:oddVBand="0" w:evenVBand="0" w:oddHBand="0" w:evenHBand="0" w:firstRowFirstColumn="0" w:firstRowLastColumn="0" w:lastRowFirstColumn="0" w:lastRowLastColumn="0"/>
+            </w:pPr>
+            <w:r>
+              <w:t>-Leverage proven open-source object tracking solutions</w:t>
+            </w:r>
+          </w:p>
+        </w:tc>
+      </w:tr>
+      <w:tr>
+        <w:tc>
+          <w:tcPr>
+            <w:cnfStyle w:val="001000000000" w:firstRow="0" w:lastRow="0" w:firstColumn="1" w:lastColumn="0" w:oddVBand="0" w:evenVBand="0" w:oddHBand="0" w:evenHBand="0" w:firstRowFirstColumn="0" w:firstRowLastColumn="0" w:lastRowFirstColumn="0" w:lastRowLastColumn="0"/>
+            <w:tcW w:w="2394" w:type="dxa"/>
+          </w:tcPr>
+          <w:p>
+            <w:pPr>
+              <w:pBdr>
+                <w:top w:val="none" w:sz="0" w:space="0" w:color="auto"/>
+                <w:left w:val="none" w:sz="0" w:space="0" w:color="auto"/>
+                <w:bottom w:val="none" w:sz="0" w:space="0" w:color="auto"/>
+                <w:right w:val="none" w:sz="0" w:space="0" w:color="auto"/>
+                <w:between w:val="none" w:sz="0" w:space="0" w:color="auto"/>
+              </w:pBdr>
+            </w:pPr>
+            <w:r>
+              <w:t>3. Security of project in shared classroom</w:t>
+            </w:r>
+          </w:p>
+        </w:tc>
+        <w:tc>
+          <w:tcPr>
+            <w:tcW w:w="1224" w:type="dxa"/>
+          </w:tcPr>
+          <w:p>
+            <w:pPr>
+              <w:pBdr>
+                <w:top w:val="none" w:sz="0" w:space="0" w:color="auto"/>
+                <w:left w:val="none" w:sz="0" w:space="0" w:color="auto"/>
+                <w:bottom w:val="none" w:sz="0" w:space="0" w:color="auto"/>
+                <w:right w:val="none" w:sz="0" w:space="0" w:color="auto"/>
+                <w:between w:val="none" w:sz="0" w:space="0" w:color="auto"/>
+              </w:pBdr>
+              <w:cnfStyle w:val="000000000000" w:firstRow="0" w:lastRow="0" w:firstColumn="0" w:lastColumn="0" w:oddVBand="0" w:evenVBand="0" w:oddHBand="0" w:evenHBand="0" w:firstRowFirstColumn="0" w:firstRowLastColumn="0" w:lastRowFirstColumn="0" w:lastRowLastColumn="0"/>
+            </w:pPr>
+            <w:r>
+              <w:t>External</w:t>
+            </w:r>
+          </w:p>
+        </w:tc>
+        <w:tc>
+          <w:tcPr>
+            <w:tcW w:w="2430" w:type="dxa"/>
+          </w:tcPr>
+          <w:p>
+            <w:pPr>
+              <w:pBdr>
+                <w:top w:val="none" w:sz="0" w:space="0" w:color="auto"/>
+                <w:left w:val="none" w:sz="0" w:space="0" w:color="auto"/>
+                <w:bottom w:val="none" w:sz="0" w:space="0" w:color="auto"/>
+                <w:right w:val="none" w:sz="0" w:space="0" w:color="auto"/>
+                <w:between w:val="none" w:sz="0" w:space="0" w:color="auto"/>
+              </w:pBdr>
+              <w:cnfStyle w:val="000000000000" w:firstRow="0" w:lastRow="0" w:firstColumn="0" w:lastColumn="0" w:oddVBand="0" w:evenVBand="0" w:oddHBand="0" w:evenHBand="0" w:firstRowFirstColumn="0" w:firstRowLastColumn="0" w:lastRowFirstColumn="0" w:lastRowLastColumn="0"/>
+            </w:pPr>
+            <w:r>
+              <w:t>Lack of lab workspace availability.</w:t>
+            </w:r>
+          </w:p>
+          <w:p>
+            <w:pPr>
+              <w:pBdr>
+                <w:top w:val="none" w:sz="0" w:space="0" w:color="auto"/>
+                <w:left w:val="none" w:sz="0" w:space="0" w:color="auto"/>
+                <w:bottom w:val="none" w:sz="0" w:space="0" w:color="auto"/>
+                <w:right w:val="none" w:sz="0" w:space="0" w:color="auto"/>
+                <w:between w:val="none" w:sz="0" w:space="0" w:color="auto"/>
+              </w:pBdr>
+              <w:cnfStyle w:val="000000000000" w:firstRow="0" w:lastRow="0" w:firstColumn="0" w:lastColumn="0" w:oddVBand="0" w:evenVBand="0" w:oddHBand="0" w:evenHBand="0" w:firstRowFirstColumn="0" w:firstRowLastColumn="0" w:lastRowFirstColumn="0" w:lastRowLastColumn="0"/>
+            </w:pPr>
+            <w:r>
+              <w:t>Potential damage to project hardware.</w:t>
+            </w:r>
+          </w:p>
+        </w:tc>
+        <w:tc>
+          <w:tcPr>
+            <w:tcW w:w="3528" w:type="dxa"/>
+          </w:tcPr>
+          <w:p>
+            <w:pPr>
+              <w:pBdr>
+                <w:top w:val="none" w:sz="0" w:space="0" w:color="auto"/>
+                <w:left w:val="none" w:sz="0" w:space="0" w:color="auto"/>
+                <w:bottom w:val="none" w:sz="0" w:space="0" w:color="auto"/>
+                <w:right w:val="none" w:sz="0" w:space="0" w:color="auto"/>
+                <w:between w:val="none" w:sz="0" w:space="0" w:color="auto"/>
+              </w:pBdr>
+              <w:cnfStyle w:val="000000000000" w:firstRow="0" w:lastRow="0" w:firstColumn="0" w:lastColumn="0" w:oddVBand="0" w:evenVBand="0" w:oddHBand="0" w:evenHBand="0" w:firstRowFirstColumn="0" w:firstRowLastColumn="0" w:lastRowFirstColumn="0" w:lastRowLastColumn="0"/>
+            </w:pPr>
+            <w:r>
+              <w:t>-Utilize dedicated ESE lab space</w:t>
+            </w:r>
+          </w:p>
+          <w:p>
+            <w:pPr>
+              <w:pBdr>
+                <w:top w:val="none" w:sz="0" w:space="0" w:color="auto"/>
+                <w:left w:val="none" w:sz="0" w:space="0" w:color="auto"/>
+                <w:bottom w:val="none" w:sz="0" w:space="0" w:color="auto"/>
+                <w:right w:val="none" w:sz="0" w:space="0" w:color="auto"/>
+                <w:between w:val="none" w:sz="0" w:space="0" w:color="auto"/>
+              </w:pBdr>
+              <w:cnfStyle w:val="000000000000" w:firstRow="0" w:lastRow="0" w:firstColumn="0" w:lastColumn="0" w:oddVBand="0" w:evenVBand="0" w:oddHBand="0" w:evenHBand="0" w:firstRowFirstColumn="0" w:firstRowLastColumn="0" w:lastRowFirstColumn="0" w:lastRowLastColumn="0"/>
+            </w:pPr>
+            <w:r>
+              <w:t>-Advocate for continued support of ESE dedicated lab space</w:t>
+            </w:r>
+          </w:p>
+        </w:tc>
+      </w:tr>
+      <w:tr>
+        <w:tc>
+          <w:tcPr>
+            <w:cnfStyle w:val="001000000000" w:firstRow="0" w:lastRow="0" w:firstColumn="1" w:lastColumn="0" w:oddVBand="0" w:evenVBand="0" w:oddHBand="0" w:evenHBand="0" w:firstRowFirstColumn="0" w:firstRowLastColumn="0" w:lastRowFirstColumn="0" w:lastRowLastColumn="0"/>
+            <w:tcW w:w="2394" w:type="dxa"/>
+          </w:tcPr>
+          <w:p>
+            <w:pPr>
+              <w:pBdr>
+                <w:top w:val="none" w:sz="0" w:space="0" w:color="auto"/>
+                <w:left w:val="none" w:sz="0" w:space="0" w:color="auto"/>
+                <w:bottom w:val="none" w:sz="0" w:space="0" w:color="auto"/>
+                <w:right w:val="none" w:sz="0" w:space="0" w:color="auto"/>
+                <w:between w:val="none" w:sz="0" w:space="0" w:color="auto"/>
+              </w:pBdr>
+            </w:pPr>
+            <w:r>
+              <w:t>4. Catastrophic loss of data</w:t>
+            </w:r>
+          </w:p>
+        </w:tc>
+        <w:tc>
+          <w:tcPr>
+            <w:tcW w:w="1224" w:type="dxa"/>
+          </w:tcPr>
+          <w:p>
+            <w:pPr>
+              <w:pBdr>
+                <w:top w:val="none" w:sz="0" w:space="0" w:color="auto"/>
+                <w:left w:val="none" w:sz="0" w:space="0" w:color="auto"/>
+                <w:bottom w:val="none" w:sz="0" w:space="0" w:color="auto"/>
+                <w:right w:val="none" w:sz="0" w:space="0" w:color="auto"/>
+                <w:between w:val="none" w:sz="0" w:space="0" w:color="auto"/>
+              </w:pBdr>
+              <w:cnfStyle w:val="000000000000" w:firstRow="0" w:lastRow="0" w:firstColumn="0" w:lastColumn="0" w:oddVBand="0" w:evenVBand="0" w:oddHBand="0" w:evenHBand="0" w:firstRowFirstColumn="0" w:firstRowLastColumn="0" w:lastRowFirstColumn="0" w:lastRowLastColumn="0"/>
+            </w:pPr>
+            <w:r>
+              <w:t>Organizational, external, technical</w:t>
+            </w:r>
+          </w:p>
+        </w:tc>
+        <w:tc>
+          <w:tcPr>
+            <w:tcW w:w="2430" w:type="dxa"/>
+          </w:tcPr>
+          <w:p>
+            <w:pPr>
+              <w:pBdr>
+                <w:top w:val="none" w:sz="0" w:space="0" w:color="auto"/>
+                <w:left w:val="none" w:sz="0" w:space="0" w:color="auto"/>
+                <w:bottom w:val="none" w:sz="0" w:space="0" w:color="auto"/>
+                <w:right w:val="none" w:sz="0" w:space="0" w:color="auto"/>
+                <w:between w:val="none" w:sz="0" w:space="0" w:color="auto"/>
+              </w:pBdr>
+              <w:cnfStyle w:val="000000000000" w:firstRow="0" w:lastRow="0" w:firstColumn="0" w:lastColumn="0" w:oddVBand="0" w:evenVBand="0" w:oddHBand="0" w:evenHBand="0" w:firstRowFirstColumn="0" w:firstRowLastColumn="0" w:lastRowFirstColumn="0" w:lastRowLastColumn="0"/>
+            </w:pPr>
+            <w:r>
+              <w:t>Schedule delays.</w:t>
+            </w:r>
+          </w:p>
+        </w:tc>
+        <w:tc>
+          <w:tcPr>
+            <w:tcW w:w="3528" w:type="dxa"/>
+          </w:tcPr>
+          <w:p>
+            <w:pPr>
+              <w:pBdr>
+                <w:top w:val="none" w:sz="0" w:space="0" w:color="auto"/>
+                <w:left w:val="none" w:sz="0" w:space="0" w:color="auto"/>
+                <w:bottom w:val="none" w:sz="0" w:space="0" w:color="auto"/>
+                <w:right w:val="none" w:sz="0" w:space="0" w:color="auto"/>
+                <w:between w:val="none" w:sz="0" w:space="0" w:color="auto"/>
+              </w:pBdr>
+              <w:cnfStyle w:val="000000000000" w:firstRow="0" w:lastRow="0" w:firstColumn="0" w:lastColumn="0" w:oddVBand="0" w:evenVBand="0" w:oddHBand="0" w:evenHBand="0" w:firstRowFirstColumn="0" w:firstRowLastColumn="0" w:lastRowFirstColumn="0" w:lastRowLastColumn="0"/>
+            </w:pPr>
+            <w:r>
+              <w:t>-Utilize source control for all project materials</w:t>
+            </w:r>
+          </w:p>
+          <w:p>
+            <w:pPr>
+              <w:pBdr>
+                <w:top w:val="none" w:sz="0" w:space="0" w:color="auto"/>
+                <w:left w:val="none" w:sz="0" w:space="0" w:color="auto"/>
+                <w:bottom w:val="none" w:sz="0" w:space="0" w:color="auto"/>
+                <w:right w:val="none" w:sz="0" w:space="0" w:color="auto"/>
+                <w:between w:val="none" w:sz="0" w:space="0" w:color="auto"/>
+              </w:pBdr>
+              <w:cnfStyle w:val="000000000000" w:firstRow="0" w:lastRow="0" w:firstColumn="0" w:lastColumn="0" w:oddVBand="0" w:evenVBand="0" w:oddHBand="0" w:evenHBand="0" w:firstRowFirstColumn="0" w:firstRowLastColumn="0" w:lastRowFirstColumn="0" w:lastRowLastColumn="0"/>
+            </w:pPr>
+            <w:r>
+              <w:t>-Manually back up all data once per week</w:t>
+            </w:r>
+          </w:p>
+        </w:tc>
+      </w:tr>
+      <w:tr>
+        <w:tc>
+          <w:tcPr>
+            <w:cnfStyle w:val="001000000000" w:firstRow="0" w:lastRow="0" w:firstColumn="1" w:lastColumn="0" w:oddVBand="0" w:evenVBand="0" w:oddHBand="0" w:evenHBand="0" w:firstRowFirstColumn="0" w:firstRowLastColumn="0" w:lastRowFirstColumn="0" w:lastRowLastColumn="0"/>
+            <w:tcW w:w="2394" w:type="dxa"/>
+          </w:tcPr>
+          <w:p>
+            <w:pPr>
+              <w:pBdr>
+                <w:top w:val="none" w:sz="0" w:space="0" w:color="auto"/>
+                <w:left w:val="none" w:sz="0" w:space="0" w:color="auto"/>
+                <w:bottom w:val="none" w:sz="0" w:space="0" w:color="auto"/>
+                <w:right w:val="none" w:sz="0" w:space="0" w:color="auto"/>
+                <w:between w:val="none" w:sz="0" w:space="0" w:color="auto"/>
+              </w:pBdr>
+            </w:pPr>
+            <w:r>
+              <w:t>5. Managing scope creep</w:t>
+            </w:r>
+          </w:p>
+        </w:tc>
+        <w:tc>
+          <w:tcPr>
+            <w:tcW w:w="1224" w:type="dxa"/>
+          </w:tcPr>
+          <w:p>
+            <w:pPr>
+              <w:pBdr>
+                <w:top w:val="none" w:sz="0" w:space="0" w:color="auto"/>
+                <w:left w:val="none" w:sz="0" w:space="0" w:color="auto"/>
+                <w:bottom w:val="none" w:sz="0" w:space="0" w:color="auto"/>
+                <w:right w:val="none" w:sz="0" w:space="0" w:color="auto"/>
+                <w:between w:val="none" w:sz="0" w:space="0" w:color="auto"/>
+              </w:pBdr>
+              <w:cnfStyle w:val="000000000000" w:firstRow="0" w:lastRow="0" w:firstColumn="0" w:lastColumn="0" w:oddVBand="0" w:evenVBand="0" w:oddHBand="0" w:evenHBand="0" w:firstRowFirstColumn="0" w:firstRowLastColumn="0" w:lastRowFirstColumn="0" w:lastRowLastColumn="0"/>
+            </w:pPr>
+            <w:r>
+              <w:t>Organizational, project management</w:t>
+            </w:r>
+          </w:p>
+        </w:tc>
+        <w:tc>
+          <w:tcPr>
+            <w:tcW w:w="2430" w:type="dxa"/>
+          </w:tcPr>
+          <w:p>
+            <w:pPr>
+              <w:pBdr>
+                <w:top w:val="none" w:sz="0" w:space="0" w:color="auto"/>
+                <w:left w:val="none" w:sz="0" w:space="0" w:color="auto"/>
+                <w:bottom w:val="none" w:sz="0" w:space="0" w:color="auto"/>
+                <w:right w:val="none" w:sz="0" w:space="0" w:color="auto"/>
+                <w:between w:val="none" w:sz="0" w:space="0" w:color="auto"/>
+              </w:pBdr>
+              <w:cnfStyle w:val="000000000000" w:firstRow="0" w:lastRow="0" w:firstColumn="0" w:lastColumn="0" w:oddVBand="0" w:evenVBand="0" w:oddHBand="0" w:evenHBand="0" w:firstRowFirstColumn="0" w:firstRowLastColumn="0" w:lastRowFirstColumn="0" w:lastRowLastColumn="0"/>
+            </w:pPr>
+            <w:r>
+              <w:t>Schedule delays.</w:t>
+            </w:r>
+          </w:p>
+          <w:p>
+            <w:pPr>
+              <w:pBdr>
+                <w:top w:val="none" w:sz="0" w:space="0" w:color="auto"/>
+                <w:left w:val="none" w:sz="0" w:space="0" w:color="auto"/>
+                <w:bottom w:val="none" w:sz="0" w:space="0" w:color="auto"/>
+                <w:right w:val="none" w:sz="0" w:space="0" w:color="auto"/>
+                <w:between w:val="none" w:sz="0" w:space="0" w:color="auto"/>
+              </w:pBdr>
+              <w:cnfStyle w:val="000000000000" w:firstRow="0" w:lastRow="0" w:firstColumn="0" w:lastColumn="0" w:oddVBand="0" w:evenVBand="0" w:oddHBand="0" w:evenHBand="0" w:firstRowFirstColumn="0" w:firstRowLastColumn="0" w:lastRowFirstColumn="0" w:lastRowLastColumn="0"/>
+            </w:pPr>
+            <w:r>
+              <w:t>Lack of focus on core features.</w:t>
+            </w:r>
+          </w:p>
+        </w:tc>
+        <w:tc>
+          <w:tcPr>
+            <w:tcW w:w="3528" w:type="dxa"/>
+          </w:tcPr>
+          <w:p>
+            <w:pPr>
+              <w:pBdr>
+                <w:top w:val="none" w:sz="0" w:space="0" w:color="auto"/>
+                <w:left w:val="none" w:sz="0" w:space="0" w:color="auto"/>
+                <w:bottom w:val="none" w:sz="0" w:space="0" w:color="auto"/>
+                <w:right w:val="none" w:sz="0" w:space="0" w:color="auto"/>
+                <w:between w:val="none" w:sz="0" w:space="0" w:color="auto"/>
+              </w:pBdr>
+              <w:cnfStyle w:val="000000000000" w:firstRow="0" w:lastRow="0" w:firstColumn="0" w:lastColumn="0" w:oddVBand="0" w:evenVBand="0" w:oddHBand="0" w:evenHBand="0" w:firstRowFirstColumn="0" w:firstRowLastColumn="0" w:lastRowFirstColumn="0" w:lastRowLastColumn="0"/>
+            </w:pPr>
+            <w:r>
+              <w:t>-Strictly define scope of project during planning phase</w:t>
+            </w:r>
+          </w:p>
+          <w:p>
+            <w:pPr>
+              <w:pBdr>
+                <w:top w:val="none" w:sz="0" w:space="0" w:color="auto"/>
+                <w:left w:val="none" w:sz="0" w:space="0" w:color="auto"/>
+                <w:bottom w:val="none" w:sz="0" w:space="0" w:color="auto"/>
+                <w:right w:val="none" w:sz="0" w:space="0" w:color="auto"/>
+                <w:between w:val="none" w:sz="0" w:space="0" w:color="auto"/>
+              </w:pBdr>
+              <w:cnfStyle w:val="000000000000" w:firstRow="0" w:lastRow="0" w:firstColumn="0" w:lastColumn="0" w:oddVBand="0" w:evenVBand="0" w:oddHBand="0" w:evenHBand="0" w:firstRowFirstColumn="0" w:firstRowLastColumn="0" w:lastRowFirstColumn="0" w:lastRowLastColumn="0"/>
+            </w:pPr>
+            <w:r>
+              <w:t>-Additional features shall only be implemented after 100% completion of core project features</w:t>
+            </w:r>
+          </w:p>
+        </w:tc>
+      </w:tr>
+      <w:tr>
+        <w:tc>
+          <w:tcPr>
+            <w:cnfStyle w:val="001000000000" w:firstRow="0" w:lastRow="0" w:firstColumn="1" w:lastColumn="0" w:oddVBand="0" w:evenVBand="0" w:oddHBand="0" w:evenHBand="0" w:firstRowFirstColumn="0" w:firstRowLastColumn="0" w:lastRowFirstColumn="0" w:lastRowLastColumn="0"/>
+            <w:tcW w:w="2394" w:type="dxa"/>
+          </w:tcPr>
+          <w:p>
+            <w:pPr>
+              <w:pBdr>
+                <w:top w:val="none" w:sz="0" w:space="0" w:color="auto"/>
+                <w:left w:val="none" w:sz="0" w:space="0" w:color="auto"/>
+                <w:bottom w:val="none" w:sz="0" w:space="0" w:color="auto"/>
+                <w:right w:val="none" w:sz="0" w:space="0" w:color="auto"/>
+                <w:between w:val="none" w:sz="0" w:space="0" w:color="auto"/>
+              </w:pBdr>
+            </w:pPr>
+            <w:r>
+              <w:t>6. System sizing incorrect</w:t>
+            </w:r>
+          </w:p>
+        </w:tc>
+        <w:tc>
+          <w:tcPr>
+            <w:tcW w:w="1224" w:type="dxa"/>
+          </w:tcPr>
+          <w:p>
+            <w:pPr>
+              <w:pBdr>
+                <w:top w:val="none" w:sz="0" w:space="0" w:color="auto"/>
+                <w:left w:val="none" w:sz="0" w:space="0" w:color="auto"/>
+                <w:bottom w:val="none" w:sz="0" w:space="0" w:color="auto"/>
+                <w:right w:val="none" w:sz="0" w:space="0" w:color="auto"/>
+                <w:between w:val="none" w:sz="0" w:space="0" w:color="auto"/>
+              </w:pBdr>
+              <w:cnfStyle w:val="000000000000" w:firstRow="0" w:lastRow="0" w:firstColumn="0" w:lastColumn="0" w:oddVBand="0" w:evenVBand="0" w:oddHBand="0" w:evenHBand="0" w:firstRowFirstColumn="0" w:firstRowLastColumn="0" w:lastRowFirstColumn="0" w:lastRowLastColumn="0"/>
+            </w:pPr>
+            <w:r>
+              <w:t>Technical, performance</w:t>
+            </w:r>
+          </w:p>
+        </w:tc>
+        <w:tc>
+          <w:tcPr>
+            <w:tcW w:w="2430" w:type="dxa"/>
+          </w:tcPr>
+          <w:p>
+            <w:pPr>
+              <w:pBdr>
+                <w:top w:val="none" w:sz="0" w:space="0" w:color="auto"/>
+                <w:left w:val="none" w:sz="0" w:space="0" w:color="auto"/>
+                <w:bottom w:val="none" w:sz="0" w:space="0" w:color="auto"/>
+                <w:right w:val="none" w:sz="0" w:space="0" w:color="auto"/>
+                <w:between w:val="none" w:sz="0" w:space="0" w:color="auto"/>
+              </w:pBdr>
+              <w:cnfStyle w:val="000000000000" w:firstRow="0" w:lastRow="0" w:firstColumn="0" w:lastColumn="0" w:oddVBand="0" w:evenVBand="0" w:oddHBand="0" w:evenHBand="0" w:firstRowFirstColumn="0" w:firstRowLastColumn="0" w:lastRowFirstColumn="0" w:lastRowLastColumn="0"/>
+            </w:pPr>
+            <w:r>
+              <w:t>Lower than desired system performance.</w:t>
+            </w:r>
+          </w:p>
+        </w:tc>
+        <w:tc>
+          <w:tcPr>
+            <w:tcW w:w="3528" w:type="dxa"/>
+          </w:tcPr>
+          <w:p>
+            <w:pPr>
+              <w:pBdr>
+                <w:top w:val="none" w:sz="0" w:space="0" w:color="auto"/>
+                <w:left w:val="none" w:sz="0" w:space="0" w:color="auto"/>
+                <w:bottom w:val="none" w:sz="0" w:space="0" w:color="auto"/>
+                <w:right w:val="none" w:sz="0" w:space="0" w:color="auto"/>
+                <w:between w:val="none" w:sz="0" w:space="0" w:color="auto"/>
+              </w:pBdr>
+              <w:cnfStyle w:val="000000000000" w:firstRow="0" w:lastRow="0" w:firstColumn="0" w:lastColumn="0" w:oddVBand="0" w:evenVBand="0" w:oddHBand="0" w:evenHBand="0" w:firstRowFirstColumn="0" w:firstRowLastColumn="0" w:lastRowFirstColumn="0" w:lastRowLastColumn="0"/>
+            </w:pPr>
+            <w:r>
+              <w:t>-Use system level performance requirements to drive component design</w:t>
+            </w:r>
+          </w:p>
+          <w:p>
+            <w:pPr>
+              <w:pBdr>
+                <w:top w:val="none" w:sz="0" w:space="0" w:color="auto"/>
+                <w:left w:val="none" w:sz="0" w:space="0" w:color="auto"/>
+                <w:bottom w:val="none" w:sz="0" w:space="0" w:color="auto"/>
+                <w:right w:val="none" w:sz="0" w:space="0" w:color="auto"/>
+                <w:between w:val="none" w:sz="0" w:space="0" w:color="auto"/>
+              </w:pBdr>
+              <w:cnfStyle w:val="000000000000" w:firstRow="0" w:lastRow="0" w:firstColumn="0" w:lastColumn="0" w:oddVBand="0" w:evenVBand="0" w:oddHBand="0" w:evenHBand="0" w:firstRowFirstColumn="0" w:firstRowLastColumn="0" w:lastRowFirstColumn="0" w:lastRowLastColumn="0"/>
+            </w:pPr>
+            <w:r>
+              <w:t>-Define system level performance requirements based on real-world data</w:t>
+            </w:r>
+          </w:p>
+        </w:tc>
+      </w:tr>
+      <w:tr>
+        <w:tc>
+          <w:tcPr>
+            <w:cnfStyle w:val="001000000000" w:firstRow="0" w:lastRow="0" w:firstColumn="1" w:lastColumn="0" w:oddVBand="0" w:evenVBand="0" w:oddHBand="0" w:evenHBand="0" w:firstRowFirstColumn="0" w:firstRowLastColumn="0" w:lastRowFirstColumn="0" w:lastRowLastColumn="0"/>
+            <w:tcW w:w="2394" w:type="dxa"/>
+          </w:tcPr>
+          <w:p>
+            <w:pPr>
+              <w:pBdr>
+                <w:top w:val="none" w:sz="0" w:space="0" w:color="auto"/>
+                <w:left w:val="none" w:sz="0" w:space="0" w:color="auto"/>
+                <w:bottom w:val="none" w:sz="0" w:space="0" w:color="auto"/>
+                <w:right w:val="none" w:sz="0" w:space="0" w:color="auto"/>
+                <w:between w:val="none" w:sz="0" w:space="0" w:color="auto"/>
+              </w:pBdr>
+            </w:pPr>
+            <w:r>
+              <w:t>7. Inexperience with HMI design &amp; implementation</w:t>
+            </w:r>
+          </w:p>
+        </w:tc>
+        <w:tc>
+          <w:tcPr>
+            <w:tcW w:w="1224" w:type="dxa"/>
+          </w:tcPr>
+          <w:p>
+            <w:pPr>
+              <w:pBdr>
+                <w:top w:val="none" w:sz="0" w:space="0" w:color="auto"/>
+                <w:left w:val="none" w:sz="0" w:space="0" w:color="auto"/>
+                <w:bottom w:val="none" w:sz="0" w:space="0" w:color="auto"/>
+                <w:right w:val="none" w:sz="0" w:space="0" w:color="auto"/>
+                <w:between w:val="none" w:sz="0" w:space="0" w:color="auto"/>
+              </w:pBdr>
+              <w:cnfStyle w:val="000000000000" w:firstRow="0" w:lastRow="0" w:firstColumn="0" w:lastColumn="0" w:oddVBand="0" w:evenVBand="0" w:oddHBand="0" w:evenHBand="0" w:firstRowFirstColumn="0" w:firstRowLastColumn="0" w:lastRowFirstColumn="0" w:lastRowLastColumn="0"/>
+            </w:pPr>
+            <w:r>
+              <w:t>Technical</w:t>
+            </w:r>
+          </w:p>
+        </w:tc>
+        <w:tc>
+          <w:tcPr>
+            <w:tcW w:w="2430" w:type="dxa"/>
+          </w:tcPr>
+          <w:p>
+            <w:pPr>
+              <w:pBdr>
+                <w:top w:val="none" w:sz="0" w:space="0" w:color="auto"/>
+                <w:left w:val="none" w:sz="0" w:space="0" w:color="auto"/>
+                <w:bottom w:val="none" w:sz="0" w:space="0" w:color="auto"/>
+                <w:right w:val="none" w:sz="0" w:space="0" w:color="auto"/>
+                <w:between w:val="none" w:sz="0" w:space="0" w:color="auto"/>
+              </w:pBdr>
+              <w:cnfStyle w:val="000000000000" w:firstRow="0" w:lastRow="0" w:firstColumn="0" w:lastColumn="0" w:oddVBand="0" w:evenVBand="0" w:oddHBand="0" w:evenHBand="0" w:firstRowFirstColumn="0" w:firstRowLastColumn="0" w:lastRowFirstColumn="0" w:lastRowLastColumn="0"/>
+            </w:pPr>
+            <w:r>
+              <w:t>Less relatable demonstration.</w:t>
+            </w:r>
+          </w:p>
+          <w:p>
+            <w:pPr>
+              <w:pBdr>
+                <w:top w:val="none" w:sz="0" w:space="0" w:color="auto"/>
+                <w:left w:val="none" w:sz="0" w:space="0" w:color="auto"/>
+                <w:bottom w:val="none" w:sz="0" w:space="0" w:color="auto"/>
+                <w:right w:val="none" w:sz="0" w:space="0" w:color="auto"/>
+                <w:between w:val="none" w:sz="0" w:space="0" w:color="auto"/>
+              </w:pBdr>
+              <w:cnfStyle w:val="000000000000" w:firstRow="0" w:lastRow="0" w:firstColumn="0" w:lastColumn="0" w:oddVBand="0" w:evenVBand="0" w:oddHBand="0" w:evenHBand="0" w:firstRowFirstColumn="0" w:firstRowLastColumn="0" w:lastRowFirstColumn="0" w:lastRowLastColumn="0"/>
+            </w:pPr>
+            <w:r>
+              <w:t>Worse user experience.</w:t>
+            </w:r>
+          </w:p>
+          <w:p>
+            <w:pPr>
+              <w:pBdr>
+                <w:top w:val="none" w:sz="0" w:space="0" w:color="auto"/>
+                <w:left w:val="none" w:sz="0" w:space="0" w:color="auto"/>
+                <w:bottom w:val="none" w:sz="0" w:space="0" w:color="auto"/>
+                <w:right w:val="none" w:sz="0" w:space="0" w:color="auto"/>
+                <w:between w:val="none" w:sz="0" w:space="0" w:color="auto"/>
+              </w:pBdr>
+              <w:cnfStyle w:val="000000000000" w:firstRow="0" w:lastRow="0" w:firstColumn="0" w:lastColumn="0" w:oddVBand="0" w:evenVBand="0" w:oddHBand="0" w:evenHBand="0" w:firstRowFirstColumn="0" w:firstRowLastColumn="0" w:lastRowFirstColumn="0" w:lastRowLastColumn="0"/>
+            </w:pPr>
+            <w:r>
+              <w:t>Difficult to debug.</w:t>
+            </w:r>
+          </w:p>
+        </w:tc>
+        <w:tc>
+          <w:tcPr>
+            <w:tcW w:w="3528" w:type="dxa"/>
+          </w:tcPr>
+          <w:p>
+            <w:pPr>
+              <w:pBdr>
+                <w:top w:val="none" w:sz="0" w:space="0" w:color="auto"/>
+                <w:left w:val="none" w:sz="0" w:space="0" w:color="auto"/>
+                <w:bottom w:val="none" w:sz="0" w:space="0" w:color="auto"/>
+                <w:right w:val="none" w:sz="0" w:space="0" w:color="auto"/>
+                <w:between w:val="none" w:sz="0" w:space="0" w:color="auto"/>
+              </w:pBdr>
+              <w:cnfStyle w:val="000000000000" w:firstRow="0" w:lastRow="0" w:firstColumn="0" w:lastColumn="0" w:oddVBand="0" w:evenVBand="0" w:oddHBand="0" w:evenHBand="0" w:firstRowFirstColumn="0" w:firstRowLastColumn="0" w:lastRowFirstColumn="0" w:lastRowLastColumn="0"/>
+            </w:pPr>
+            <w:r>
+              <w:t>-Define user interface features early (see: Managing scope creep)</w:t>
+            </w:r>
+          </w:p>
+          <w:p>
+            <w:pPr>
+              <w:pBdr>
+                <w:top w:val="none" w:sz="0" w:space="0" w:color="auto"/>
+                <w:left w:val="none" w:sz="0" w:space="0" w:color="auto"/>
+                <w:bottom w:val="none" w:sz="0" w:space="0" w:color="auto"/>
+                <w:right w:val="none" w:sz="0" w:space="0" w:color="auto"/>
+                <w:between w:val="none" w:sz="0" w:space="0" w:color="auto"/>
+              </w:pBdr>
+              <w:cnfStyle w:val="000000000000" w:firstRow="0" w:lastRow="0" w:firstColumn="0" w:lastColumn="0" w:oddVBand="0" w:evenVBand="0" w:oddHBand="0" w:evenHBand="0" w:firstRowFirstColumn="0" w:firstRowLastColumn="0" w:lastRowFirstColumn="0" w:lastRowLastColumn="0"/>
+            </w:pPr>
+            <w:r>
+              <w:t>-Start HMI prototyping early</w:t>
+            </w:r>
+          </w:p>
+          <w:p>
+            <w:pPr>
+              <w:pBdr>
+                <w:top w:val="none" w:sz="0" w:space="0" w:color="auto"/>
+                <w:left w:val="none" w:sz="0" w:space="0" w:color="auto"/>
+                <w:bottom w:val="none" w:sz="0" w:space="0" w:color="auto"/>
+                <w:right w:val="none" w:sz="0" w:space="0" w:color="auto"/>
+                <w:between w:val="none" w:sz="0" w:space="0" w:color="auto"/>
+              </w:pBdr>
+              <w:cnfStyle w:val="000000000000" w:firstRow="0" w:lastRow="0" w:firstColumn="0" w:lastColumn="0" w:oddVBand="0" w:evenVBand="0" w:oddHBand="0" w:evenHBand="0" w:firstRowFirstColumn="0" w:firstRowLastColumn="0" w:lastRowFirstColumn="0" w:lastRowLastColumn="0"/>
+            </w:pPr>
+            <w:r>
+              <w:t>-Utilize popular GUI implementation solutions</w:t>
+            </w:r>
+          </w:p>
+        </w:tc>
+      </w:tr>
+    </w:tbl>
+    <w:p/>
     <w:sectPr>
-      <w:headerReference w:type="even" r:id="rId10"/>
-      <w:headerReference w:type="default" r:id="rId11"/>
-      <w:footerReference w:type="even" r:id="rId12"/>
-      <w:footerReference w:type="default" r:id="rId13"/>
-      <w:headerReference w:type="first" r:id="rId14"/>
-      <w:footerReference w:type="first" r:id="rId15"/>
+      <w:headerReference w:type="even" r:id="rId12"/>
+      <w:headerReference w:type="default" r:id="rId13"/>
+      <w:footerReference w:type="even" r:id="rId14"/>
+      <w:footerReference w:type="default" r:id="rId15"/>
+      <w:headerReference w:type="first" r:id="rId16"/>
+      <w:footerReference w:type="first" r:id="rId17"/>
       <w:pgSz w:w="12240" w:h="15840"/>
       <w:pgMar w:top="1080" w:right="1440" w:bottom="1080" w:left="1440" w:header="0" w:footer="720" w:gutter="0"/>
       <w:pgNumType w:start="0"/>
@@ -1652,6 +3183,95 @@
     </w:lvl>
   </w:abstractNum>
   <w:abstractNum w:abstractNumId="1" w15:restartNumberingAfterBreak="0">
+    <w:nsid w:val="0CBD5DC1"/>
+    <w:multiLevelType w:val="hybridMultilevel"/>
+    <w:tmpl w:val="84A640AA"/>
+    <w:lvl w:ilvl="0" w:tplc="0409000F">
+      <w:start w:val="1"/>
+      <w:numFmt w:val="decimal"/>
+      <w:lvlText w:val="%1."/>
+      <w:lvlJc w:val="left"/>
+      <w:pPr>
+        <w:ind w:left="720" w:hanging="360"/>
+      </w:pPr>
+      <w:rPr>
+        <w:rFonts w:hint="default"/>
+      </w:rPr>
+    </w:lvl>
+    <w:lvl w:ilvl="1" w:tplc="04090019" w:tentative="1">
+      <w:start w:val="1"/>
+      <w:numFmt w:val="lowerLetter"/>
+      <w:lvlText w:val="%2."/>
+      <w:lvlJc w:val="left"/>
+      <w:pPr>
+        <w:ind w:left="1440" w:hanging="360"/>
+      </w:pPr>
+    </w:lvl>
+    <w:lvl w:ilvl="2" w:tplc="0409001B" w:tentative="1">
+      <w:start w:val="1"/>
+      <w:numFmt w:val="lowerRoman"/>
+      <w:lvlText w:val="%3."/>
+      <w:lvlJc w:val="right"/>
+      <w:pPr>
+        <w:ind w:left="2160" w:hanging="180"/>
+      </w:pPr>
+    </w:lvl>
+    <w:lvl w:ilvl="3" w:tplc="0409000F" w:tentative="1">
+      <w:start w:val="1"/>
+      <w:numFmt w:val="decimal"/>
+      <w:lvlText w:val="%4."/>
+      <w:lvlJc w:val="left"/>
+      <w:pPr>
+        <w:ind w:left="2880" w:hanging="360"/>
+      </w:pPr>
+    </w:lvl>
+    <w:lvl w:ilvl="4" w:tplc="04090019" w:tentative="1">
+      <w:start w:val="1"/>
+      <w:numFmt w:val="lowerLetter"/>
+      <w:lvlText w:val="%5."/>
+      <w:lvlJc w:val="left"/>
+      <w:pPr>
+        <w:ind w:left="3600" w:hanging="360"/>
+      </w:pPr>
+    </w:lvl>
+    <w:lvl w:ilvl="5" w:tplc="0409001B" w:tentative="1">
+      <w:start w:val="1"/>
+      <w:numFmt w:val="lowerRoman"/>
+      <w:lvlText w:val="%6."/>
+      <w:lvlJc w:val="right"/>
+      <w:pPr>
+        <w:ind w:left="4320" w:hanging="180"/>
+      </w:pPr>
+    </w:lvl>
+    <w:lvl w:ilvl="6" w:tplc="0409000F" w:tentative="1">
+      <w:start w:val="1"/>
+      <w:numFmt w:val="decimal"/>
+      <w:lvlText w:val="%7."/>
+      <w:lvlJc w:val="left"/>
+      <w:pPr>
+        <w:ind w:left="5040" w:hanging="360"/>
+      </w:pPr>
+    </w:lvl>
+    <w:lvl w:ilvl="7" w:tplc="04090019" w:tentative="1">
+      <w:start w:val="1"/>
+      <w:numFmt w:val="lowerLetter"/>
+      <w:lvlText w:val="%8."/>
+      <w:lvlJc w:val="left"/>
+      <w:pPr>
+        <w:ind w:left="5760" w:hanging="360"/>
+      </w:pPr>
+    </w:lvl>
+    <w:lvl w:ilvl="8" w:tplc="0409001B" w:tentative="1">
+      <w:start w:val="1"/>
+      <w:numFmt w:val="lowerRoman"/>
+      <w:lvlText w:val="%9."/>
+      <w:lvlJc w:val="right"/>
+      <w:pPr>
+        <w:ind w:left="6480" w:hanging="180"/>
+      </w:pPr>
+    </w:lvl>
+  </w:abstractNum>
+  <w:abstractNum w:abstractNumId="2" w15:restartNumberingAfterBreak="0">
     <w:nsid w:val="14967C8A"/>
     <w:multiLevelType w:val="hybridMultilevel"/>
     <w:tmpl w:val="F8A097A6"/>
@@ -1764,7 +3384,7 @@
       </w:rPr>
     </w:lvl>
   </w:abstractNum>
-  <w:abstractNum w:abstractNumId="2" w15:restartNumberingAfterBreak="0">
+  <w:abstractNum w:abstractNumId="3" w15:restartNumberingAfterBreak="0">
     <w:nsid w:val="1ADD3F4A"/>
     <w:multiLevelType w:val="multilevel"/>
     <w:tmpl w:val="92DEED98"/>
@@ -1877,7 +3497,7 @@
       </w:rPr>
     </w:lvl>
   </w:abstractNum>
-  <w:abstractNum w:abstractNumId="3" w15:restartNumberingAfterBreak="0">
+  <w:abstractNum w:abstractNumId="4" w15:restartNumberingAfterBreak="0">
     <w:nsid w:val="1CB802AA"/>
     <w:multiLevelType w:val="multilevel"/>
     <w:tmpl w:val="AB88ED1A"/>
@@ -1990,7 +3610,7 @@
       </w:rPr>
     </w:lvl>
   </w:abstractNum>
-  <w:abstractNum w:abstractNumId="4" w15:restartNumberingAfterBreak="0">
+  <w:abstractNum w:abstractNumId="5" w15:restartNumberingAfterBreak="0">
     <w:nsid w:val="1D463ADD"/>
     <w:multiLevelType w:val="multilevel"/>
     <w:tmpl w:val="EE4EA910"/>
@@ -2103,7 +3723,7 @@
       </w:rPr>
     </w:lvl>
   </w:abstractNum>
-  <w:abstractNum w:abstractNumId="5" w15:restartNumberingAfterBreak="0">
+  <w:abstractNum w:abstractNumId="6" w15:restartNumberingAfterBreak="0">
     <w:nsid w:val="216D1A96"/>
     <w:multiLevelType w:val="hybridMultilevel"/>
     <w:tmpl w:val="3C32C8CC"/>
@@ -2216,7 +3836,120 @@
       </w:rPr>
     </w:lvl>
   </w:abstractNum>
-  <w:abstractNum w:abstractNumId="6" w15:restartNumberingAfterBreak="0">
+  <w:abstractNum w:abstractNumId="7" w15:restartNumberingAfterBreak="0">
+    <w:nsid w:val="21736A7B"/>
+    <w:multiLevelType w:val="hybridMultilevel"/>
+    <w:tmpl w:val="6C0A41FC"/>
+    <w:lvl w:ilvl="0" w:tplc="04090001">
+      <w:start w:val="1"/>
+      <w:numFmt w:val="bullet"/>
+      <w:lvlText w:val=""/>
+      <w:lvlJc w:val="left"/>
+      <w:pPr>
+        <w:ind w:left="720" w:hanging="360"/>
+      </w:pPr>
+      <w:rPr>
+        <w:rFonts w:ascii="Symbol" w:hAnsi="Symbol" w:hint="default"/>
+      </w:rPr>
+    </w:lvl>
+    <w:lvl w:ilvl="1" w:tplc="04090003">
+      <w:start w:val="1"/>
+      <w:numFmt w:val="bullet"/>
+      <w:lvlText w:val="o"/>
+      <w:lvlJc w:val="left"/>
+      <w:pPr>
+        <w:ind w:left="1440" w:hanging="360"/>
+      </w:pPr>
+      <w:rPr>
+        <w:rFonts w:ascii="Courier New" w:hAnsi="Courier New" w:cs="Courier New" w:hint="default"/>
+      </w:rPr>
+    </w:lvl>
+    <w:lvl w:ilvl="2" w:tplc="04090005">
+      <w:start w:val="1"/>
+      <w:numFmt w:val="bullet"/>
+      <w:lvlText w:val=""/>
+      <w:lvlJc w:val="left"/>
+      <w:pPr>
+        <w:ind w:left="2160" w:hanging="360"/>
+      </w:pPr>
+      <w:rPr>
+        <w:rFonts w:ascii="Wingdings" w:hAnsi="Wingdings" w:hint="default"/>
+      </w:rPr>
+    </w:lvl>
+    <w:lvl w:ilvl="3" w:tplc="04090001">
+      <w:start w:val="1"/>
+      <w:numFmt w:val="bullet"/>
+      <w:lvlText w:val=""/>
+      <w:lvlJc w:val="left"/>
+      <w:pPr>
+        <w:ind w:left="2880" w:hanging="360"/>
+      </w:pPr>
+      <w:rPr>
+        <w:rFonts w:ascii="Symbol" w:hAnsi="Symbol" w:hint="default"/>
+      </w:rPr>
+    </w:lvl>
+    <w:lvl w:ilvl="4" w:tplc="04090003" w:tentative="1">
+      <w:start w:val="1"/>
+      <w:numFmt w:val="bullet"/>
+      <w:lvlText w:val="o"/>
+      <w:lvlJc w:val="left"/>
+      <w:pPr>
+        <w:ind w:left="3600" w:hanging="360"/>
+      </w:pPr>
+      <w:rPr>
+        <w:rFonts w:ascii="Courier New" w:hAnsi="Courier New" w:cs="Courier New" w:hint="default"/>
+      </w:rPr>
+    </w:lvl>
+    <w:lvl w:ilvl="5" w:tplc="04090005" w:tentative="1">
+      <w:start w:val="1"/>
+      <w:numFmt w:val="bullet"/>
+      <w:lvlText w:val=""/>
+      <w:lvlJc w:val="left"/>
+      <w:pPr>
+        <w:ind w:left="4320" w:hanging="360"/>
+      </w:pPr>
+      <w:rPr>
+        <w:rFonts w:ascii="Wingdings" w:hAnsi="Wingdings" w:hint="default"/>
+      </w:rPr>
+    </w:lvl>
+    <w:lvl w:ilvl="6" w:tplc="04090001" w:tentative="1">
+      <w:start w:val="1"/>
+      <w:numFmt w:val="bullet"/>
+      <w:lvlText w:val=""/>
+      <w:lvlJc w:val="left"/>
+      <w:pPr>
+        <w:ind w:left="5040" w:hanging="360"/>
+      </w:pPr>
+      <w:rPr>
+        <w:rFonts w:ascii="Symbol" w:hAnsi="Symbol" w:hint="default"/>
+      </w:rPr>
+    </w:lvl>
+    <w:lvl w:ilvl="7" w:tplc="04090003" w:tentative="1">
+      <w:start w:val="1"/>
+      <w:numFmt w:val="bullet"/>
+      <w:lvlText w:val="o"/>
+      <w:lvlJc w:val="left"/>
+      <w:pPr>
+        <w:ind w:left="5760" w:hanging="360"/>
+      </w:pPr>
+      <w:rPr>
+        <w:rFonts w:ascii="Courier New" w:hAnsi="Courier New" w:cs="Courier New" w:hint="default"/>
+      </w:rPr>
+    </w:lvl>
+    <w:lvl w:ilvl="8" w:tplc="04090005" w:tentative="1">
+      <w:start w:val="1"/>
+      <w:numFmt w:val="bullet"/>
+      <w:lvlText w:val=""/>
+      <w:lvlJc w:val="left"/>
+      <w:pPr>
+        <w:ind w:left="6480" w:hanging="360"/>
+      </w:pPr>
+      <w:rPr>
+        <w:rFonts w:ascii="Wingdings" w:hAnsi="Wingdings" w:hint="default"/>
+      </w:rPr>
+    </w:lvl>
+  </w:abstractNum>
+  <w:abstractNum w:abstractNumId="8" w15:restartNumberingAfterBreak="0">
     <w:nsid w:val="29AE2F43"/>
     <w:multiLevelType w:val="multilevel"/>
     <w:tmpl w:val="9EF47A96"/>
@@ -2329,7 +4062,7 @@
       </w:rPr>
     </w:lvl>
   </w:abstractNum>
-  <w:abstractNum w:abstractNumId="7" w15:restartNumberingAfterBreak="0">
+  <w:abstractNum w:abstractNumId="9" w15:restartNumberingAfterBreak="0">
     <w:nsid w:val="2B1205E4"/>
     <w:multiLevelType w:val="hybridMultilevel"/>
     <w:tmpl w:val="46C0AF32"/>
@@ -2442,7 +4175,120 @@
       </w:rPr>
     </w:lvl>
   </w:abstractNum>
-  <w:abstractNum w:abstractNumId="8" w15:restartNumberingAfterBreak="0">
+  <w:abstractNum w:abstractNumId="10" w15:restartNumberingAfterBreak="0">
+    <w:nsid w:val="2C0C0F4C"/>
+    <w:multiLevelType w:val="multilevel"/>
+    <w:tmpl w:val="0ABABB0A"/>
+    <w:lvl w:ilvl="0">
+      <w:start w:val="1"/>
+      <w:numFmt w:val="decimal"/>
+      <w:lvlText w:val="%1.0"/>
+      <w:lvlJc w:val="left"/>
+      <w:pPr>
+        <w:ind w:left="360" w:hanging="360"/>
+      </w:pPr>
+      <w:rPr>
+        <w:rFonts w:hint="default"/>
+      </w:rPr>
+    </w:lvl>
+    <w:lvl w:ilvl="1">
+      <w:start w:val="1"/>
+      <w:numFmt w:val="decimal"/>
+      <w:lvlText w:val="%1.%2"/>
+      <w:lvlJc w:val="left"/>
+      <w:pPr>
+        <w:ind w:left="1080" w:hanging="360"/>
+      </w:pPr>
+      <w:rPr>
+        <w:rFonts w:hint="default"/>
+      </w:rPr>
+    </w:lvl>
+    <w:lvl w:ilvl="2">
+      <w:start w:val="1"/>
+      <w:numFmt w:val="decimal"/>
+      <w:lvlText w:val="%1.%2.%3"/>
+      <w:lvlJc w:val="left"/>
+      <w:pPr>
+        <w:ind w:left="2160" w:hanging="720"/>
+      </w:pPr>
+      <w:rPr>
+        <w:rFonts w:hint="default"/>
+      </w:rPr>
+    </w:lvl>
+    <w:lvl w:ilvl="3">
+      <w:start w:val="1"/>
+      <w:numFmt w:val="decimal"/>
+      <w:lvlText w:val="%1.%2.%3.%4"/>
+      <w:lvlJc w:val="left"/>
+      <w:pPr>
+        <w:ind w:left="2880" w:hanging="720"/>
+      </w:pPr>
+      <w:rPr>
+        <w:rFonts w:hint="default"/>
+      </w:rPr>
+    </w:lvl>
+    <w:lvl w:ilvl="4">
+      <w:start w:val="1"/>
+      <w:numFmt w:val="decimal"/>
+      <w:lvlText w:val="%1.%2.%3.%4.%5"/>
+      <w:lvlJc w:val="left"/>
+      <w:pPr>
+        <w:ind w:left="3960" w:hanging="1080"/>
+      </w:pPr>
+      <w:rPr>
+        <w:rFonts w:hint="default"/>
+      </w:rPr>
+    </w:lvl>
+    <w:lvl w:ilvl="5">
+      <w:start w:val="1"/>
+      <w:numFmt w:val="decimal"/>
+      <w:lvlText w:val="%1.%2.%3.%4.%5.%6"/>
+      <w:lvlJc w:val="left"/>
+      <w:pPr>
+        <w:ind w:left="4680" w:hanging="1080"/>
+      </w:pPr>
+      <w:rPr>
+        <w:rFonts w:hint="default"/>
+      </w:rPr>
+    </w:lvl>
+    <w:lvl w:ilvl="6">
+      <w:start w:val="1"/>
+      <w:numFmt w:val="decimal"/>
+      <w:lvlText w:val="%1.%2.%3.%4.%5.%6.%7"/>
+      <w:lvlJc w:val="left"/>
+      <w:pPr>
+        <w:ind w:left="5760" w:hanging="1440"/>
+      </w:pPr>
+      <w:rPr>
+        <w:rFonts w:hint="default"/>
+      </w:rPr>
+    </w:lvl>
+    <w:lvl w:ilvl="7">
+      <w:start w:val="1"/>
+      <w:numFmt w:val="decimal"/>
+      <w:lvlText w:val="%1.%2.%3.%4.%5.%6.%7.%8"/>
+      <w:lvlJc w:val="left"/>
+      <w:pPr>
+        <w:ind w:left="6480" w:hanging="1440"/>
+      </w:pPr>
+      <w:rPr>
+        <w:rFonts w:hint="default"/>
+      </w:rPr>
+    </w:lvl>
+    <w:lvl w:ilvl="8">
+      <w:start w:val="1"/>
+      <w:numFmt w:val="decimal"/>
+      <w:lvlText w:val="%1.%2.%3.%4.%5.%6.%7.%8.%9"/>
+      <w:lvlJc w:val="left"/>
+      <w:pPr>
+        <w:ind w:left="7200" w:hanging="1440"/>
+      </w:pPr>
+      <w:rPr>
+        <w:rFonts w:hint="default"/>
+      </w:rPr>
+    </w:lvl>
+  </w:abstractNum>
+  <w:abstractNum w:abstractNumId="11" w15:restartNumberingAfterBreak="0">
     <w:nsid w:val="2F9C38EA"/>
     <w:multiLevelType w:val="multilevel"/>
     <w:tmpl w:val="2D101600"/>
@@ -2555,7 +4401,7 @@
       </w:rPr>
     </w:lvl>
   </w:abstractNum>
-  <w:abstractNum w:abstractNumId="9" w15:restartNumberingAfterBreak="0">
+  <w:abstractNum w:abstractNumId="12" w15:restartNumberingAfterBreak="0">
     <w:nsid w:val="319A2CF2"/>
     <w:multiLevelType w:val="multilevel"/>
     <w:tmpl w:val="F0A820A0"/>
@@ -2668,7 +4514,7 @@
       </w:rPr>
     </w:lvl>
   </w:abstractNum>
-  <w:abstractNum w:abstractNumId="10" w15:restartNumberingAfterBreak="0">
+  <w:abstractNum w:abstractNumId="13" w15:restartNumberingAfterBreak="0">
     <w:nsid w:val="36244E7F"/>
     <w:multiLevelType w:val="multilevel"/>
     <w:tmpl w:val="6BD2C588"/>
@@ -2781,7 +4627,7 @@
       </w:rPr>
     </w:lvl>
   </w:abstractNum>
-  <w:abstractNum w:abstractNumId="11" w15:restartNumberingAfterBreak="0">
+  <w:abstractNum w:abstractNumId="14" w15:restartNumberingAfterBreak="0">
     <w:nsid w:val="3AB7367E"/>
     <w:multiLevelType w:val="multilevel"/>
     <w:tmpl w:val="8EA2492C"/>
@@ -2894,7 +4740,7 @@
       </w:rPr>
     </w:lvl>
   </w:abstractNum>
-  <w:abstractNum w:abstractNumId="12" w15:restartNumberingAfterBreak="0">
+  <w:abstractNum w:abstractNumId="15" w15:restartNumberingAfterBreak="0">
     <w:nsid w:val="3C0F5AF5"/>
     <w:multiLevelType w:val="multilevel"/>
     <w:tmpl w:val="40B00212"/>
@@ -3007,7 +4853,7 @@
       </w:rPr>
     </w:lvl>
   </w:abstractNum>
-  <w:abstractNum w:abstractNumId="13" w15:restartNumberingAfterBreak="0">
+  <w:abstractNum w:abstractNumId="16" w15:restartNumberingAfterBreak="0">
     <w:nsid w:val="45E35182"/>
     <w:multiLevelType w:val="multilevel"/>
     <w:tmpl w:val="7AE07894"/>
@@ -3120,7 +4966,7 @@
       </w:rPr>
     </w:lvl>
   </w:abstractNum>
-  <w:abstractNum w:abstractNumId="14" w15:restartNumberingAfterBreak="0">
+  <w:abstractNum w:abstractNumId="17" w15:restartNumberingAfterBreak="0">
     <w:nsid w:val="4DF56B92"/>
     <w:multiLevelType w:val="hybridMultilevel"/>
     <w:tmpl w:val="7E445F30"/>
@@ -3233,7 +5079,7 @@
       </w:rPr>
     </w:lvl>
   </w:abstractNum>
-  <w:abstractNum w:abstractNumId="15" w15:restartNumberingAfterBreak="0">
+  <w:abstractNum w:abstractNumId="18" w15:restartNumberingAfterBreak="0">
     <w:nsid w:val="52110E45"/>
     <w:multiLevelType w:val="multilevel"/>
     <w:tmpl w:val="299C99D4"/>
@@ -3346,7 +5192,120 @@
       </w:rPr>
     </w:lvl>
   </w:abstractNum>
-  <w:abstractNum w:abstractNumId="16" w15:restartNumberingAfterBreak="0">
+  <w:abstractNum w:abstractNumId="19" w15:restartNumberingAfterBreak="0">
+    <w:nsid w:val="58211F79"/>
+    <w:multiLevelType w:val="hybridMultilevel"/>
+    <w:tmpl w:val="4E9C3C22"/>
+    <w:lvl w:ilvl="0" w:tplc="04090001">
+      <w:start w:val="1"/>
+      <w:numFmt w:val="bullet"/>
+      <w:lvlText w:val=""/>
+      <w:lvlJc w:val="left"/>
+      <w:pPr>
+        <w:ind w:left="720" w:hanging="360"/>
+      </w:pPr>
+      <w:rPr>
+        <w:rFonts w:ascii="Symbol" w:hAnsi="Symbol" w:hint="default"/>
+      </w:rPr>
+    </w:lvl>
+    <w:lvl w:ilvl="1" w:tplc="04090003" w:tentative="1">
+      <w:start w:val="1"/>
+      <w:numFmt w:val="bullet"/>
+      <w:lvlText w:val="o"/>
+      <w:lvlJc w:val="left"/>
+      <w:pPr>
+        <w:ind w:left="1440" w:hanging="360"/>
+      </w:pPr>
+      <w:rPr>
+        <w:rFonts w:ascii="Courier New" w:hAnsi="Courier New" w:cs="Courier New" w:hint="default"/>
+      </w:rPr>
+    </w:lvl>
+    <w:lvl w:ilvl="2" w:tplc="04090005" w:tentative="1">
+      <w:start w:val="1"/>
+      <w:numFmt w:val="bullet"/>
+      <w:lvlText w:val=""/>
+      <w:lvlJc w:val="left"/>
+      <w:pPr>
+        <w:ind w:left="2160" w:hanging="360"/>
+      </w:pPr>
+      <w:rPr>
+        <w:rFonts w:ascii="Wingdings" w:hAnsi="Wingdings" w:hint="default"/>
+      </w:rPr>
+    </w:lvl>
+    <w:lvl w:ilvl="3" w:tplc="04090001" w:tentative="1">
+      <w:start w:val="1"/>
+      <w:numFmt w:val="bullet"/>
+      <w:lvlText w:val=""/>
+      <w:lvlJc w:val="left"/>
+      <w:pPr>
+        <w:ind w:left="2880" w:hanging="360"/>
+      </w:pPr>
+      <w:rPr>
+        <w:rFonts w:ascii="Symbol" w:hAnsi="Symbol" w:hint="default"/>
+      </w:rPr>
+    </w:lvl>
+    <w:lvl w:ilvl="4" w:tplc="04090003" w:tentative="1">
+      <w:start w:val="1"/>
+      <w:numFmt w:val="bullet"/>
+      <w:lvlText w:val="o"/>
+      <w:lvlJc w:val="left"/>
+      <w:pPr>
+        <w:ind w:left="3600" w:hanging="360"/>
+      </w:pPr>
+      <w:rPr>
+        <w:rFonts w:ascii="Courier New" w:hAnsi="Courier New" w:cs="Courier New" w:hint="default"/>
+      </w:rPr>
+    </w:lvl>
+    <w:lvl w:ilvl="5" w:tplc="04090005" w:tentative="1">
+      <w:start w:val="1"/>
+      <w:numFmt w:val="bullet"/>
+      <w:lvlText w:val=""/>
+      <w:lvlJc w:val="left"/>
+      <w:pPr>
+        <w:ind w:left="4320" w:hanging="360"/>
+      </w:pPr>
+      <w:rPr>
+        <w:rFonts w:ascii="Wingdings" w:hAnsi="Wingdings" w:hint="default"/>
+      </w:rPr>
+    </w:lvl>
+    <w:lvl w:ilvl="6" w:tplc="04090001" w:tentative="1">
+      <w:start w:val="1"/>
+      <w:numFmt w:val="bullet"/>
+      <w:lvlText w:val=""/>
+      <w:lvlJc w:val="left"/>
+      <w:pPr>
+        <w:ind w:left="5040" w:hanging="360"/>
+      </w:pPr>
+      <w:rPr>
+        <w:rFonts w:ascii="Symbol" w:hAnsi="Symbol" w:hint="default"/>
+      </w:rPr>
+    </w:lvl>
+    <w:lvl w:ilvl="7" w:tplc="04090003" w:tentative="1">
+      <w:start w:val="1"/>
+      <w:numFmt w:val="bullet"/>
+      <w:lvlText w:val="o"/>
+      <w:lvlJc w:val="left"/>
+      <w:pPr>
+        <w:ind w:left="5760" w:hanging="360"/>
+      </w:pPr>
+      <w:rPr>
+        <w:rFonts w:ascii="Courier New" w:hAnsi="Courier New" w:cs="Courier New" w:hint="default"/>
+      </w:rPr>
+    </w:lvl>
+    <w:lvl w:ilvl="8" w:tplc="04090005" w:tentative="1">
+      <w:start w:val="1"/>
+      <w:numFmt w:val="bullet"/>
+      <w:lvlText w:val=""/>
+      <w:lvlJc w:val="left"/>
+      <w:pPr>
+        <w:ind w:left="6480" w:hanging="360"/>
+      </w:pPr>
+      <w:rPr>
+        <w:rFonts w:ascii="Wingdings" w:hAnsi="Wingdings" w:hint="default"/>
+      </w:rPr>
+    </w:lvl>
+  </w:abstractNum>
+  <w:abstractNum w:abstractNumId="20" w15:restartNumberingAfterBreak="0">
     <w:nsid w:val="5EE8305D"/>
     <w:multiLevelType w:val="hybridMultilevel"/>
     <w:tmpl w:val="940AE004"/>
@@ -3459,7 +5418,7 @@
       </w:rPr>
     </w:lvl>
   </w:abstractNum>
-  <w:abstractNum w:abstractNumId="17" w15:restartNumberingAfterBreak="0">
+  <w:abstractNum w:abstractNumId="21" w15:restartNumberingAfterBreak="0">
     <w:nsid w:val="5FAA5457"/>
     <w:multiLevelType w:val="hybridMultilevel"/>
     <w:tmpl w:val="AC12A1D6"/>
@@ -3572,7 +5531,7 @@
       </w:rPr>
     </w:lvl>
   </w:abstractNum>
-  <w:abstractNum w:abstractNumId="18" w15:restartNumberingAfterBreak="0">
+  <w:abstractNum w:abstractNumId="22" w15:restartNumberingAfterBreak="0">
     <w:nsid w:val="6F363507"/>
     <w:multiLevelType w:val="hybridMultilevel"/>
     <w:tmpl w:val="F2EE3E90"/>
@@ -3685,7 +5644,7 @@
       </w:rPr>
     </w:lvl>
   </w:abstractNum>
-  <w:abstractNum w:abstractNumId="19" w15:restartNumberingAfterBreak="0">
+  <w:abstractNum w:abstractNumId="23" w15:restartNumberingAfterBreak="0">
     <w:nsid w:val="74511F91"/>
     <w:multiLevelType w:val="multilevel"/>
     <w:tmpl w:val="4B5696E4"/>
@@ -3799,64 +5758,76 @@
     </w:lvl>
   </w:abstractNum>
   <w:num w:numId="1">
-    <w:abstractNumId w:val="8"/>
+    <w:abstractNumId w:val="11"/>
   </w:num>
   <w:num w:numId="2">
-    <w:abstractNumId w:val="12"/>
+    <w:abstractNumId w:val="15"/>
   </w:num>
   <w:num w:numId="3">
+    <w:abstractNumId w:val="4"/>
+  </w:num>
+  <w:num w:numId="4">
+    <w:abstractNumId w:val="16"/>
+  </w:num>
+  <w:num w:numId="5">
     <w:abstractNumId w:val="3"/>
   </w:num>
-  <w:num w:numId="4">
-    <w:abstractNumId w:val="13"/>
-  </w:num>
-  <w:num w:numId="5">
-    <w:abstractNumId w:val="2"/>
-  </w:num>
   <w:num w:numId="6">
-    <w:abstractNumId w:val="9"/>
+    <w:abstractNumId w:val="12"/>
   </w:num>
   <w:num w:numId="7">
     <w:abstractNumId w:val="0"/>
   </w:num>
   <w:num w:numId="8">
+    <w:abstractNumId w:val="8"/>
+  </w:num>
+  <w:num w:numId="9">
+    <w:abstractNumId w:val="5"/>
+  </w:num>
+  <w:num w:numId="10">
+    <w:abstractNumId w:val="13"/>
+  </w:num>
+  <w:num w:numId="11">
+    <w:abstractNumId w:val="14"/>
+  </w:num>
+  <w:num w:numId="12">
+    <w:abstractNumId w:val="18"/>
+  </w:num>
+  <w:num w:numId="13">
+    <w:abstractNumId w:val="23"/>
+  </w:num>
+  <w:num w:numId="14">
+    <w:abstractNumId w:val="2"/>
+  </w:num>
+  <w:num w:numId="15">
     <w:abstractNumId w:val="6"/>
   </w:num>
-  <w:num w:numId="9">
-    <w:abstractNumId w:val="4"/>
+  <w:num w:numId="16">
+    <w:abstractNumId w:val="17"/>
   </w:num>
-  <w:num w:numId="10">
-    <w:abstractNumId w:val="10"/>
+  <w:num w:numId="17">
+    <w:abstractNumId w:val="20"/>
   </w:num>
-  <w:num w:numId="11">
-    <w:abstractNumId w:val="11"/>
+  <w:num w:numId="18">
+    <w:abstractNumId w:val="21"/>
   </w:num>
-  <w:num w:numId="12">
-    <w:abstractNumId w:val="15"/>
+  <w:num w:numId="19">
+    <w:abstractNumId w:val="22"/>
   </w:num>
-  <w:num w:numId="13">
+  <w:num w:numId="20">
+    <w:abstractNumId w:val="9"/>
+  </w:num>
+  <w:num w:numId="21">
+    <w:abstractNumId w:val="7"/>
+  </w:num>
+  <w:num w:numId="22">
     <w:abstractNumId w:val="19"/>
   </w:num>
-  <w:num w:numId="14">
+  <w:num w:numId="23">
     <w:abstractNumId w:val="1"/>
   </w:num>
-  <w:num w:numId="15">
-    <w:abstractNumId w:val="5"/>
-  </w:num>
-  <w:num w:numId="16">
-    <w:abstractNumId w:val="14"/>
-  </w:num>
-  <w:num w:numId="17">
-    <w:abstractNumId w:val="16"/>
-  </w:num>
-  <w:num w:numId="18">
-    <w:abstractNumId w:val="17"/>
-  </w:num>
-  <w:num w:numId="19">
-    <w:abstractNumId w:val="18"/>
-  </w:num>
-  <w:num w:numId="20">
-    <w:abstractNumId w:val="7"/>
+  <w:num w:numId="24">
+    <w:abstractNumId w:val="10"/>
   </w:num>
 </w:numbering>
 </file>
@@ -5026,7 +6997,7 @@
 </file>
 
 <file path=customXml/itemProps1.xml><?xml version="1.0" encoding="utf-8"?>
-<ds:datastoreItem xmlns:ds="http://schemas.openxmlformats.org/officeDocument/2006/customXml" ds:itemID="{4831A6D3-08FF-4D3E-81F6-18478B5E45E0}">
+<ds:datastoreItem xmlns:ds="http://schemas.openxmlformats.org/officeDocument/2006/customXml" ds:itemID="{08BE6E4E-8945-491B-A2CF-7644C49AB24A}">
   <ds:schemaRefs>
     <ds:schemaRef ds:uri="http://schemas.openxmlformats.org/officeDocument/2006/bibliography"/>
   </ds:schemaRefs>

</xml_diff>

<commit_message>
Updating paddle controller section
</commit_message>
<xml_diff>
--- a/1_Planning/Project Specification and Plan.docx
+++ b/1_Planning/Project Specification and Plan.docx
@@ -1,6 +1,6 @@
 
 <file path=word/document.xml><?xml version="1.0" encoding="utf-8"?>
-<w:document xmlns:wpc="http://schemas.microsoft.com/office/word/2010/wordprocessingCanvas" xmlns:cx="http://schemas.microsoft.com/office/drawing/2014/chartex" xmlns:cx1="http://schemas.microsoft.com/office/drawing/2015/9/8/chartex" xmlns:mc="http://schemas.openxmlformats.org/markup-compatibility/2006" xmlns:o="urn:schemas-microsoft-com:office:office" xmlns:r="http://schemas.openxmlformats.org/officeDocument/2006/relationships" xmlns:m="http://schemas.openxmlformats.org/officeDocument/2006/math" xmlns:v="urn:schemas-microsoft-com:vml" xmlns:wp14="http://schemas.microsoft.com/office/word/2010/wordprocessingDrawing" xmlns:wp="http://schemas.openxmlformats.org/drawingml/2006/wordprocessingDrawing" xmlns:w10="urn:schemas-microsoft-com:office:word" xmlns:w="http://schemas.openxmlformats.org/wordprocessingml/2006/main" xmlns:w14="http://schemas.microsoft.com/office/word/2010/wordml" xmlns:w15="http://schemas.microsoft.com/office/word/2012/wordml" xmlns:w16se="http://schemas.microsoft.com/office/word/2015/wordml/symex" xmlns:wpg="http://schemas.microsoft.com/office/word/2010/wordprocessingGroup" xmlns:wpi="http://schemas.microsoft.com/office/word/2010/wordprocessingInk" xmlns:wne="http://schemas.microsoft.com/office/word/2006/wordml" xmlns:wps="http://schemas.microsoft.com/office/word/2010/wordprocessingShape" mc:Ignorable="w14 w15 w16se wp14">
+<w:document xmlns:wpc="http://schemas.microsoft.com/office/word/2010/wordprocessingCanvas" xmlns:cx="http://schemas.microsoft.com/office/drawing/2014/chartex" xmlns:cx1="http://schemas.microsoft.com/office/drawing/2015/9/8/chartex" xmlns:cx2="http://schemas.microsoft.com/office/drawing/2015/10/21/chartex" xmlns:cx3="http://schemas.microsoft.com/office/drawing/2016/5/9/chartex" xmlns:cx4="http://schemas.microsoft.com/office/drawing/2016/5/10/chartex" xmlns:cx5="http://schemas.microsoft.com/office/drawing/2016/5/11/chartex" xmlns:cx6="http://schemas.microsoft.com/office/drawing/2016/5/12/chartex" xmlns:cx7="http://schemas.microsoft.com/office/drawing/2016/5/13/chartex" xmlns:cx8="http://schemas.microsoft.com/office/drawing/2016/5/14/chartex" xmlns:mc="http://schemas.openxmlformats.org/markup-compatibility/2006" xmlns:aink="http://schemas.microsoft.com/office/drawing/2016/ink" xmlns:am3d="http://schemas.microsoft.com/office/drawing/2017/model3d" xmlns:o="urn:schemas-microsoft-com:office:office" xmlns:r="http://schemas.openxmlformats.org/officeDocument/2006/relationships" xmlns:m="http://schemas.openxmlformats.org/officeDocument/2006/math" xmlns:v="urn:schemas-microsoft-com:vml" xmlns:wp14="http://schemas.microsoft.com/office/word/2010/wordprocessingDrawing" xmlns:wp="http://schemas.openxmlformats.org/drawingml/2006/wordprocessingDrawing" xmlns:w10="urn:schemas-microsoft-com:office:word" xmlns:w="http://schemas.openxmlformats.org/wordprocessingml/2006/main" xmlns:w14="http://schemas.microsoft.com/office/word/2010/wordml" xmlns:w15="http://schemas.microsoft.com/office/word/2012/wordml" xmlns:w16cid="http://schemas.microsoft.com/office/word/2016/wordml/cid" xmlns:w16se="http://schemas.microsoft.com/office/word/2015/wordml/symex" xmlns:wpg="http://schemas.microsoft.com/office/word/2010/wordprocessingGroup" xmlns:wpi="http://schemas.microsoft.com/office/word/2010/wordprocessingInk" xmlns:wne="http://schemas.microsoft.com/office/word/2006/wordml" xmlns:wps="http://schemas.microsoft.com/office/word/2010/wordprocessingShape" mc:Ignorable="w14 w15 w16se w16cid wp14">
   <w:background w:color="FFFFFF"/>
   <w:body>
     <w:p>
@@ -899,7 +899,10 @@
         <w:fldChar w:fldCharType="end"/>
       </w:r>
       <w:r>
-        <w:t xml:space="preserve">.  The Master Controller will be the central interface for all other modules and is primarily responsible for control strategy.  </w:t>
+        <w:t xml:space="preserve">.  </w:t>
+      </w:r>
+      <w:r>
+        <w:t xml:space="preserve">The Master Controller will be the central interface for all other modules and is primarily responsible for control strategy.  </w:t>
       </w:r>
       <w:r>
         <w:t xml:space="preserve">The Paddle Controller is the primary hardware interface responsible for safely controlling the </w:t>
@@ -985,14 +988,27 @@
       <w:r>
         <w:t xml:space="preserve">Figure </w:t>
       </w:r>
-      <w:fldSimple w:instr=" SEQ Figure \* ARABIC ">
-        <w:r>
-          <w:rPr>
-            <w:noProof/>
-          </w:rPr>
-          <w:t>1</w:t>
-        </w:r>
-      </w:fldSimple>
+      <w:r>
+        <w:fldChar w:fldCharType="begin"/>
+      </w:r>
+      <w:r>
+        <w:instrText xml:space="preserve"> SEQ Figure \* ARABIC </w:instrText>
+      </w:r>
+      <w:r>
+        <w:fldChar w:fldCharType="separate"/>
+      </w:r>
+      <w:r>
+        <w:rPr>
+          <w:noProof/>
+        </w:rPr>
+        <w:t>1</w:t>
+      </w:r>
+      <w:r>
+        <w:rPr>
+          <w:noProof/>
+        </w:rPr>
+        <w:fldChar w:fldCharType="end"/>
+      </w:r>
       <w:bookmarkEnd w:id="5"/>
       <w:r>
         <w:t xml:space="preserve"> - Air Hockey Robot Block Diagram</w:t>
@@ -1029,7 +1045,37 @@
         <w:t xml:space="preserve">  The Paddle Controller shall be software of our own design implemented on an embedded target of our own design which interfaces with off-the-sh</w:t>
       </w:r>
       <w:r>
-        <w:t xml:space="preserve">elf sensors and actuators.  The team </w:t>
+        <w:t>elf sensors and actuators.</w:t>
+      </w:r>
+      <w:r>
+        <w:t xml:space="preserve">  The Paddle Controller mechanical system shall be bas</w:t>
+      </w:r>
+      <w:r>
+        <w:t xml:space="preserve">ed on open-source designs </w:t>
+      </w:r>
+      <w:r>
+        <w:t xml:space="preserve">with </w:t>
+      </w:r>
+      <w:r>
+        <w:t xml:space="preserve">some </w:t>
+      </w:r>
+      <w:r>
+        <w:t xml:space="preserve">design modifications to </w:t>
+      </w:r>
+      <w:r>
+        <w:t xml:space="preserve">improve manufacturability and </w:t>
+      </w:r>
+      <w:r>
+        <w:t xml:space="preserve">achieve our system level </w:t>
+      </w:r>
+      <w:r>
+        <w:t xml:space="preserve">performance </w:t>
+      </w:r>
+      <w:r>
+        <w:t>specifications.</w:t>
+      </w:r>
+      <w:r>
+        <w:t xml:space="preserve">  The team </w:t>
       </w:r>
       <w:r>
         <w:t>shall</w:t>
@@ -1044,7 +1090,11 @@
         <w:t>s</w:t>
       </w:r>
       <w:r>
-        <w:t xml:space="preserve"> final responsibility for the design and implementation of the module.  All group members may </w:t>
+        <w:t xml:space="preserve"> final responsibility for the design and implementation of the module.  All group </w:t>
+      </w:r>
+      <w:r>
+        <w:lastRenderedPageBreak/>
+        <w:t xml:space="preserve">members may </w:t>
       </w:r>
       <w:r>
         <w:t xml:space="preserve">contribute to the design, implementation, and review </w:t>
@@ -1053,30 +1103,30 @@
         <w:t>of all modules.</w:t>
       </w:r>
       <w:r>
-        <w:t xml:space="preserve">  Stanislav shall lead development of the Master Controller, Thomas shall lead development of the Paddle </w:t>
-      </w:r>
-      <w:r>
-        <w:lastRenderedPageBreak/>
-        <w:t>Controller, and David shall lead development of the Puck Tracker (Semester 7) and User Interface (Semester 8).</w:t>
-      </w:r>
-      <w:bookmarkStart w:id="6" w:name="_GoBack"/>
+        <w:t xml:space="preserve">  Stanislav shall lead development of the Master Controller, Thomas shall lead development of the Paddle Controller, and David shall lead development of the Puck Tracker (Semester 7) and User Interface (Semester 8).</w:t>
+      </w:r>
+      <w:r>
+        <w:t xml:space="preserve">  Appendix A includes the risk charter developed during the proposal phase of the project.  </w:t>
+      </w:r>
+      <w:r>
+        <w:t>Overall,</w:t>
+      </w:r>
+      <w:r>
+        <w:t xml:space="preserve"> we believe the risk for this project is low</w:t>
+      </w:r>
+      <w:r>
+        <w:t xml:space="preserve"> as we have developed our work plan to address high risk challenges early on.</w:t>
+      </w:r>
+    </w:p>
+    <w:p>
+      <w:pPr>
+        <w:pStyle w:val="Heading1"/>
+      </w:pPr>
+      <w:bookmarkStart w:id="6" w:name="_Toc506200502"/>
+      <w:r>
+        <w:t>System Level Design Specification</w:t>
+      </w:r>
       <w:bookmarkEnd w:id="6"/>
-      <w:r>
-        <w:t xml:space="preserve">  Appendix A includes the risk charter developed during the proposal phase of the project.  Overall we believe the risk for this project is low</w:t>
-      </w:r>
-      <w:r>
-        <w:t xml:space="preserve"> as we have developed our work plan to address high risk challenges early on.</w:t>
-      </w:r>
-    </w:p>
-    <w:p>
-      <w:pPr>
-        <w:pStyle w:val="Heading1"/>
-      </w:pPr>
-      <w:bookmarkStart w:id="7" w:name="_Toc506200502"/>
-      <w:r>
-        <w:t>System Level Design Specification</w:t>
-      </w:r>
-      <w:bookmarkEnd w:id="7"/>
     </w:p>
     <w:p>
       <w:pPr>
@@ -1144,16 +1194,7 @@
         </w:numPr>
       </w:pPr>
       <w:r>
-        <w:t xml:space="preserve">The AHR </w:t>
-      </w:r>
-      <w:r>
-        <w:t xml:space="preserve">must </w:t>
-      </w:r>
-      <w:r>
-        <w:t>provide a mechanism to locate the home position of the paddle</w:t>
-      </w:r>
-      <w:r>
-        <w:t>.</w:t>
+        <w:t>The AHR must provide a mechanism to locate the home position of the paddle.</w:t>
       </w:r>
     </w:p>
     <w:p>
@@ -1243,16 +1284,7 @@
         </w:numPr>
       </w:pPr>
       <w:r>
-        <w:t xml:space="preserve">The AHR </w:t>
-      </w:r>
-      <w:r>
-        <w:t xml:space="preserve">could </w:t>
-      </w:r>
-      <w:r>
-        <w:t xml:space="preserve">include a mechanism to detect </w:t>
-      </w:r>
-      <w:r>
-        <w:t>the presence of foreign objects in the path of the air hockey paddle.</w:t>
+        <w:t>The AHR could include a mechanism to detect the presence of foreign objects in the path of the air hockey paddle.</w:t>
       </w:r>
     </w:p>
     <w:p>
@@ -1477,10 +1509,7 @@
         </w:numPr>
       </w:pPr>
       <w:r>
-        <w:t>The AHR should provide an interface to allow</w:t>
-      </w:r>
-      <w:r>
-        <w:t xml:space="preserve"> the user to change difficult</w:t>
+        <w:t>The AHR should provide an interface to allow the user to change difficult</w:t>
       </w:r>
       <w:r>
         <w:t>y</w:t>
@@ -1561,6 +1590,7 @@
         </w:numPr>
       </w:pPr>
       <w:r>
+        <w:lastRenderedPageBreak/>
         <w:t xml:space="preserve">The AHR </w:t>
       </w:r>
       <w:r>
@@ -1594,10 +1624,7 @@
         </w:numPr>
       </w:pPr>
       <w:r>
-        <w:t>T</w:t>
-      </w:r>
-      <w:r>
-        <w:t xml:space="preserve">he AHR </w:t>
+        <w:t xml:space="preserve">The AHR </w:t>
       </w:r>
       <w:r>
         <w:t xml:space="preserve">could </w:t>
@@ -1618,7 +1645,6 @@
         </w:numPr>
       </w:pPr>
       <w:r>
-        <w:lastRenderedPageBreak/>
         <w:t xml:space="preserve">The AHR </w:t>
       </w:r>
       <w:r>
@@ -1682,157 +1708,256 @@
       <w:pPr>
         <w:pStyle w:val="Heading1"/>
       </w:pPr>
-      <w:bookmarkStart w:id="8" w:name="_Toc506200503"/>
+      <w:bookmarkStart w:id="7" w:name="_Toc506200503"/>
       <w:r>
         <w:t>Design Task 1:</w:t>
       </w:r>
+      <w:bookmarkEnd w:id="7"/>
+      <w:r>
+        <w:t xml:space="preserve"> Master Controller</w:t>
+      </w:r>
+    </w:p>
+    <w:p>
+      <w:r>
+        <w:t>//one task for one group member//</w:t>
+      </w:r>
+    </w:p>
+    <w:p>
+      <w:r>
+        <w:t xml:space="preserve">o Design specification and methodology/process </w:t>
+      </w:r>
+    </w:p>
+    <w:p>
+      <w:r>
+        <w:t xml:space="preserve">o Assessment 1 and Assessment 2 </w:t>
+      </w:r>
+    </w:p>
+    <w:p>
+      <w:r>
+        <w:t xml:space="preserve">o Requirement of new knowledge and skill, if any </w:t>
+      </w:r>
+    </w:p>
+    <w:p>
+      <w:r>
+        <w:t xml:space="preserve">o Requirement of tools and resources </w:t>
+      </w:r>
+    </w:p>
+    <w:p>
+      <w:r>
+        <w:t>o Risks and risk management plan</w:t>
+      </w:r>
+    </w:p>
+    <w:p>
+      <w:pPr>
+        <w:pStyle w:val="Heading1"/>
+      </w:pPr>
+      <w:bookmarkStart w:id="8" w:name="_Toc506200504"/>
+      <w:r>
+        <w:t>Design Task 2:</w:t>
+      </w:r>
       <w:bookmarkEnd w:id="8"/>
       <w:r>
-        <w:t xml:space="preserve"> Master Controller</w:t>
-      </w:r>
-    </w:p>
-    <w:p>
-      <w:r>
-        <w:t>//one task for one group member//</w:t>
-      </w:r>
-    </w:p>
-    <w:p>
-      <w:r>
-        <w:t xml:space="preserve">o Design specification and methodology/process </w:t>
-      </w:r>
-    </w:p>
-    <w:p>
-      <w:r>
-        <w:t xml:space="preserve">o Assessment 1 and Assessment 2 </w:t>
-      </w:r>
-    </w:p>
-    <w:p>
-      <w:r>
-        <w:t xml:space="preserve">o Requirement of new knowledge and skill, if any </w:t>
-      </w:r>
-    </w:p>
-    <w:p>
-      <w:r>
-        <w:t xml:space="preserve">o Requirement of tools and resources </w:t>
-      </w:r>
-    </w:p>
-    <w:p>
-      <w:r>
-        <w:t>o Risks and risk management plan</w:t>
+        <w:t xml:space="preserve"> </w:t>
+      </w:r>
+      <w:r>
+        <w:t>Paddle Controller</w:t>
+      </w:r>
+    </w:p>
+    <w:p>
+      <w:pPr>
+        <w:ind w:firstLine="720"/>
+      </w:pPr>
+      <w:r>
+        <w:t>The Paddle Controller will begin development very early during Semester 7 using small</w:t>
+      </w:r>
+      <w:r>
+        <w:t>,</w:t>
+      </w:r>
+      <w:r>
+        <w:t xml:space="preserve"> low-power DC motors driven by Semester 4 HCS12 project boards.  This will </w:t>
+      </w:r>
+      <w:r>
+        <w:t>ena</w:t>
+      </w:r>
+      <w:r>
+        <w:t>ble early experimentation with the</w:t>
+      </w:r>
+      <w:r>
+        <w:t xml:space="preserve"> mechanical system design </w:t>
+      </w:r>
+      <w:r>
+        <w:t>at low</w:t>
+      </w:r>
+      <w:r>
+        <w:t>er</w:t>
+      </w:r>
+      <w:r>
+        <w:t xml:space="preserve"> speeds </w:t>
+      </w:r>
+      <w:r>
+        <w:t>which</w:t>
+      </w:r>
+      <w:r>
+        <w:t xml:space="preserve"> will help inform our </w:t>
+      </w:r>
+      <w:r>
+        <w:t xml:space="preserve">final </w:t>
+      </w:r>
+      <w:r>
+        <w:t>design.</w:t>
+      </w:r>
+      <w:r>
+        <w:t xml:space="preserve">  </w:t>
+      </w:r>
+      <w:r>
+        <w:t xml:space="preserve">At this </w:t>
+      </w:r>
+      <w:r>
+        <w:t>time,</w:t>
+      </w:r>
+      <w:r>
+        <w:t xml:space="preserve"> it is anticipated that a </w:t>
+      </w:r>
+      <w:r>
+        <w:t>scaled-up</w:t>
+      </w:r>
+      <w:r>
+        <w:t xml:space="preserve"> version of the jjrobots mechanical system design [1] </w:t>
+      </w:r>
+      <w:r>
+        <w:t>can feasibly meet our sys</w:t>
+      </w:r>
+      <w:r>
+        <w:t>tem level perfo</w:t>
+      </w:r>
+      <w:r>
+        <w:t xml:space="preserve">rmance targets.  After the system level design is complete and motors are selected, a custom embedded controller will be designed and manufactured </w:t>
+      </w:r>
+      <w:r>
+        <w:t>to control the motors and interface with any other sensors or actuators the Paddle Controller will require.</w:t>
+      </w:r>
+      <w:r>
+        <w:t xml:space="preserve">  </w:t>
+      </w:r>
+      <w:r>
+        <w:t>Initial d</w:t>
+      </w:r>
+      <w:r>
+        <w:t xml:space="preserve">evelopment of the Paddle Controller software </w:t>
+      </w:r>
+      <w:r>
+        <w:t xml:space="preserve">will be accomplished with Semester 4 HCS12 project boards and </w:t>
+      </w:r>
+      <w:r>
+        <w:t>shall</w:t>
+      </w:r>
+      <w:r>
+        <w:t xml:space="preserve"> be ported to the Paddle Controller hardware once it is complete.</w:t>
+      </w:r>
+    </w:p>
+    <w:p>
+      <w:pPr>
+        <w:ind w:firstLine="720"/>
+      </w:pPr>
+      <w:r>
+        <w:lastRenderedPageBreak/>
+        <w:t>By the end of Semester 7 the Paddle Controller should be capable of controlling the air hockey pa</w:t>
+      </w:r>
+      <w:r>
+        <w:t>ddle position, although not necessarily using the final hardware design.  By the end of Semester 8 the Paddle Controller shall be feature complete with the final hardware design implemented.</w:t>
+      </w:r>
+    </w:p>
+    <w:p>
+      <w:pPr>
+        <w:ind w:firstLine="720"/>
+      </w:pPr>
+      <w:r>
+        <w:t>The development of the Paddle Controller mechanical system will draw on Thomas’ skills and experience in Mechanical Engineering.  New knowledge may be required to successfully implement a mechanical system that can operate at high</w:t>
+      </w:r>
+      <w:r>
+        <w:t xml:space="preserve"> speeds with la</w:t>
+      </w:r>
+      <w:r>
+        <w:t>rge accelerations.  The Paddle Controller mechanical system may require 3D printing and machine shop resources.</w:t>
+      </w:r>
+    </w:p>
+    <w:p>
+      <w:pPr>
+        <w:ind w:firstLine="720"/>
+      </w:pPr>
+      <w:r>
+        <w:t>The development of</w:t>
+      </w:r>
+      <w:r>
+        <w:t xml:space="preserve"> the Paddle Controller software, </w:t>
+      </w:r>
+      <w:r>
+        <w:t>electronics</w:t>
+      </w:r>
+      <w:r>
+        <w:t>, and system level design</w:t>
+      </w:r>
+      <w:r>
+        <w:t xml:space="preserve"> will build on knowledge and skills gained in the ESE program, specifi</w:t>
+      </w:r>
+      <w:r>
+        <w:t>cally the Semester 4, 5, and</w:t>
+      </w:r>
+      <w:r>
+        <w:t xml:space="preserve"> 6 projects.</w:t>
+      </w:r>
+      <w:r>
+        <w:t xml:space="preserve">  Special consideration will be required in all aspects of the system design and implementation to ensure the safe operation of a high-speed robotic system that will operate in close proximity to humans.</w:t>
+      </w:r>
+      <w:r>
+        <w:t xml:space="preserve">  The Paddle Controller software and electronics will require access to design </w:t>
+      </w:r>
+      <w:r>
+        <w:t>tools such as Altium Designer and an IDE such as Freescale CodeWarrior.</w:t>
+      </w:r>
+    </w:p>
+    <w:p>
+      <w:pPr>
+        <w:ind w:firstLine="720"/>
+      </w:pPr>
+      <w:r>
+        <w:t>The primary risks for Paddle Controller development are the mechanical</w:t>
+      </w:r>
+      <w:r>
+        <w:t xml:space="preserve"> system design and integration, </w:t>
+      </w:r>
+      <w:r>
+        <w:t xml:space="preserve">and overall system sizing.  The Risk Charter in Appendix A outlines these risks, their </w:t>
+      </w:r>
+      <w:r>
+        <w:t xml:space="preserve">potential </w:t>
+      </w:r>
+      <w:bookmarkStart w:id="9" w:name="_GoBack"/>
+      <w:bookmarkEnd w:id="9"/>
+      <w:r>
+        <w:t>i</w:t>
+      </w:r>
+      <w:r>
+        <w:t xml:space="preserve">mpact on the project objectives, </w:t>
+      </w:r>
+      <w:r>
+        <w:t>and proposed risk management plans.</w:t>
       </w:r>
     </w:p>
     <w:p>
       <w:pPr>
         <w:pStyle w:val="Heading1"/>
       </w:pPr>
-      <w:bookmarkStart w:id="9" w:name="_Toc506200504"/>
-      <w:r>
-        <w:t>Design Task 2:</w:t>
-      </w:r>
-      <w:bookmarkEnd w:id="9"/>
+      <w:bookmarkStart w:id="10" w:name="_Toc506200505"/>
+      <w:r>
+        <w:t>Design Task 3:</w:t>
+      </w:r>
+      <w:bookmarkEnd w:id="10"/>
       <w:r>
         <w:t xml:space="preserve"> </w:t>
       </w:r>
       <w:r>
-        <w:t>Paddle Controller</w:t>
-      </w:r>
-    </w:p>
-    <w:p>
-      <w:r>
-        <w:t xml:space="preserve">o Design specification and methodology/process </w:t>
-      </w:r>
-    </w:p>
-    <w:p>
-      <w:r>
-        <w:t xml:space="preserve">o Assessment 1 and Assessment 2 </w:t>
-      </w:r>
-    </w:p>
-    <w:p>
-      <w:r>
-        <w:t xml:space="preserve">o Requirement of new knowledge and skill, if any </w:t>
-      </w:r>
-    </w:p>
-    <w:p>
-      <w:r>
-        <w:t xml:space="preserve">o Requirement of tools and resources </w:t>
-      </w:r>
-    </w:p>
-    <w:p>
-      <w:r>
-        <w:t>o Risks and risk management plan</w:t>
-      </w:r>
-    </w:p>
-    <w:p>
-      <w:pPr>
-        <w:pStyle w:val="Heading1"/>
-      </w:pPr>
-      <w:bookmarkStart w:id="10" w:name="_Toc506200505"/>
-      <w:r>
-        <w:t>Design Task 3:</w:t>
-      </w:r>
-      <w:bookmarkEnd w:id="10"/>
-      <w:r>
-        <w:t xml:space="preserve"> </w:t>
-      </w:r>
-      <w:r>
         <w:t>Puck Tracker</w:t>
-      </w:r>
-    </w:p>
-    <w:p>
-      <w:r>
-        <w:rPr>
-          <w:b/>
-        </w:rPr>
-        <w:t xml:space="preserve">Lead Developer: </w:t>
-      </w:r>
-      <w:r>
-        <w:rPr>
-          <w:b/>
-        </w:rPr>
-        <w:t>David Eelman</w:t>
-      </w:r>
-    </w:p>
-    <w:p>
-      <w:r>
-        <w:t xml:space="preserve">o Design specification and methodology/process </w:t>
-      </w:r>
-    </w:p>
-    <w:p>
-      <w:r>
-        <w:lastRenderedPageBreak/>
-        <w:t xml:space="preserve">o Assessment 1 and Assessment 2 </w:t>
-      </w:r>
-    </w:p>
-    <w:p>
-      <w:r>
-        <w:t xml:space="preserve">o Requirement of new knowledge and skill, if any </w:t>
-      </w:r>
-    </w:p>
-    <w:p>
-      <w:r>
-        <w:t xml:space="preserve">o Requirement of tools and resources </w:t>
-      </w:r>
-    </w:p>
-    <w:p>
-      <w:r>
-        <w:t>o Risks and risk management plan</w:t>
-      </w:r>
-    </w:p>
-    <w:p>
-      <w:pPr>
-        <w:pStyle w:val="Heading1"/>
-      </w:pPr>
-      <w:r>
-        <w:t xml:space="preserve">Design Task </w:t>
-      </w:r>
-      <w:r>
-        <w:t>4</w:t>
-      </w:r>
-      <w:r>
-        <w:t xml:space="preserve">: </w:t>
-      </w:r>
-      <w:r>
-        <w:t>User Interface</w:t>
       </w:r>
     </w:p>
     <w:p>
@@ -1855,6 +1980,47 @@
     </w:p>
     <w:p>
       <w:r>
+        <w:t xml:space="preserve">o Requirement of new knowledge and skill, if any </w:t>
+      </w:r>
+    </w:p>
+    <w:p>
+      <w:r>
+        <w:t xml:space="preserve">o Requirement of tools and resources </w:t>
+      </w:r>
+    </w:p>
+    <w:p>
+      <w:r>
+        <w:t>o Risks and risk management plan</w:t>
+      </w:r>
+    </w:p>
+    <w:p>
+      <w:pPr>
+        <w:pStyle w:val="Heading1"/>
+      </w:pPr>
+      <w:r>
+        <w:t>Design Task 4: User Interface</w:t>
+      </w:r>
+    </w:p>
+    <w:p>
+      <w:r>
+        <w:rPr>
+          <w:b/>
+        </w:rPr>
+        <w:t>Lead Developer: David Eelman</w:t>
+      </w:r>
+    </w:p>
+    <w:p>
+      <w:r>
+        <w:t xml:space="preserve">o Design specification and methodology/process </w:t>
+      </w:r>
+    </w:p>
+    <w:p>
+      <w:r>
+        <w:t xml:space="preserve">o Assessment 1 and Assessment 2 </w:t>
+      </w:r>
+    </w:p>
+    <w:p>
+      <w:r>
         <w:t xml:space="preserve">o Requirement of </w:t>
       </w:r>
       <w:r>
@@ -1874,23 +2040,9 @@
     <w:p/>
     <w:p>
       <w:pPr>
-        <w:rPr>
-          <w:rFonts w:ascii="PT Sans Narrow" w:eastAsia="PT Sans Narrow" w:hAnsi="PT Sans Narrow" w:cs="PT Sans Narrow"/>
-          <w:b/>
-          <w:color w:val="FF5E0E"/>
-          <w:sz w:val="36"/>
-          <w:szCs w:val="36"/>
-        </w:rPr>
+        <w:pStyle w:val="Heading1"/>
       </w:pPr>
       <w:bookmarkStart w:id="11" w:name="_Toc506200506"/>
-      <w:r>
-        <w:br w:type="page"/>
-      </w:r>
-    </w:p>
-    <w:p>
-      <w:pPr>
-        <w:pStyle w:val="Heading1"/>
-      </w:pPr>
       <w:r>
         <w:lastRenderedPageBreak/>
         <w:t>Project Schedule</w:t>
@@ -2092,7 +2244,7 @@
               <w:cnfStyle w:val="100000000000" w:firstRow="1" w:lastRow="0" w:firstColumn="0" w:lastColumn="0" w:oddVBand="0" w:evenVBand="0" w:oddHBand="0" w:evenHBand="0" w:firstRowFirstColumn="0" w:firstRowLastColumn="0" w:lastRowFirstColumn="0" w:lastRowLastColumn="0"/>
             </w:pPr>
             <w:r>
-              <w:t>Potential Risk Reduction</w:t>
+              <w:t>Risk Management Plan</w:t>
             </w:r>
           </w:p>
         </w:tc>
@@ -2853,6 +3005,115 @@
       </w:tr>
     </w:tbl>
     <w:p/>
+    <w:p>
+      <w:r>
+        <w:br w:type="page"/>
+      </w:r>
+    </w:p>
+    <w:p>
+      <w:pPr>
+        <w:pStyle w:val="Heading1"/>
+      </w:pPr>
+      <w:bookmarkStart w:id="12" w:name="_Toc505866341"/>
+      <w:r>
+        <w:lastRenderedPageBreak/>
+        <w:t>References</w:t>
+      </w:r>
+      <w:bookmarkEnd w:id="12"/>
+    </w:p>
+    <w:p>
+      <w:pPr>
+        <w:pBdr>
+          <w:top w:val="none" w:sz="0" w:space="0" w:color="auto"/>
+          <w:left w:val="none" w:sz="0" w:space="0" w:color="auto"/>
+          <w:bottom w:val="none" w:sz="0" w:space="0" w:color="auto"/>
+          <w:right w:val="none" w:sz="0" w:space="0" w:color="auto"/>
+          <w:between w:val="none" w:sz="0" w:space="0" w:color="auto"/>
+        </w:pBdr>
+        <w:shd w:val="clear" w:color="auto" w:fill="FFFFFF"/>
+        <w:spacing w:before="0" w:after="180" w:line="240" w:lineRule="auto"/>
+        <w:ind w:left="450" w:hanging="450"/>
+        <w:rPr>
+          <w:rFonts w:ascii="Times New Roman" w:eastAsia="Times New Roman" w:hAnsi="Times New Roman" w:cs="Times New Roman"/>
+          <w:color w:val="000000"/>
+          <w:sz w:val="24"/>
+          <w:szCs w:val="24"/>
+          <w:lang w:val="en-US"/>
+        </w:rPr>
+      </w:pPr>
+      <w:r>
+        <w:rPr>
+          <w:rFonts w:ascii="Times New Roman" w:eastAsia="Times New Roman" w:hAnsi="Times New Roman" w:cs="Times New Roman"/>
+          <w:color w:val="000000"/>
+          <w:sz w:val="24"/>
+          <w:szCs w:val="24"/>
+          <w:lang w:val="en-US"/>
+        </w:rPr>
+        <w:t>[</w:t>
+      </w:r>
+      <w:r>
+        <w:rPr>
+          <w:rFonts w:ascii="Times New Roman" w:eastAsia="Times New Roman" w:hAnsi="Times New Roman" w:cs="Times New Roman"/>
+          <w:color w:val="000000"/>
+          <w:sz w:val="24"/>
+          <w:szCs w:val="24"/>
+          <w:lang w:val="en-US"/>
+        </w:rPr>
+        <w:t>1</w:t>
+      </w:r>
+      <w:r>
+        <w:rPr>
+          <w:rFonts w:ascii="Times New Roman" w:eastAsia="Times New Roman" w:hAnsi="Times New Roman" w:cs="Times New Roman"/>
+          <w:color w:val="000000"/>
+          <w:sz w:val="24"/>
+          <w:szCs w:val="24"/>
+          <w:lang w:val="en-US"/>
+        </w:rPr>
+        <w:t>]</w:t>
+      </w:r>
+      <w:r>
+        <w:rPr>
+          <w:rFonts w:ascii="Times New Roman" w:eastAsia="Times New Roman" w:hAnsi="Times New Roman" w:cs="Times New Roman"/>
+          <w:color w:val="000000"/>
+          <w:sz w:val="24"/>
+          <w:szCs w:val="24"/>
+          <w:lang w:val="en-US"/>
+        </w:rPr>
+        <w:t xml:space="preserve"> </w:t>
+      </w:r>
+      <w:r>
+        <w:rPr>
+          <w:rFonts w:ascii="Times New Roman" w:eastAsia="Times New Roman" w:hAnsi="Times New Roman" w:cs="Times New Roman"/>
+          <w:color w:val="000000"/>
+          <w:sz w:val="24"/>
+          <w:szCs w:val="24"/>
+          <w:lang w:val="en-US"/>
+        </w:rPr>
+        <w:t>"Air Hockey Robot (a 3D printer hack)", </w:t>
+      </w:r>
+      <w:r>
+        <w:rPr>
+          <w:rFonts w:ascii="Times New Roman" w:eastAsia="Times New Roman" w:hAnsi="Times New Roman" w:cs="Times New Roman"/>
+          <w:i/>
+          <w:iCs/>
+          <w:color w:val="000000"/>
+          <w:sz w:val="24"/>
+          <w:szCs w:val="24"/>
+          <w:lang w:val="en-US"/>
+        </w:rPr>
+        <w:t>jjrobots</w:t>
+      </w:r>
+      <w:r>
+        <w:rPr>
+          <w:rFonts w:ascii="Times New Roman" w:eastAsia="Times New Roman" w:hAnsi="Times New Roman" w:cs="Times New Roman"/>
+          <w:color w:val="000000"/>
+          <w:sz w:val="24"/>
+          <w:szCs w:val="24"/>
+          <w:lang w:val="en-US"/>
+        </w:rPr>
+        <w:t>, 2018. [Online]. Available: https://www.jjrobots.com/air-hockey-robot-a-3d-printer-hack/. [Accessed: 08- Feb- 2018].</w:t>
+      </w:r>
+    </w:p>
     <w:sectPr>
       <w:headerReference w:type="even" r:id="rId12"/>
       <w:headerReference w:type="default" r:id="rId13"/>
@@ -2871,7 +3132,7 @@
 </file>
 
 <file path=word/endnotes.xml><?xml version="1.0" encoding="utf-8"?>
-<w:endnotes xmlns:wpc="http://schemas.microsoft.com/office/word/2010/wordprocessingCanvas" xmlns:cx="http://schemas.microsoft.com/office/drawing/2014/chartex" xmlns:cx1="http://schemas.microsoft.com/office/drawing/2015/9/8/chartex" xmlns:mc="http://schemas.openxmlformats.org/markup-compatibility/2006" xmlns:o="urn:schemas-microsoft-com:office:office" xmlns:r="http://schemas.openxmlformats.org/officeDocument/2006/relationships" xmlns:m="http://schemas.openxmlformats.org/officeDocument/2006/math" xmlns:v="urn:schemas-microsoft-com:vml" xmlns:wp14="http://schemas.microsoft.com/office/word/2010/wordprocessingDrawing" xmlns:wp="http://schemas.openxmlformats.org/drawingml/2006/wordprocessingDrawing" xmlns:w10="urn:schemas-microsoft-com:office:word" xmlns:w="http://schemas.openxmlformats.org/wordprocessingml/2006/main" xmlns:w14="http://schemas.microsoft.com/office/word/2010/wordml" xmlns:w15="http://schemas.microsoft.com/office/word/2012/wordml" xmlns:w16se="http://schemas.microsoft.com/office/word/2015/wordml/symex" xmlns:wpg="http://schemas.microsoft.com/office/word/2010/wordprocessingGroup" xmlns:wpi="http://schemas.microsoft.com/office/word/2010/wordprocessingInk" xmlns:wne="http://schemas.microsoft.com/office/word/2006/wordml" xmlns:wps="http://schemas.microsoft.com/office/word/2010/wordprocessingShape" mc:Ignorable="w14 w15 w16se wp14">
+<w:endnotes xmlns:wpc="http://schemas.microsoft.com/office/word/2010/wordprocessingCanvas" xmlns:cx="http://schemas.microsoft.com/office/drawing/2014/chartex" xmlns:cx1="http://schemas.microsoft.com/office/drawing/2015/9/8/chartex" xmlns:cx2="http://schemas.microsoft.com/office/drawing/2015/10/21/chartex" xmlns:cx3="http://schemas.microsoft.com/office/drawing/2016/5/9/chartex" xmlns:cx4="http://schemas.microsoft.com/office/drawing/2016/5/10/chartex" xmlns:cx5="http://schemas.microsoft.com/office/drawing/2016/5/11/chartex" xmlns:cx6="http://schemas.microsoft.com/office/drawing/2016/5/12/chartex" xmlns:cx7="http://schemas.microsoft.com/office/drawing/2016/5/13/chartex" xmlns:cx8="http://schemas.microsoft.com/office/drawing/2016/5/14/chartex" xmlns:mc="http://schemas.openxmlformats.org/markup-compatibility/2006" xmlns:aink="http://schemas.microsoft.com/office/drawing/2016/ink" xmlns:am3d="http://schemas.microsoft.com/office/drawing/2017/model3d" xmlns:o="urn:schemas-microsoft-com:office:office" xmlns:r="http://schemas.openxmlformats.org/officeDocument/2006/relationships" xmlns:m="http://schemas.openxmlformats.org/officeDocument/2006/math" xmlns:v="urn:schemas-microsoft-com:vml" xmlns:wp14="http://schemas.microsoft.com/office/word/2010/wordprocessingDrawing" xmlns:wp="http://schemas.openxmlformats.org/drawingml/2006/wordprocessingDrawing" xmlns:w10="urn:schemas-microsoft-com:office:word" xmlns:w="http://schemas.openxmlformats.org/wordprocessingml/2006/main" xmlns:w14="http://schemas.microsoft.com/office/word/2010/wordml" xmlns:w15="http://schemas.microsoft.com/office/word/2012/wordml" xmlns:w16cid="http://schemas.microsoft.com/office/word/2016/wordml/cid" xmlns:w16se="http://schemas.microsoft.com/office/word/2015/wordml/symex" xmlns:wpg="http://schemas.microsoft.com/office/word/2010/wordprocessingGroup" xmlns:wpi="http://schemas.microsoft.com/office/word/2010/wordprocessingInk" xmlns:wne="http://schemas.microsoft.com/office/word/2006/wordml" xmlns:wps="http://schemas.microsoft.com/office/word/2010/wordprocessingShape" mc:Ignorable="w14 w15 w16se w16cid wp14">
   <w:endnote w:type="separator" w:id="-1">
     <w:p>
       <w:pPr>
@@ -2896,7 +3157,7 @@
 </file>
 
 <file path=word/footer1.xml><?xml version="1.0" encoding="utf-8"?>
-<w:ftr xmlns:wpc="http://schemas.microsoft.com/office/word/2010/wordprocessingCanvas" xmlns:cx="http://schemas.microsoft.com/office/drawing/2014/chartex" xmlns:cx1="http://schemas.microsoft.com/office/drawing/2015/9/8/chartex" xmlns:mc="http://schemas.openxmlformats.org/markup-compatibility/2006" xmlns:o="urn:schemas-microsoft-com:office:office" xmlns:r="http://schemas.openxmlformats.org/officeDocument/2006/relationships" xmlns:m="http://schemas.openxmlformats.org/officeDocument/2006/math" xmlns:v="urn:schemas-microsoft-com:vml" xmlns:wp14="http://schemas.microsoft.com/office/word/2010/wordprocessingDrawing" xmlns:wp="http://schemas.openxmlformats.org/drawingml/2006/wordprocessingDrawing" xmlns:w10="urn:schemas-microsoft-com:office:word" xmlns:w="http://schemas.openxmlformats.org/wordprocessingml/2006/main" xmlns:w14="http://schemas.microsoft.com/office/word/2010/wordml" xmlns:w15="http://schemas.microsoft.com/office/word/2012/wordml" xmlns:w16se="http://schemas.microsoft.com/office/word/2015/wordml/symex" xmlns:wpg="http://schemas.microsoft.com/office/word/2010/wordprocessingGroup" xmlns:wpi="http://schemas.microsoft.com/office/word/2010/wordprocessingInk" xmlns:wne="http://schemas.microsoft.com/office/word/2006/wordml" xmlns:wps="http://schemas.microsoft.com/office/word/2010/wordprocessingShape" mc:Ignorable="w14 w15 w16se wp14">
+<w:ftr xmlns:wpc="http://schemas.microsoft.com/office/word/2010/wordprocessingCanvas" xmlns:cx="http://schemas.microsoft.com/office/drawing/2014/chartex" xmlns:cx1="http://schemas.microsoft.com/office/drawing/2015/9/8/chartex" xmlns:cx2="http://schemas.microsoft.com/office/drawing/2015/10/21/chartex" xmlns:cx3="http://schemas.microsoft.com/office/drawing/2016/5/9/chartex" xmlns:cx4="http://schemas.microsoft.com/office/drawing/2016/5/10/chartex" xmlns:cx5="http://schemas.microsoft.com/office/drawing/2016/5/11/chartex" xmlns:cx6="http://schemas.microsoft.com/office/drawing/2016/5/12/chartex" xmlns:cx7="http://schemas.microsoft.com/office/drawing/2016/5/13/chartex" xmlns:cx8="http://schemas.microsoft.com/office/drawing/2016/5/14/chartex" xmlns:mc="http://schemas.openxmlformats.org/markup-compatibility/2006" xmlns:aink="http://schemas.microsoft.com/office/drawing/2016/ink" xmlns:am3d="http://schemas.microsoft.com/office/drawing/2017/model3d" xmlns:o="urn:schemas-microsoft-com:office:office" xmlns:r="http://schemas.openxmlformats.org/officeDocument/2006/relationships" xmlns:m="http://schemas.openxmlformats.org/officeDocument/2006/math" xmlns:v="urn:schemas-microsoft-com:vml" xmlns:wp14="http://schemas.microsoft.com/office/word/2010/wordprocessingDrawing" xmlns:wp="http://schemas.openxmlformats.org/drawingml/2006/wordprocessingDrawing" xmlns:w10="urn:schemas-microsoft-com:office:word" xmlns:w="http://schemas.openxmlformats.org/wordprocessingml/2006/main" xmlns:w14="http://schemas.microsoft.com/office/word/2010/wordml" xmlns:w15="http://schemas.microsoft.com/office/word/2012/wordml" xmlns:w16cid="http://schemas.microsoft.com/office/word/2016/wordml/cid" xmlns:w16se="http://schemas.microsoft.com/office/word/2015/wordml/symex" xmlns:wpg="http://schemas.microsoft.com/office/word/2010/wordprocessingGroup" xmlns:wpi="http://schemas.microsoft.com/office/word/2010/wordprocessingInk" xmlns:wne="http://schemas.microsoft.com/office/word/2006/wordml" xmlns:wps="http://schemas.microsoft.com/office/word/2010/wordprocessingShape" mc:Ignorable="w14 w15 w16se w16cid wp14">
   <w:p>
     <w:pPr>
       <w:pStyle w:val="Footer"/>
@@ -2906,7 +3167,7 @@
 </file>
 
 <file path=word/footer2.xml><?xml version="1.0" encoding="utf-8"?>
-<w:ftr xmlns:wpc="http://schemas.microsoft.com/office/word/2010/wordprocessingCanvas" xmlns:cx="http://schemas.microsoft.com/office/drawing/2014/chartex" xmlns:cx1="http://schemas.microsoft.com/office/drawing/2015/9/8/chartex" xmlns:mc="http://schemas.openxmlformats.org/markup-compatibility/2006" xmlns:o="urn:schemas-microsoft-com:office:office" xmlns:r="http://schemas.openxmlformats.org/officeDocument/2006/relationships" xmlns:m="http://schemas.openxmlformats.org/officeDocument/2006/math" xmlns:v="urn:schemas-microsoft-com:vml" xmlns:wp14="http://schemas.microsoft.com/office/word/2010/wordprocessingDrawing" xmlns:wp="http://schemas.openxmlformats.org/drawingml/2006/wordprocessingDrawing" xmlns:w10="urn:schemas-microsoft-com:office:word" xmlns:w="http://schemas.openxmlformats.org/wordprocessingml/2006/main" xmlns:w14="http://schemas.microsoft.com/office/word/2010/wordml" xmlns:w15="http://schemas.microsoft.com/office/word/2012/wordml" xmlns:w16se="http://schemas.microsoft.com/office/word/2015/wordml/symex" xmlns:wpg="http://schemas.microsoft.com/office/word/2010/wordprocessingGroup" xmlns:wpi="http://schemas.microsoft.com/office/word/2010/wordprocessingInk" xmlns:wne="http://schemas.microsoft.com/office/word/2006/wordml" xmlns:wps="http://schemas.microsoft.com/office/word/2010/wordprocessingShape" mc:Ignorable="w14 w15 w16se wp14">
+<w:ftr xmlns:wpc="http://schemas.microsoft.com/office/word/2010/wordprocessingCanvas" xmlns:cx="http://schemas.microsoft.com/office/drawing/2014/chartex" xmlns:cx1="http://schemas.microsoft.com/office/drawing/2015/9/8/chartex" xmlns:cx2="http://schemas.microsoft.com/office/drawing/2015/10/21/chartex" xmlns:cx3="http://schemas.microsoft.com/office/drawing/2016/5/9/chartex" xmlns:cx4="http://schemas.microsoft.com/office/drawing/2016/5/10/chartex" xmlns:cx5="http://schemas.microsoft.com/office/drawing/2016/5/11/chartex" xmlns:cx6="http://schemas.microsoft.com/office/drawing/2016/5/12/chartex" xmlns:cx7="http://schemas.microsoft.com/office/drawing/2016/5/13/chartex" xmlns:cx8="http://schemas.microsoft.com/office/drawing/2016/5/14/chartex" xmlns:mc="http://schemas.openxmlformats.org/markup-compatibility/2006" xmlns:aink="http://schemas.microsoft.com/office/drawing/2016/ink" xmlns:am3d="http://schemas.microsoft.com/office/drawing/2017/model3d" xmlns:o="urn:schemas-microsoft-com:office:office" xmlns:r="http://schemas.openxmlformats.org/officeDocument/2006/relationships" xmlns:m="http://schemas.openxmlformats.org/officeDocument/2006/math" xmlns:v="urn:schemas-microsoft-com:vml" xmlns:wp14="http://schemas.microsoft.com/office/word/2010/wordprocessingDrawing" xmlns:wp="http://schemas.openxmlformats.org/drawingml/2006/wordprocessingDrawing" xmlns:w10="urn:schemas-microsoft-com:office:word" xmlns:w="http://schemas.openxmlformats.org/wordprocessingml/2006/main" xmlns:w14="http://schemas.microsoft.com/office/word/2010/wordml" xmlns:w15="http://schemas.microsoft.com/office/word/2012/wordml" xmlns:w16cid="http://schemas.microsoft.com/office/word/2016/wordml/cid" xmlns:w16se="http://schemas.microsoft.com/office/word/2015/wordml/symex" xmlns:wpg="http://schemas.microsoft.com/office/word/2010/wordprocessingGroup" xmlns:wpi="http://schemas.microsoft.com/office/word/2010/wordprocessingInk" xmlns:wne="http://schemas.microsoft.com/office/word/2006/wordml" xmlns:wps="http://schemas.microsoft.com/office/word/2010/wordprocessingShape" mc:Ignorable="w14 w15 w16se w16cid wp14">
   <w:p>
     <w:pPr>
       <w:pStyle w:val="Footer"/>
@@ -2916,7 +3177,7 @@
 </file>
 
 <file path=word/footer3.xml><?xml version="1.0" encoding="utf-8"?>
-<w:ftr xmlns:wpc="http://schemas.microsoft.com/office/word/2010/wordprocessingCanvas" xmlns:cx="http://schemas.microsoft.com/office/drawing/2014/chartex" xmlns:cx1="http://schemas.microsoft.com/office/drawing/2015/9/8/chartex" xmlns:mc="http://schemas.openxmlformats.org/markup-compatibility/2006" xmlns:o="urn:schemas-microsoft-com:office:office" xmlns:r="http://schemas.openxmlformats.org/officeDocument/2006/relationships" xmlns:m="http://schemas.openxmlformats.org/officeDocument/2006/math" xmlns:v="urn:schemas-microsoft-com:vml" xmlns:wp14="http://schemas.microsoft.com/office/word/2010/wordprocessingDrawing" xmlns:wp="http://schemas.openxmlformats.org/drawingml/2006/wordprocessingDrawing" xmlns:w10="urn:schemas-microsoft-com:office:word" xmlns:w="http://schemas.openxmlformats.org/wordprocessingml/2006/main" xmlns:w14="http://schemas.microsoft.com/office/word/2010/wordml" xmlns:w15="http://schemas.microsoft.com/office/word/2012/wordml" xmlns:w16se="http://schemas.microsoft.com/office/word/2015/wordml/symex" xmlns:wpg="http://schemas.microsoft.com/office/word/2010/wordprocessingGroup" xmlns:wpi="http://schemas.microsoft.com/office/word/2010/wordprocessingInk" xmlns:wne="http://schemas.microsoft.com/office/word/2006/wordml" xmlns:wps="http://schemas.microsoft.com/office/word/2010/wordprocessingShape" mc:Ignorable="w14 w15 w16se wp14">
+<w:ftr xmlns:wpc="http://schemas.microsoft.com/office/word/2010/wordprocessingCanvas" xmlns:cx="http://schemas.microsoft.com/office/drawing/2014/chartex" xmlns:cx1="http://schemas.microsoft.com/office/drawing/2015/9/8/chartex" xmlns:cx2="http://schemas.microsoft.com/office/drawing/2015/10/21/chartex" xmlns:cx3="http://schemas.microsoft.com/office/drawing/2016/5/9/chartex" xmlns:cx4="http://schemas.microsoft.com/office/drawing/2016/5/10/chartex" xmlns:cx5="http://schemas.microsoft.com/office/drawing/2016/5/11/chartex" xmlns:cx6="http://schemas.microsoft.com/office/drawing/2016/5/12/chartex" xmlns:cx7="http://schemas.microsoft.com/office/drawing/2016/5/13/chartex" xmlns:cx8="http://schemas.microsoft.com/office/drawing/2016/5/14/chartex" xmlns:mc="http://schemas.openxmlformats.org/markup-compatibility/2006" xmlns:aink="http://schemas.microsoft.com/office/drawing/2016/ink" xmlns:am3d="http://schemas.microsoft.com/office/drawing/2017/model3d" xmlns:o="urn:schemas-microsoft-com:office:office" xmlns:r="http://schemas.openxmlformats.org/officeDocument/2006/relationships" xmlns:m="http://schemas.openxmlformats.org/officeDocument/2006/math" xmlns:v="urn:schemas-microsoft-com:vml" xmlns:wp14="http://schemas.microsoft.com/office/word/2010/wordprocessingDrawing" xmlns:wp="http://schemas.openxmlformats.org/drawingml/2006/wordprocessingDrawing" xmlns:w10="urn:schemas-microsoft-com:office:word" xmlns:w="http://schemas.openxmlformats.org/wordprocessingml/2006/main" xmlns:w14="http://schemas.microsoft.com/office/word/2010/wordml" xmlns:w15="http://schemas.microsoft.com/office/word/2012/wordml" xmlns:w16cid="http://schemas.microsoft.com/office/word/2016/wordml/cid" xmlns:w16se="http://schemas.microsoft.com/office/word/2015/wordml/symex" xmlns:wpg="http://schemas.microsoft.com/office/word/2010/wordprocessingGroup" xmlns:wpi="http://schemas.microsoft.com/office/word/2010/wordprocessingInk" xmlns:wne="http://schemas.microsoft.com/office/word/2006/wordml" xmlns:wps="http://schemas.microsoft.com/office/word/2010/wordprocessingShape" mc:Ignorable="w14 w15 w16se w16cid wp14">
   <w:p>
     <w:pPr>
       <w:pStyle w:val="Footer"/>
@@ -2926,7 +3187,7 @@
 </file>
 
 <file path=word/footnotes.xml><?xml version="1.0" encoding="utf-8"?>
-<w:footnotes xmlns:wpc="http://schemas.microsoft.com/office/word/2010/wordprocessingCanvas" xmlns:cx="http://schemas.microsoft.com/office/drawing/2014/chartex" xmlns:cx1="http://schemas.microsoft.com/office/drawing/2015/9/8/chartex" xmlns:mc="http://schemas.openxmlformats.org/markup-compatibility/2006" xmlns:o="urn:schemas-microsoft-com:office:office" xmlns:r="http://schemas.openxmlformats.org/officeDocument/2006/relationships" xmlns:m="http://schemas.openxmlformats.org/officeDocument/2006/math" xmlns:v="urn:schemas-microsoft-com:vml" xmlns:wp14="http://schemas.microsoft.com/office/word/2010/wordprocessingDrawing" xmlns:wp="http://schemas.openxmlformats.org/drawingml/2006/wordprocessingDrawing" xmlns:w10="urn:schemas-microsoft-com:office:word" xmlns:w="http://schemas.openxmlformats.org/wordprocessingml/2006/main" xmlns:w14="http://schemas.microsoft.com/office/word/2010/wordml" xmlns:w15="http://schemas.microsoft.com/office/word/2012/wordml" xmlns:w16se="http://schemas.microsoft.com/office/word/2015/wordml/symex" xmlns:wpg="http://schemas.microsoft.com/office/word/2010/wordprocessingGroup" xmlns:wpi="http://schemas.microsoft.com/office/word/2010/wordprocessingInk" xmlns:wne="http://schemas.microsoft.com/office/word/2006/wordml" xmlns:wps="http://schemas.microsoft.com/office/word/2010/wordprocessingShape" mc:Ignorable="w14 w15 w16se wp14">
+<w:footnotes xmlns:wpc="http://schemas.microsoft.com/office/word/2010/wordprocessingCanvas" xmlns:cx="http://schemas.microsoft.com/office/drawing/2014/chartex" xmlns:cx1="http://schemas.microsoft.com/office/drawing/2015/9/8/chartex" xmlns:cx2="http://schemas.microsoft.com/office/drawing/2015/10/21/chartex" xmlns:cx3="http://schemas.microsoft.com/office/drawing/2016/5/9/chartex" xmlns:cx4="http://schemas.microsoft.com/office/drawing/2016/5/10/chartex" xmlns:cx5="http://schemas.microsoft.com/office/drawing/2016/5/11/chartex" xmlns:cx6="http://schemas.microsoft.com/office/drawing/2016/5/12/chartex" xmlns:cx7="http://schemas.microsoft.com/office/drawing/2016/5/13/chartex" xmlns:cx8="http://schemas.microsoft.com/office/drawing/2016/5/14/chartex" xmlns:mc="http://schemas.openxmlformats.org/markup-compatibility/2006" xmlns:aink="http://schemas.microsoft.com/office/drawing/2016/ink" xmlns:am3d="http://schemas.microsoft.com/office/drawing/2017/model3d" xmlns:o="urn:schemas-microsoft-com:office:office" xmlns:r="http://schemas.openxmlformats.org/officeDocument/2006/relationships" xmlns:m="http://schemas.openxmlformats.org/officeDocument/2006/math" xmlns:v="urn:schemas-microsoft-com:vml" xmlns:wp14="http://schemas.microsoft.com/office/word/2010/wordprocessingDrawing" xmlns:wp="http://schemas.openxmlformats.org/drawingml/2006/wordprocessingDrawing" xmlns:w10="urn:schemas-microsoft-com:office:word" xmlns:w="http://schemas.openxmlformats.org/wordprocessingml/2006/main" xmlns:w14="http://schemas.microsoft.com/office/word/2010/wordml" xmlns:w15="http://schemas.microsoft.com/office/word/2012/wordml" xmlns:w16cid="http://schemas.microsoft.com/office/word/2016/wordml/cid" xmlns:w16se="http://schemas.microsoft.com/office/word/2015/wordml/symex" xmlns:wpg="http://schemas.microsoft.com/office/word/2010/wordprocessingGroup" xmlns:wpi="http://schemas.microsoft.com/office/word/2010/wordprocessingInk" xmlns:wne="http://schemas.microsoft.com/office/word/2006/wordml" xmlns:wps="http://schemas.microsoft.com/office/word/2010/wordprocessingShape" mc:Ignorable="w14 w15 w16se w16cid wp14">
   <w:footnote w:type="separator" w:id="-1">
     <w:p>
       <w:pPr>
@@ -2951,7 +3212,7 @@
 </file>
 
 <file path=word/header1.xml><?xml version="1.0" encoding="utf-8"?>
-<w:hdr xmlns:wpc="http://schemas.microsoft.com/office/word/2010/wordprocessingCanvas" xmlns:cx="http://schemas.microsoft.com/office/drawing/2014/chartex" xmlns:cx1="http://schemas.microsoft.com/office/drawing/2015/9/8/chartex" xmlns:mc="http://schemas.openxmlformats.org/markup-compatibility/2006" xmlns:o="urn:schemas-microsoft-com:office:office" xmlns:r="http://schemas.openxmlformats.org/officeDocument/2006/relationships" xmlns:m="http://schemas.openxmlformats.org/officeDocument/2006/math" xmlns:v="urn:schemas-microsoft-com:vml" xmlns:wp14="http://schemas.microsoft.com/office/word/2010/wordprocessingDrawing" xmlns:wp="http://schemas.openxmlformats.org/drawingml/2006/wordprocessingDrawing" xmlns:w10="urn:schemas-microsoft-com:office:word" xmlns:w="http://schemas.openxmlformats.org/wordprocessingml/2006/main" xmlns:w14="http://schemas.microsoft.com/office/word/2010/wordml" xmlns:w15="http://schemas.microsoft.com/office/word/2012/wordml" xmlns:w16se="http://schemas.microsoft.com/office/word/2015/wordml/symex" xmlns:wpg="http://schemas.microsoft.com/office/word/2010/wordprocessingGroup" xmlns:wpi="http://schemas.microsoft.com/office/word/2010/wordprocessingInk" xmlns:wne="http://schemas.microsoft.com/office/word/2006/wordml" xmlns:wps="http://schemas.microsoft.com/office/word/2010/wordprocessingShape" mc:Ignorable="w14 w15 w16se wp14">
+<w:hdr xmlns:wpc="http://schemas.microsoft.com/office/word/2010/wordprocessingCanvas" xmlns:cx="http://schemas.microsoft.com/office/drawing/2014/chartex" xmlns:cx1="http://schemas.microsoft.com/office/drawing/2015/9/8/chartex" xmlns:cx2="http://schemas.microsoft.com/office/drawing/2015/10/21/chartex" xmlns:cx3="http://schemas.microsoft.com/office/drawing/2016/5/9/chartex" xmlns:cx4="http://schemas.microsoft.com/office/drawing/2016/5/10/chartex" xmlns:cx5="http://schemas.microsoft.com/office/drawing/2016/5/11/chartex" xmlns:cx6="http://schemas.microsoft.com/office/drawing/2016/5/12/chartex" xmlns:cx7="http://schemas.microsoft.com/office/drawing/2016/5/13/chartex" xmlns:cx8="http://schemas.microsoft.com/office/drawing/2016/5/14/chartex" xmlns:mc="http://schemas.openxmlformats.org/markup-compatibility/2006" xmlns:aink="http://schemas.microsoft.com/office/drawing/2016/ink" xmlns:am3d="http://schemas.microsoft.com/office/drawing/2017/model3d" xmlns:o="urn:schemas-microsoft-com:office:office" xmlns:r="http://schemas.openxmlformats.org/officeDocument/2006/relationships" xmlns:m="http://schemas.openxmlformats.org/officeDocument/2006/math" xmlns:v="urn:schemas-microsoft-com:vml" xmlns:wp14="http://schemas.microsoft.com/office/word/2010/wordprocessingDrawing" xmlns:wp="http://schemas.openxmlformats.org/drawingml/2006/wordprocessingDrawing" xmlns:w10="urn:schemas-microsoft-com:office:word" xmlns:w="http://schemas.openxmlformats.org/wordprocessingml/2006/main" xmlns:w14="http://schemas.microsoft.com/office/word/2010/wordml" xmlns:w15="http://schemas.microsoft.com/office/word/2012/wordml" xmlns:w16cid="http://schemas.microsoft.com/office/word/2016/wordml/cid" xmlns:w16se="http://schemas.microsoft.com/office/word/2015/wordml/symex" xmlns:wpg="http://schemas.microsoft.com/office/word/2010/wordprocessingGroup" xmlns:wpi="http://schemas.microsoft.com/office/word/2010/wordprocessingInk" xmlns:wne="http://schemas.microsoft.com/office/word/2006/wordml" xmlns:wps="http://schemas.microsoft.com/office/word/2010/wordprocessingShape" mc:Ignorable="w14 w15 w16se w16cid wp14">
   <w:p>
     <w:pPr>
       <w:pStyle w:val="Header"/>
@@ -2961,15 +3222,15 @@
 </file>
 
 <file path=word/header2.xml><?xml version="1.0" encoding="utf-8"?>
-<w:hdr xmlns:wpc="http://schemas.microsoft.com/office/word/2010/wordprocessingCanvas" xmlns:cx="http://schemas.microsoft.com/office/drawing/2014/chartex" xmlns:cx1="http://schemas.microsoft.com/office/drawing/2015/9/8/chartex" xmlns:mc="http://schemas.openxmlformats.org/markup-compatibility/2006" xmlns:o="urn:schemas-microsoft-com:office:office" xmlns:r="http://schemas.openxmlformats.org/officeDocument/2006/relationships" xmlns:m="http://schemas.openxmlformats.org/officeDocument/2006/math" xmlns:v="urn:schemas-microsoft-com:vml" xmlns:wp14="http://schemas.microsoft.com/office/word/2010/wordprocessingDrawing" xmlns:wp="http://schemas.openxmlformats.org/drawingml/2006/wordprocessingDrawing" xmlns:w10="urn:schemas-microsoft-com:office:word" xmlns:w="http://schemas.openxmlformats.org/wordprocessingml/2006/main" xmlns:w14="http://schemas.microsoft.com/office/word/2010/wordml" xmlns:w15="http://schemas.microsoft.com/office/word/2012/wordml" xmlns:w16se="http://schemas.microsoft.com/office/word/2015/wordml/symex" xmlns:wpg="http://schemas.microsoft.com/office/word/2010/wordprocessingGroup" xmlns:wpi="http://schemas.microsoft.com/office/word/2010/wordprocessingInk" xmlns:wne="http://schemas.microsoft.com/office/word/2006/wordml" xmlns:wps="http://schemas.microsoft.com/office/word/2010/wordprocessingShape" mc:Ignorable="w14 w15 w16se wp14">
+<w:hdr xmlns:wpc="http://schemas.microsoft.com/office/word/2010/wordprocessingCanvas" xmlns:cx="http://schemas.microsoft.com/office/drawing/2014/chartex" xmlns:cx1="http://schemas.microsoft.com/office/drawing/2015/9/8/chartex" xmlns:cx2="http://schemas.microsoft.com/office/drawing/2015/10/21/chartex" xmlns:cx3="http://schemas.microsoft.com/office/drawing/2016/5/9/chartex" xmlns:cx4="http://schemas.microsoft.com/office/drawing/2016/5/10/chartex" xmlns:cx5="http://schemas.microsoft.com/office/drawing/2016/5/11/chartex" xmlns:cx6="http://schemas.microsoft.com/office/drawing/2016/5/12/chartex" xmlns:cx7="http://schemas.microsoft.com/office/drawing/2016/5/13/chartex" xmlns:cx8="http://schemas.microsoft.com/office/drawing/2016/5/14/chartex" xmlns:mc="http://schemas.openxmlformats.org/markup-compatibility/2006" xmlns:aink="http://schemas.microsoft.com/office/drawing/2016/ink" xmlns:am3d="http://schemas.microsoft.com/office/drawing/2017/model3d" xmlns:o="urn:schemas-microsoft-com:office:office" xmlns:r="http://schemas.openxmlformats.org/officeDocument/2006/relationships" xmlns:m="http://schemas.openxmlformats.org/officeDocument/2006/math" xmlns:v="urn:schemas-microsoft-com:vml" xmlns:wp14="http://schemas.microsoft.com/office/word/2010/wordprocessingDrawing" xmlns:wp="http://schemas.openxmlformats.org/drawingml/2006/wordprocessingDrawing" xmlns:w10="urn:schemas-microsoft-com:office:word" xmlns:w="http://schemas.openxmlformats.org/wordprocessingml/2006/main" xmlns:w14="http://schemas.microsoft.com/office/word/2010/wordml" xmlns:w15="http://schemas.microsoft.com/office/word/2012/wordml" xmlns:w16cid="http://schemas.microsoft.com/office/word/2016/wordml/cid" xmlns:w16se="http://schemas.microsoft.com/office/word/2015/wordml/symex" xmlns:wpg="http://schemas.microsoft.com/office/word/2010/wordprocessingGroup" xmlns:wpi="http://schemas.microsoft.com/office/word/2010/wordprocessingInk" xmlns:wne="http://schemas.microsoft.com/office/word/2006/wordml" xmlns:wps="http://schemas.microsoft.com/office/word/2010/wordprocessingShape" mc:Ignorable="w14 w15 w16se w16cid wp14">
   <w:p>
     <w:pPr>
       <w:pStyle w:val="Subtitle"/>
       <w:spacing w:before="600"/>
       <w:jc w:val="right"/>
     </w:pPr>
-    <w:bookmarkStart w:id="12" w:name="_9nvcibv3gama" w:colFirst="0" w:colLast="0"/>
-    <w:bookmarkEnd w:id="12"/>
+    <w:bookmarkStart w:id="13" w:name="_9nvcibv3gama" w:colFirst="0" w:colLast="0"/>
+    <w:bookmarkEnd w:id="13"/>
     <w:r>
       <w:rPr>
         <w:color w:val="000000"/>
@@ -3058,7 +3319,7 @@
 </file>
 
 <file path=word/header3.xml><?xml version="1.0" encoding="utf-8"?>
-<w:hdr xmlns:wpc="http://schemas.microsoft.com/office/word/2010/wordprocessingCanvas" xmlns:cx="http://schemas.microsoft.com/office/drawing/2014/chartex" xmlns:cx1="http://schemas.microsoft.com/office/drawing/2015/9/8/chartex" xmlns:mc="http://schemas.openxmlformats.org/markup-compatibility/2006" xmlns:o="urn:schemas-microsoft-com:office:office" xmlns:r="http://schemas.openxmlformats.org/officeDocument/2006/relationships" xmlns:m="http://schemas.openxmlformats.org/officeDocument/2006/math" xmlns:v="urn:schemas-microsoft-com:vml" xmlns:wp14="http://schemas.microsoft.com/office/word/2010/wordprocessingDrawing" xmlns:wp="http://schemas.openxmlformats.org/drawingml/2006/wordprocessingDrawing" xmlns:w10="urn:schemas-microsoft-com:office:word" xmlns:w="http://schemas.openxmlformats.org/wordprocessingml/2006/main" xmlns:w14="http://schemas.microsoft.com/office/word/2010/wordml" xmlns:w15="http://schemas.microsoft.com/office/word/2012/wordml" xmlns:w16se="http://schemas.microsoft.com/office/word/2015/wordml/symex" xmlns:wpg="http://schemas.microsoft.com/office/word/2010/wordprocessingGroup" xmlns:wpi="http://schemas.microsoft.com/office/word/2010/wordprocessingInk" xmlns:wne="http://schemas.microsoft.com/office/word/2006/wordml" xmlns:wps="http://schemas.microsoft.com/office/word/2010/wordprocessingShape" mc:Ignorable="w14 w15 w16se wp14">
+<w:hdr xmlns:wpc="http://schemas.microsoft.com/office/word/2010/wordprocessingCanvas" xmlns:cx="http://schemas.microsoft.com/office/drawing/2014/chartex" xmlns:cx1="http://schemas.microsoft.com/office/drawing/2015/9/8/chartex" xmlns:cx2="http://schemas.microsoft.com/office/drawing/2015/10/21/chartex" xmlns:cx3="http://schemas.microsoft.com/office/drawing/2016/5/9/chartex" xmlns:cx4="http://schemas.microsoft.com/office/drawing/2016/5/10/chartex" xmlns:cx5="http://schemas.microsoft.com/office/drawing/2016/5/11/chartex" xmlns:cx6="http://schemas.microsoft.com/office/drawing/2016/5/12/chartex" xmlns:cx7="http://schemas.microsoft.com/office/drawing/2016/5/13/chartex" xmlns:cx8="http://schemas.microsoft.com/office/drawing/2016/5/14/chartex" xmlns:mc="http://schemas.openxmlformats.org/markup-compatibility/2006" xmlns:aink="http://schemas.microsoft.com/office/drawing/2016/ink" xmlns:am3d="http://schemas.microsoft.com/office/drawing/2017/model3d" xmlns:o="urn:schemas-microsoft-com:office:office" xmlns:r="http://schemas.openxmlformats.org/officeDocument/2006/relationships" xmlns:m="http://schemas.openxmlformats.org/officeDocument/2006/math" xmlns:v="urn:schemas-microsoft-com:vml" xmlns:wp14="http://schemas.microsoft.com/office/word/2010/wordprocessingDrawing" xmlns:wp="http://schemas.openxmlformats.org/drawingml/2006/wordprocessingDrawing" xmlns:w10="urn:schemas-microsoft-com:office:word" xmlns:w="http://schemas.openxmlformats.org/wordprocessingml/2006/main" xmlns:w14="http://schemas.microsoft.com/office/word/2010/wordml" xmlns:w15="http://schemas.microsoft.com/office/word/2012/wordml" xmlns:w16cid="http://schemas.microsoft.com/office/word/2016/wordml/cid" xmlns:w16se="http://schemas.microsoft.com/office/word/2015/wordml/symex" xmlns:wpg="http://schemas.microsoft.com/office/word/2010/wordprocessingGroup" xmlns:wpi="http://schemas.microsoft.com/office/word/2010/wordprocessingInk" xmlns:wne="http://schemas.microsoft.com/office/word/2006/wordml" xmlns:wps="http://schemas.microsoft.com/office/word/2010/wordprocessingShape" mc:Ignorable="w14 w15 w16se w16cid wp14">
   <w:p>
     <w:pPr>
       <w:spacing w:before="600" w:line="240" w:lineRule="auto"/>
@@ -3068,7 +3329,7 @@
 </file>
 
 <file path=word/numbering.xml><?xml version="1.0" encoding="utf-8"?>
-<w:numbering xmlns:wpc="http://schemas.microsoft.com/office/word/2010/wordprocessingCanvas" xmlns:cx="http://schemas.microsoft.com/office/drawing/2014/chartex" xmlns:cx1="http://schemas.microsoft.com/office/drawing/2015/9/8/chartex" xmlns:mc="http://schemas.openxmlformats.org/markup-compatibility/2006" xmlns:o="urn:schemas-microsoft-com:office:office" xmlns:r="http://schemas.openxmlformats.org/officeDocument/2006/relationships" xmlns:m="http://schemas.openxmlformats.org/officeDocument/2006/math" xmlns:v="urn:schemas-microsoft-com:vml" xmlns:wp14="http://schemas.microsoft.com/office/word/2010/wordprocessingDrawing" xmlns:wp="http://schemas.openxmlformats.org/drawingml/2006/wordprocessingDrawing" xmlns:w10="urn:schemas-microsoft-com:office:word" xmlns:w="http://schemas.openxmlformats.org/wordprocessingml/2006/main" xmlns:w14="http://schemas.microsoft.com/office/word/2010/wordml" xmlns:w15="http://schemas.microsoft.com/office/word/2012/wordml" xmlns:w16se="http://schemas.microsoft.com/office/word/2015/wordml/symex" xmlns:wpg="http://schemas.microsoft.com/office/word/2010/wordprocessingGroup" xmlns:wpi="http://schemas.microsoft.com/office/word/2010/wordprocessingInk" xmlns:wne="http://schemas.microsoft.com/office/word/2006/wordml" xmlns:wps="http://schemas.microsoft.com/office/word/2010/wordprocessingShape" mc:Ignorable="w14 w15 w16se wp14">
+<w:numbering xmlns:wpc="http://schemas.microsoft.com/office/word/2010/wordprocessingCanvas" xmlns:cx="http://schemas.microsoft.com/office/drawing/2014/chartex" xmlns:cx1="http://schemas.microsoft.com/office/drawing/2015/9/8/chartex" xmlns:cx2="http://schemas.microsoft.com/office/drawing/2015/10/21/chartex" xmlns:cx3="http://schemas.microsoft.com/office/drawing/2016/5/9/chartex" xmlns:cx4="http://schemas.microsoft.com/office/drawing/2016/5/10/chartex" xmlns:cx5="http://schemas.microsoft.com/office/drawing/2016/5/11/chartex" xmlns:cx6="http://schemas.microsoft.com/office/drawing/2016/5/12/chartex" xmlns:cx7="http://schemas.microsoft.com/office/drawing/2016/5/13/chartex" xmlns:cx8="http://schemas.microsoft.com/office/drawing/2016/5/14/chartex" xmlns:mc="http://schemas.openxmlformats.org/markup-compatibility/2006" xmlns:aink="http://schemas.microsoft.com/office/drawing/2016/ink" xmlns:am3d="http://schemas.microsoft.com/office/drawing/2017/model3d" xmlns:o="urn:schemas-microsoft-com:office:office" xmlns:r="http://schemas.openxmlformats.org/officeDocument/2006/relationships" xmlns:m="http://schemas.openxmlformats.org/officeDocument/2006/math" xmlns:v="urn:schemas-microsoft-com:vml" xmlns:wp14="http://schemas.microsoft.com/office/word/2010/wordprocessingDrawing" xmlns:wp="http://schemas.openxmlformats.org/drawingml/2006/wordprocessingDrawing" xmlns:w10="urn:schemas-microsoft-com:office:word" xmlns:w="http://schemas.openxmlformats.org/wordprocessingml/2006/main" xmlns:w14="http://schemas.microsoft.com/office/word/2010/wordml" xmlns:w15="http://schemas.microsoft.com/office/word/2012/wordml" xmlns:w16cid="http://schemas.microsoft.com/office/word/2016/wordml/cid" xmlns:w16se="http://schemas.microsoft.com/office/word/2015/wordml/symex" xmlns:wpg="http://schemas.microsoft.com/office/word/2010/wordprocessingGroup" xmlns:wpi="http://schemas.microsoft.com/office/word/2010/wordprocessingInk" xmlns:wne="http://schemas.microsoft.com/office/word/2006/wordml" xmlns:wps="http://schemas.microsoft.com/office/word/2010/wordprocessingShape" mc:Ignorable="w14 w15 w16se w16cid wp14">
   <w:abstractNum w:abstractNumId="0" w15:restartNumberingAfterBreak="0">
     <w:nsid w:val="04CF2A26"/>
     <w:multiLevelType w:val="multilevel"/>
@@ -5833,7 +6094,7 @@
 </file>
 
 <file path=word/styles.xml><?xml version="1.0" encoding="utf-8"?>
-<w:styles xmlns:mc="http://schemas.openxmlformats.org/markup-compatibility/2006" xmlns:r="http://schemas.openxmlformats.org/officeDocument/2006/relationships" xmlns:w="http://schemas.openxmlformats.org/wordprocessingml/2006/main" xmlns:w14="http://schemas.microsoft.com/office/word/2010/wordml" xmlns:w15="http://schemas.microsoft.com/office/word/2012/wordml" xmlns:w16se="http://schemas.microsoft.com/office/word/2015/wordml/symex" mc:Ignorable="w14 w15 w16se">
+<w:styles xmlns:mc="http://schemas.openxmlformats.org/markup-compatibility/2006" xmlns:r="http://schemas.openxmlformats.org/officeDocument/2006/relationships" xmlns:w="http://schemas.openxmlformats.org/wordprocessingml/2006/main" xmlns:w14="http://schemas.microsoft.com/office/word/2010/wordml" xmlns:w15="http://schemas.microsoft.com/office/word/2012/wordml" xmlns:w16cid="http://schemas.microsoft.com/office/word/2016/wordml/cid" xmlns:w16se="http://schemas.microsoft.com/office/word/2015/wordml/symex" mc:Ignorable="w14 w15 w16se w16cid">
   <w:docDefaults>
     <w:rPrDefault>
       <w:rPr>
@@ -5857,7 +6118,7 @@
       </w:pPr>
     </w:pPrDefault>
   </w:docDefaults>
-  <w:latentStyles w:defLockedState="0" w:defUIPriority="99" w:defSemiHidden="0" w:defUnhideWhenUsed="0" w:defQFormat="0" w:count="371">
+  <w:latentStyles w:defLockedState="0" w:defUIPriority="99" w:defSemiHidden="0" w:defUnhideWhenUsed="0" w:defQFormat="0" w:count="375">
     <w:lsdException w:name="Normal" w:uiPriority="0" w:qFormat="1"/>
     <w:lsdException w:name="heading 1" w:uiPriority="0" w:qFormat="1"/>
     <w:lsdException w:name="heading 2" w:semiHidden="1" w:uiPriority="9" w:unhideWhenUsed="1" w:qFormat="1"/>
@@ -5963,7 +6224,6 @@
     <w:lsdException w:name="HTML Sample" w:semiHidden="1" w:unhideWhenUsed="1"/>
     <w:lsdException w:name="HTML Typewriter" w:semiHidden="1" w:unhideWhenUsed="1"/>
     <w:lsdException w:name="HTML Variable" w:semiHidden="1" w:unhideWhenUsed="1"/>
-    <w:lsdException w:name="Normal Table" w:semiHidden="1" w:unhideWhenUsed="1"/>
     <w:lsdException w:name="annotation subject" w:semiHidden="1" w:unhideWhenUsed="1"/>
     <w:lsdException w:name="No List" w:semiHidden="1" w:unhideWhenUsed="1"/>
     <w:lsdException w:name="Outline List 1" w:semiHidden="1" w:unhideWhenUsed="1"/>
@@ -6007,10 +6267,8 @@
     <w:lsdException w:name="Table Elegant" w:semiHidden="1" w:unhideWhenUsed="1"/>
     <w:lsdException w:name="Table Professional" w:semiHidden="1" w:unhideWhenUsed="1"/>
     <w:lsdException w:name="Table Subtle 1" w:semiHidden="1" w:unhideWhenUsed="1"/>
-    <w:lsdException w:name="Table Subtle 2" w:semiHidden="1" w:unhideWhenUsed="1"/>
     <w:lsdException w:name="Table Web 1" w:semiHidden="1" w:unhideWhenUsed="1"/>
     <w:lsdException w:name="Table Web 2" w:semiHidden="1" w:unhideWhenUsed="1"/>
-    <w:lsdException w:name="Table Web 3" w:semiHidden="1" w:unhideWhenUsed="1"/>
     <w:lsdException w:name="Balloon Text" w:semiHidden="1" w:unhideWhenUsed="1"/>
     <w:lsdException w:name="Table Grid" w:uiPriority="39"/>
     <w:lsdException w:name="Table Theme" w:semiHidden="1" w:unhideWhenUsed="1"/>
@@ -6229,6 +6487,10 @@
     <w:lsdException w:name="List Table 5 Dark Accent 6" w:uiPriority="50"/>
     <w:lsdException w:name="List Table 6 Colorful Accent 6" w:uiPriority="51"/>
     <w:lsdException w:name="List Table 7 Colorful Accent 6" w:uiPriority="52"/>
+    <w:lsdException w:name="Mention" w:semiHidden="1" w:unhideWhenUsed="1"/>
+    <w:lsdException w:name="Smart Hyperlink" w:semiHidden="1" w:unhideWhenUsed="1"/>
+    <w:lsdException w:name="Hashtag" w:semiHidden="1" w:unhideWhenUsed="1"/>
+    <w:lsdException w:name="Unresolved Mention" w:semiHidden="1" w:unhideWhenUsed="1"/>
   </w:latentStyles>
   <w:style w:type="paragraph" w:default="1" w:styleId="Normal">
     <w:name w:val="Normal"/>
@@ -6237,6 +6499,7 @@
     <w:name w:val="heading 1"/>
     <w:basedOn w:val="Normal"/>
     <w:next w:val="Normal"/>
+    <w:link w:val="Heading1Char"/>
     <w:pPr>
       <w:keepNext/>
       <w:keepLines/>
@@ -6667,6 +6930,19 @@
       <w:rFonts w:ascii="Segoe UI" w:hAnsi="Segoe UI" w:cs="Segoe UI"/>
       <w:sz w:val="18"/>
       <w:szCs w:val="18"/>
+    </w:rPr>
+  </w:style>
+  <w:style w:type="character" w:customStyle="1" w:styleId="Heading1Char">
+    <w:name w:val="Heading 1 Char"/>
+    <w:basedOn w:val="DefaultParagraphFont"/>
+    <w:link w:val="Heading1"/>
+    <w:rsid w:val="00BB3DFC"/>
+    <w:rPr>
+      <w:rFonts w:ascii="PT Sans Narrow" w:eastAsia="PT Sans Narrow" w:hAnsi="PT Sans Narrow" w:cs="PT Sans Narrow"/>
+      <w:b/>
+      <w:color w:val="FF5E0E"/>
+      <w:sz w:val="36"/>
+      <w:szCs w:val="36"/>
     </w:rPr>
   </w:style>
 </w:styles>
@@ -6997,7 +7273,7 @@
 </file>
 
 <file path=customXml/itemProps1.xml><?xml version="1.0" encoding="utf-8"?>
-<ds:datastoreItem xmlns:ds="http://schemas.openxmlformats.org/officeDocument/2006/customXml" ds:itemID="{08BE6E4E-8945-491B-A2CF-7644C49AB24A}">
+<ds:datastoreItem xmlns:ds="http://schemas.openxmlformats.org/officeDocument/2006/customXml" ds:itemID="{8D14A5DD-44A4-4A4D-B599-5F216A6979FB}">
   <ds:schemaRefs>
     <ds:schemaRef ds:uri="http://schemas.openxmlformats.org/officeDocument/2006/bibliography"/>
   </ds:schemaRefs>

</xml_diff>

<commit_message>
Adding first draft of my sections Puck Tracker and User Interface
</commit_message>
<xml_diff>
--- a/1_Planning/Project Specification and Plan.docx
+++ b/1_Planning/Project Specification and Plan.docx
@@ -15,7 +15,7 @@
         </w:rPr>
       </w:pPr>
       <w:bookmarkStart w:id="0" w:name="_z6ne0og04bp5" w:colFirst="0" w:colLast="0"/>
-      <w:bookmarkStart w:id="1" w:name="_Toc506200500"/>
+      <w:bookmarkStart w:id="1" w:name="_Toc506537851"/>
       <w:bookmarkEnd w:id="0"/>
       <w:r>
         <w:rPr>
@@ -168,7 +168,25 @@
           <w:szCs w:val="32"/>
         </w:rPr>
         <w:br/>
-        <w:t>Stanislav Rashevskyi - 7028178</w:t>
+        <w:t xml:space="preserve">Stanislav </w:t>
+      </w:r>
+      <w:proofErr w:type="spellStart"/>
+      <w:r>
+        <w:rPr>
+          <w:color w:val="008575"/>
+          <w:sz w:val="32"/>
+          <w:szCs w:val="32"/>
+        </w:rPr>
+        <w:t>Rashevskyi</w:t>
+      </w:r>
+      <w:proofErr w:type="spellEnd"/>
+      <w:r>
+        <w:rPr>
+          <w:color w:val="008575"/>
+          <w:sz w:val="32"/>
+          <w:szCs w:val="32"/>
+        </w:rPr>
+        <w:t xml:space="preserve"> - 7028178</w:t>
       </w:r>
       <w:r>
         <w:rPr>
@@ -259,7 +277,6 @@
           <w:docPartUnique/>
         </w:docPartObj>
       </w:sdtPr>
-      <w:sdtEndPr/>
       <w:sdtContent>
         <w:p>
           <w:pPr>
@@ -283,7 +300,28 @@
           <w:r>
             <w:fldChar w:fldCharType="separate"/>
           </w:r>
-          <w:hyperlink w:anchor="_Toc506200500" w:history="1">
+        </w:p>
+        <w:p>
+          <w:pPr>
+            <w:pStyle w:val="TOC1"/>
+            <w:tabs>
+              <w:tab w:val="right" w:pos="9350"/>
+            </w:tabs>
+            <w:rPr>
+              <w:rFonts w:asciiTheme="minorHAnsi" w:eastAsiaTheme="minorEastAsia" w:hAnsiTheme="minorHAnsi" w:cstheme="minorBidi"/>
+              <w:noProof/>
+              <w:color w:val="auto"/>
+              <w:lang w:val="en-US"/>
+            </w:rPr>
+          </w:pPr>
+          <w:hyperlink w:anchor="_Toc506537852" w:history="1">
+            <w:r>
+              <w:rPr>
+                <w:rStyle w:val="Hyperlink"/>
+                <w:noProof/>
+              </w:rPr>
+              <w:t>Complete System Diagram and Description</w:t>
+            </w:r>
             <w:r>
               <w:rPr>
                 <w:noProof/>
@@ -303,7 +341,7 @@
                 <w:noProof/>
                 <w:webHidden/>
               </w:rPr>
-              <w:instrText xml:space="preserve"> PAGEREF _Toc506200500 \h </w:instrText>
+              <w:instrText xml:space="preserve"> PAGEREF _Toc506537852 \h </w:instrText>
             </w:r>
             <w:r>
               <w:rPr>
@@ -323,7 +361,7 @@
                 <w:noProof/>
                 <w:webHidden/>
               </w:rPr>
-              <w:t>0</w:t>
+              <w:t>2</w:t>
             </w:r>
             <w:r>
               <w:rPr>
@@ -347,13 +385,13 @@
               <w:lang w:val="en-US"/>
             </w:rPr>
           </w:pPr>
-          <w:hyperlink w:anchor="_Toc506200501" w:history="1">
+          <w:hyperlink w:anchor="_Toc506537853" w:history="1">
             <w:r>
               <w:rPr>
                 <w:rStyle w:val="Hyperlink"/>
                 <w:noProof/>
               </w:rPr>
-              <w:t>Complete System Diagram and Description</w:t>
+              <w:t>System Level Design Specification</w:t>
             </w:r>
             <w:r>
               <w:rPr>
@@ -374,7 +412,7 @@
                 <w:noProof/>
                 <w:webHidden/>
               </w:rPr>
-              <w:instrText xml:space="preserve"> PAGEREF _Toc506200501 \h </w:instrText>
+              <w:instrText xml:space="preserve"> PAGEREF _Toc506537853 \h </w:instrText>
             </w:r>
             <w:r>
               <w:rPr>
@@ -394,7 +432,7 @@
                 <w:noProof/>
                 <w:webHidden/>
               </w:rPr>
-              <w:t>2</w:t>
+              <w:t>3</w:t>
             </w:r>
             <w:r>
               <w:rPr>
@@ -418,13 +456,13 @@
               <w:lang w:val="en-US"/>
             </w:rPr>
           </w:pPr>
-          <w:hyperlink w:anchor="_Toc506200502" w:history="1">
+          <w:hyperlink w:anchor="_Toc506537854" w:history="1">
             <w:r>
               <w:rPr>
                 <w:rStyle w:val="Hyperlink"/>
                 <w:noProof/>
               </w:rPr>
-              <w:t>System Level Design Specification</w:t>
+              <w:t>Design Task 1: Master Controller</w:t>
             </w:r>
             <w:r>
               <w:rPr>
@@ -445,7 +483,7 @@
                 <w:noProof/>
                 <w:webHidden/>
               </w:rPr>
-              <w:instrText xml:space="preserve"> PAGEREF _Toc506200502 \h </w:instrText>
+              <w:instrText xml:space="preserve"> PAGEREF _Toc506537854 \h </w:instrText>
             </w:r>
             <w:r>
               <w:rPr>
@@ -465,7 +503,7 @@
                 <w:noProof/>
                 <w:webHidden/>
               </w:rPr>
-              <w:t>2</w:t>
+              <w:t>4</w:t>
             </w:r>
             <w:r>
               <w:rPr>
@@ -489,13 +527,13 @@
               <w:lang w:val="en-US"/>
             </w:rPr>
           </w:pPr>
-          <w:hyperlink w:anchor="_Toc506200503" w:history="1">
+          <w:hyperlink w:anchor="_Toc506537855" w:history="1">
             <w:r>
               <w:rPr>
                 <w:rStyle w:val="Hyperlink"/>
                 <w:noProof/>
               </w:rPr>
-              <w:t>Design Task 1:</w:t>
+              <w:t>Design Task 2: Paddle Controller</w:t>
             </w:r>
             <w:r>
               <w:rPr>
@@ -516,7 +554,7 @@
                 <w:noProof/>
                 <w:webHidden/>
               </w:rPr>
-              <w:instrText xml:space="preserve"> PAGEREF _Toc506200503 \h </w:instrText>
+              <w:instrText xml:space="preserve"> PAGEREF _Toc506537855 \h </w:instrText>
             </w:r>
             <w:r>
               <w:rPr>
@@ -536,7 +574,80 @@
                 <w:noProof/>
                 <w:webHidden/>
               </w:rPr>
-              <w:t>2</w:t>
+              <w:t>4</w:t>
+            </w:r>
+            <w:r>
+              <w:rPr>
+                <w:noProof/>
+                <w:webHidden/>
+              </w:rPr>
+              <w:fldChar w:fldCharType="end"/>
+            </w:r>
+          </w:hyperlink>
+          <w:bookmarkStart w:id="4" w:name="_GoBack"/>
+          <w:bookmarkEnd w:id="4"/>
+        </w:p>
+        <w:p>
+          <w:pPr>
+            <w:pStyle w:val="TOC1"/>
+            <w:tabs>
+              <w:tab w:val="right" w:pos="9350"/>
+            </w:tabs>
+            <w:rPr>
+              <w:rFonts w:asciiTheme="minorHAnsi" w:eastAsiaTheme="minorEastAsia" w:hAnsiTheme="minorHAnsi" w:cstheme="minorBidi"/>
+              <w:noProof/>
+              <w:color w:val="auto"/>
+              <w:lang w:val="en-US"/>
+            </w:rPr>
+          </w:pPr>
+          <w:hyperlink w:anchor="_Toc506537856" w:history="1">
+            <w:r>
+              <w:rPr>
+                <w:rStyle w:val="Hyperlink"/>
+                <w:noProof/>
+              </w:rPr>
+              <w:t>Design Task 3: Puck Tracker</w:t>
+            </w:r>
+            <w:r>
+              <w:rPr>
+                <w:noProof/>
+                <w:webHidden/>
+              </w:rPr>
+              <w:tab/>
+            </w:r>
+            <w:r>
+              <w:rPr>
+                <w:noProof/>
+                <w:webHidden/>
+              </w:rPr>
+              <w:fldChar w:fldCharType="begin"/>
+            </w:r>
+            <w:r>
+              <w:rPr>
+                <w:noProof/>
+                <w:webHidden/>
+              </w:rPr>
+              <w:instrText xml:space="preserve"> PAGEREF _Toc506537856 \h </w:instrText>
+            </w:r>
+            <w:r>
+              <w:rPr>
+                <w:noProof/>
+                <w:webHidden/>
+              </w:rPr>
+            </w:r>
+            <w:r>
+              <w:rPr>
+                <w:noProof/>
+                <w:webHidden/>
+              </w:rPr>
+              <w:fldChar w:fldCharType="separate"/>
+            </w:r>
+            <w:r>
+              <w:rPr>
+                <w:noProof/>
+                <w:webHidden/>
+              </w:rPr>
+              <w:t>5</w:t>
             </w:r>
             <w:r>
               <w:rPr>
@@ -560,13 +671,13 @@
               <w:lang w:val="en-US"/>
             </w:rPr>
           </w:pPr>
-          <w:hyperlink w:anchor="_Toc506200504" w:history="1">
+          <w:hyperlink w:anchor="_Toc506537857" w:history="1">
             <w:r>
               <w:rPr>
                 <w:rStyle w:val="Hyperlink"/>
                 <w:noProof/>
               </w:rPr>
-              <w:t>Design Task 2:</w:t>
+              <w:t>Design Task 4: User Interface</w:t>
             </w:r>
             <w:r>
               <w:rPr>
@@ -587,7 +698,7 @@
                 <w:noProof/>
                 <w:webHidden/>
               </w:rPr>
-              <w:instrText xml:space="preserve"> PAGEREF _Toc506200504 \h </w:instrText>
+              <w:instrText xml:space="preserve"> PAGEREF _Toc506537857 \h </w:instrText>
             </w:r>
             <w:r>
               <w:rPr>
@@ -607,7 +718,7 @@
                 <w:noProof/>
                 <w:webHidden/>
               </w:rPr>
-              <w:t>2</w:t>
+              <w:t>6</w:t>
             </w:r>
             <w:r>
               <w:rPr>
@@ -631,13 +742,13 @@
               <w:lang w:val="en-US"/>
             </w:rPr>
           </w:pPr>
-          <w:hyperlink w:anchor="_Toc506200505" w:history="1">
+          <w:hyperlink w:anchor="_Toc506537858" w:history="1">
             <w:r>
               <w:rPr>
                 <w:rStyle w:val="Hyperlink"/>
                 <w:noProof/>
               </w:rPr>
-              <w:t>Design Task 3:</w:t>
+              <w:t>Project Schedule</w:t>
             </w:r>
             <w:r>
               <w:rPr>
@@ -658,7 +769,7 @@
                 <w:noProof/>
                 <w:webHidden/>
               </w:rPr>
-              <w:instrText xml:space="preserve"> PAGEREF _Toc506200505 \h </w:instrText>
+              <w:instrText xml:space="preserve"> PAGEREF _Toc506537858 \h </w:instrText>
             </w:r>
             <w:r>
               <w:rPr>
@@ -678,7 +789,7 @@
                 <w:noProof/>
                 <w:webHidden/>
               </w:rPr>
-              <w:t>3</w:t>
+              <w:t>6</w:t>
             </w:r>
             <w:r>
               <w:rPr>
@@ -702,13 +813,13 @@
               <w:lang w:val="en-US"/>
             </w:rPr>
           </w:pPr>
-          <w:hyperlink w:anchor="_Toc506200506" w:history="1">
+          <w:hyperlink w:anchor="_Toc506537859" w:history="1">
             <w:r>
               <w:rPr>
                 <w:rStyle w:val="Hyperlink"/>
                 <w:noProof/>
               </w:rPr>
-              <w:t>Project Schedule</w:t>
+              <w:t>Appendix A - Risk Charter</w:t>
             </w:r>
             <w:r>
               <w:rPr>
@@ -729,7 +840,7 @@
                 <w:noProof/>
                 <w:webHidden/>
               </w:rPr>
-              <w:instrText xml:space="preserve"> PAGEREF _Toc506200506 \h </w:instrText>
+              <w:instrText xml:space="preserve"> PAGEREF _Toc506537859 \h </w:instrText>
             </w:r>
             <w:r>
               <w:rPr>
@@ -749,7 +860,7 @@
                 <w:noProof/>
                 <w:webHidden/>
               </w:rPr>
-              <w:t>3</w:t>
+              <w:t>8</w:t>
             </w:r>
             <w:r>
               <w:rPr>
@@ -773,7 +884,7 @@
               <w:lang w:val="en-US"/>
             </w:rPr>
           </w:pPr>
-          <w:hyperlink w:anchor="_Toc506200507" w:history="1">
+          <w:hyperlink w:anchor="_Toc506537860" w:history="1">
             <w:r>
               <w:rPr>
                 <w:rStyle w:val="Hyperlink"/>
@@ -800,7 +911,7 @@
                 <w:noProof/>
                 <w:webHidden/>
               </w:rPr>
-              <w:instrText xml:space="preserve"> PAGEREF _Toc506200507 \h </w:instrText>
+              <w:instrText xml:space="preserve"> PAGEREF _Toc506537860 \h </w:instrText>
             </w:r>
             <w:r>
               <w:rPr>
@@ -820,7 +931,7 @@
                 <w:noProof/>
                 <w:webHidden/>
               </w:rPr>
-              <w:t>3</w:t>
+              <w:t>9</w:t>
             </w:r>
             <w:r>
               <w:rPr>
@@ -859,12 +970,12 @@
       <w:pPr>
         <w:pStyle w:val="Heading1"/>
       </w:pPr>
-      <w:bookmarkStart w:id="4" w:name="_Toc506200501"/>
+      <w:bookmarkStart w:id="5" w:name="_Toc506537852"/>
       <w:r>
         <w:lastRenderedPageBreak/>
         <w:t>Complete System Diagram and Description</w:t>
       </w:r>
-      <w:bookmarkEnd w:id="4"/>
+      <w:bookmarkEnd w:id="5"/>
     </w:p>
     <w:p>
       <w:r>
@@ -984,32 +1095,19 @@
         <w:pStyle w:val="Caption"/>
         <w:jc w:val="center"/>
       </w:pPr>
-      <w:bookmarkStart w:id="5" w:name="_Ref506465121"/>
+      <w:bookmarkStart w:id="6" w:name="_Ref506465121"/>
       <w:r>
         <w:t xml:space="preserve">Figure </w:t>
       </w:r>
-      <w:r>
-        <w:fldChar w:fldCharType="begin"/>
-      </w:r>
-      <w:r>
-        <w:instrText xml:space="preserve"> SEQ Figure \* ARABIC </w:instrText>
-      </w:r>
-      <w:r>
-        <w:fldChar w:fldCharType="separate"/>
-      </w:r>
-      <w:r>
-        <w:rPr>
-          <w:noProof/>
-        </w:rPr>
-        <w:t>1</w:t>
-      </w:r>
-      <w:r>
-        <w:rPr>
-          <w:noProof/>
-        </w:rPr>
-        <w:fldChar w:fldCharType="end"/>
-      </w:r>
-      <w:bookmarkEnd w:id="5"/>
+      <w:fldSimple w:instr=" SEQ Figure \* ARABIC ">
+        <w:r>
+          <w:rPr>
+            <w:noProof/>
+          </w:rPr>
+          <w:t>1</w:t>
+        </w:r>
+      </w:fldSimple>
+      <w:bookmarkEnd w:id="6"/>
       <w:r>
         <w:t xml:space="preserve"> - Air Hockey Robot Block Diagram</w:t>
       </w:r>
@@ -1122,11 +1220,11 @@
       <w:pPr>
         <w:pStyle w:val="Heading1"/>
       </w:pPr>
-      <w:bookmarkStart w:id="6" w:name="_Toc506200502"/>
+      <w:bookmarkStart w:id="7" w:name="_Toc506537853"/>
       <w:r>
         <w:t>System Level Design Specification</w:t>
       </w:r>
-      <w:bookmarkEnd w:id="6"/>
+      <w:bookmarkEnd w:id="7"/>
     </w:p>
     <w:p>
       <w:pPr>
@@ -1214,11 +1312,19 @@
       <w:r>
         <w:t xml:space="preserve">be capable of accelerating the paddle to a speed of </w:t>
       </w:r>
+      <w:proofErr w:type="spellStart"/>
       <w:r>
         <w:rPr>
           <w:color w:val="FF0000"/>
         </w:rPr>
-        <w:t xml:space="preserve">TBDm/s </w:t>
+        <w:t>TBDm</w:t>
+      </w:r>
+      <w:proofErr w:type="spellEnd"/>
+      <w:r>
+        <w:rPr>
+          <w:color w:val="FF0000"/>
+        </w:rPr>
+        <w:t xml:space="preserve">/s </w:t>
       </w:r>
       <w:r>
         <w:t xml:space="preserve">over a distance of </w:t>
@@ -1269,7 +1375,15 @@
         <w:t xml:space="preserve">must </w:t>
       </w:r>
       <w:r>
-        <w:t>include a mechanism to detect when the opposing player reaches over centre ice and stop the movement of the a</w:t>
+        <w:t xml:space="preserve">include a mechanism to detect when the opposing player reaches over </w:t>
+      </w:r>
+      <w:proofErr w:type="spellStart"/>
+      <w:r>
+        <w:t>centre</w:t>
+      </w:r>
+      <w:proofErr w:type="spellEnd"/>
+      <w:r>
+        <w:t xml:space="preserve"> ice and stop the movement of the a</w:t>
       </w:r>
       <w:r>
         <w:t>ir hockey paddle within 100ms.</w:t>
@@ -1651,7 +1765,15 @@
         <w:t xml:space="preserve">could </w:t>
       </w:r>
       <w:r>
-        <w:t>provide a mechanism to detect game violations such as paddle crossing centre ice, puck leaving table, paddle covering puck, etc.</w:t>
+        <w:t xml:space="preserve">provide a mechanism to detect game violations such as paddle crossing </w:t>
+      </w:r>
+      <w:proofErr w:type="spellStart"/>
+      <w:r>
+        <w:t>centre</w:t>
+      </w:r>
+      <w:proofErr w:type="spellEnd"/>
+      <w:r>
+        <w:t xml:space="preserve"> ice, puck leaving table, paddle covering puck, etc.</w:t>
       </w:r>
     </w:p>
     <w:p>
@@ -1692,7 +1814,15 @@
     </w:p>
     <w:p>
       <w:r>
-        <w:t xml:space="preserve">The specification should be a SMART (Specific, Measurable, Achievable, Realistic, Timely) specifications with MuSCoW (Must, Should, Could, Won’t), </w:t>
+        <w:t xml:space="preserve">The specification should be a SMART (Specific, Measurable, Achievable, Realistic, Timely) specifications with </w:t>
+      </w:r>
+      <w:proofErr w:type="spellStart"/>
+      <w:r>
+        <w:t>MuSCoW</w:t>
+      </w:r>
+      <w:proofErr w:type="spellEnd"/>
+      <w:r>
+        <w:t xml:space="preserve"> (Must, Should, Could, Won’t), </w:t>
       </w:r>
       <w:r>
         <w:rPr>
@@ -1708,14 +1838,14 @@
       <w:pPr>
         <w:pStyle w:val="Heading1"/>
       </w:pPr>
-      <w:bookmarkStart w:id="7" w:name="_Toc506200503"/>
+      <w:bookmarkStart w:id="8" w:name="_Toc506537854"/>
       <w:r>
         <w:t>Design Task 1:</w:t>
       </w:r>
-      <w:bookmarkEnd w:id="7"/>
       <w:r>
         <w:t xml:space="preserve"> Master Controller</w:t>
       </w:r>
+      <w:bookmarkEnd w:id="8"/>
     </w:p>
     <w:p>
       <w:r>
@@ -1751,17 +1881,14 @@
       <w:pPr>
         <w:pStyle w:val="Heading1"/>
       </w:pPr>
-      <w:bookmarkStart w:id="8" w:name="_Toc506200504"/>
-      <w:r>
-        <w:t>Design Task 2:</w:t>
-      </w:r>
-      <w:bookmarkEnd w:id="8"/>
-      <w:r>
-        <w:t xml:space="preserve"> </w:t>
+      <w:bookmarkStart w:id="9" w:name="_Toc506537855"/>
+      <w:r>
+        <w:t xml:space="preserve">Design Task 2: </w:t>
       </w:r>
       <w:r>
         <w:t>Paddle Controller</w:t>
       </w:r>
+      <w:bookmarkEnd w:id="9"/>
     </w:p>
     <w:p>
       <w:pPr>
@@ -1822,7 +1949,15 @@
         <w:t>scaled-up</w:t>
       </w:r>
       <w:r>
-        <w:t xml:space="preserve"> version of the jjrobots mechanical system design [1] </w:t>
+        <w:t xml:space="preserve"> version of the </w:t>
+      </w:r>
+      <w:proofErr w:type="spellStart"/>
+      <w:r>
+        <w:t>jjrobots</w:t>
+      </w:r>
+      <w:proofErr w:type="spellEnd"/>
+      <w:r>
+        <w:t xml:space="preserve"> mechanical system design [1] </w:t>
       </w:r>
       <w:r>
         <w:t>can feasibly meet our sys</w:t>
@@ -1932,8 +2067,6 @@
       <w:r>
         <w:t xml:space="preserve">potential </w:t>
       </w:r>
-      <w:bookmarkStart w:id="9" w:name="_GoBack"/>
-      <w:bookmarkEnd w:id="9"/>
       <w:r>
         <w:t>i</w:t>
       </w:r>
@@ -1948,110 +2081,221 @@
       <w:pPr>
         <w:pStyle w:val="Heading1"/>
       </w:pPr>
-      <w:bookmarkStart w:id="10" w:name="_Toc506200505"/>
-      <w:r>
-        <w:t>Design Task 3:</w:t>
+      <w:bookmarkStart w:id="10" w:name="_Toc506537856"/>
+      <w:r>
+        <w:t xml:space="preserve">Design Task 3: </w:t>
+      </w:r>
+      <w:r>
+        <w:t>Puck Tracker</w:t>
       </w:r>
       <w:bookmarkEnd w:id="10"/>
-      <w:r>
-        <w:t xml:space="preserve"> </w:t>
-      </w:r>
-      <w:r>
-        <w:t>Puck Tracker</w:t>
-      </w:r>
-    </w:p>
-    <w:p>
+    </w:p>
+    <w:p>
+      <w:pPr>
+        <w:ind w:firstLine="720"/>
+      </w:pPr>
+      <w:r>
+        <w:t>The Puck Tracker</w:t>
+      </w:r>
       <w:r>
         <w:rPr>
           <w:b/>
         </w:rPr>
-        <w:t>Lead Developer: David Eelman</w:t>
-      </w:r>
-    </w:p>
-    <w:p>
-      <w:r>
-        <w:t xml:space="preserve">o Design specification and methodology/process </w:t>
-      </w:r>
-    </w:p>
-    <w:p>
-      <w:r>
-        <w:t xml:space="preserve">o Assessment 1 and Assessment 2 </w:t>
-      </w:r>
-    </w:p>
-    <w:p>
-      <w:r>
-        <w:t xml:space="preserve">o Requirement of new knowledge and skill, if any </w:t>
-      </w:r>
-    </w:p>
-    <w:p>
-      <w:r>
-        <w:t xml:space="preserve">o Requirement of tools and resources </w:t>
-      </w:r>
-    </w:p>
-    <w:p>
-      <w:r>
-        <w:t>o Risks and risk management plan</w:t>
-      </w:r>
+        <w:t xml:space="preserve"> </w:t>
+      </w:r>
+      <w:r>
+        <w:t>development will begin early in Semester 7 and is scheduled to be complete early in Semester 8. Experimentation with object tracking has begun using a webcam, a Linux system</w:t>
+      </w:r>
+      <w:r>
+        <w:t xml:space="preserve">, and OpenCV, an open source computer vision library. During the design phase, an object </w:t>
+      </w:r>
+      <w:r>
+        <w:t xml:space="preserve">detection </w:t>
+      </w:r>
+      <w:r>
+        <w:t>method will be selected and further</w:t>
+      </w:r>
+      <w:r>
+        <w:t xml:space="preserve"> prototyping will begin. Once the target object can be reliably tracked on the playing surface, development of object localization techniques will commence. Object localization will provide relevant feedback to the Master Controller about the puck location relative to the playing surface. At this time, the velocity calculations from the Puck Tracker will also be required by the Master Controller in order to predict trajectory of the puck and devise a control strategy to intercept the puck. All of the functionality mentioned above will be implemented by the end of Semester 7, giving enough time in Semester 8 to develop more complex control strategies for the AHR. Early in Semester 8, diagnostic and calibration routines will be implemented to optimize the performance of the Puck Tracker.</w:t>
+      </w:r>
+    </w:p>
+    <w:p>
+      <w:pPr>
+        <w:ind w:firstLine="720"/>
+      </w:pPr>
+      <w:r>
+        <w:t xml:space="preserve">The development of the </w:t>
+      </w:r>
+      <w:r>
+        <w:t>Puck Tracker</w:t>
+      </w:r>
+      <w:r>
+        <w:t xml:space="preserve"> software will build on knowledge and skills gained in the ESE program, specifically the</w:t>
+      </w:r>
+      <w:r>
+        <w:t xml:space="preserve"> physics, math, and programming</w:t>
+      </w:r>
+      <w:r>
+        <w:t xml:space="preserve"> courses.  </w:t>
+      </w:r>
+    </w:p>
+    <w:p>
+      <w:pPr>
+        <w:ind w:firstLine="720"/>
+      </w:pPr>
+      <w:r>
+        <w:t xml:space="preserve">The primary risks for the </w:t>
+      </w:r>
+      <w:r>
+        <w:t>Puck Tracker software</w:t>
+      </w:r>
+      <w:r>
+        <w:t xml:space="preserve"> development </w:t>
+      </w:r>
+      <w:r>
+        <w:t>relate to problems with real-time object tracking</w:t>
+      </w:r>
+      <w:r>
+        <w:t xml:space="preserve">.  </w:t>
+      </w:r>
+      <w:r>
+        <w:t xml:space="preserve">The accuracy of the object tracking software will be essential for the trajectory prediction control strategies. </w:t>
+      </w:r>
+      <w:r>
+        <w:t>The Risk Charter in Appendix A outlines these risks, their potential impact on the project objectives, and proposed risk management plans.</w:t>
+      </w:r>
+    </w:p>
+    <w:p>
+      <w:pPr>
+        <w:ind w:firstLine="720"/>
+      </w:pPr>
     </w:p>
     <w:p>
       <w:pPr>
         <w:pStyle w:val="Heading1"/>
       </w:pPr>
-      <w:r>
+      <w:bookmarkStart w:id="11" w:name="_Toc506537857"/>
+      <w:r>
+        <w:lastRenderedPageBreak/>
         <w:t>Design Task 4: User Interface</w:t>
       </w:r>
-    </w:p>
-    <w:p>
-      <w:r>
-        <w:rPr>
-          <w:b/>
-        </w:rPr>
-        <w:t>Lead Developer: David Eelman</w:t>
-      </w:r>
-    </w:p>
-    <w:p>
-      <w:r>
-        <w:t xml:space="preserve">o Design specification and methodology/process </w:t>
-      </w:r>
-    </w:p>
-    <w:p>
-      <w:r>
-        <w:t xml:space="preserve">o Assessment 1 and Assessment 2 </w:t>
-      </w:r>
-    </w:p>
-    <w:p>
-      <w:r>
-        <w:t xml:space="preserve">o Requirement of </w:t>
-      </w:r>
-      <w:r>
-        <w:t>new knowledge and skill, if any</w:t>
-      </w:r>
-    </w:p>
-    <w:p>
-      <w:r>
-        <w:t xml:space="preserve">o Requirement of tools and resources </w:t>
-      </w:r>
-    </w:p>
-    <w:p>
-      <w:r>
-        <w:t>o Risks and risk management plan</w:t>
-      </w:r>
-    </w:p>
-    <w:p/>
+      <w:bookmarkEnd w:id="11"/>
+    </w:p>
+    <w:p>
+      <w:pPr>
+        <w:ind w:firstLine="720"/>
+      </w:pPr>
+      <w:r>
+        <w:t xml:space="preserve">The User Interface development will begin </w:t>
+      </w:r>
+      <w:r>
+        <w:t xml:space="preserve">late in Semester 7 and continue until the </w:t>
+      </w:r>
+      <w:r>
+        <w:t>end</w:t>
+      </w:r>
+      <w:r>
+        <w:t xml:space="preserve"> of Semester 8. The preliminary interface will be </w:t>
+      </w:r>
+      <w:r>
+        <w:t xml:space="preserve">implemented using </w:t>
+      </w:r>
+      <w:r>
+        <w:t>a</w:t>
+      </w:r>
+      <w:r>
+        <w:t xml:space="preserve"> display and a</w:t>
+      </w:r>
+      <w:r>
+        <w:t xml:space="preserve"> command line for system bring-up task</w:t>
+      </w:r>
+      <w:r>
+        <w:t>s</w:t>
+      </w:r>
+      <w:r>
+        <w:t>.</w:t>
+      </w:r>
+      <w:r>
+        <w:t xml:space="preserve"> This command line interface will include a method to manually control the Puck Tracker module using a keyboard.</w:t>
+      </w:r>
+      <w:r>
+        <w:t xml:space="preserve"> Once </w:t>
+      </w:r>
+      <w:r>
+        <w:t xml:space="preserve">a design decision has been made for a platform on which to implement the master controller, an off-the-shelf display unit will be selected to interface with the entire system. </w:t>
+      </w:r>
+      <w:r>
+        <w:t xml:space="preserve">This display unit may have a touchscreen or a keyboard for user input. After a display unit has been selected, research will be commenced to determine what GUI implementation best suits the chosen hardware. </w:t>
+      </w:r>
+      <w:r>
+        <w:t xml:space="preserve">The actual GUI development will begin early in Semester 8 once the 3 other modules have sufficient functionality. </w:t>
+      </w:r>
+      <w:r>
+        <w:t>Diagnostic display will be the first focus for User Interface and as the AHR system progresses a game interface will be developed.  A visualization of the Master Controller’s trajectory prediction will be implemented</w:t>
+      </w:r>
+      <w:r>
+        <w:t xml:space="preserve"> for demonstration to technical and non-technical audiences.</w:t>
+      </w:r>
+      <w:r>
+        <w:t xml:space="preserve"> </w:t>
+      </w:r>
+      <w:r>
+        <w:t>By the end of Semester 8 the User Interface will be completed and fully integrated into the AHR</w:t>
+      </w:r>
+      <w:r>
+        <w:t>.</w:t>
+      </w:r>
+    </w:p>
+    <w:p>
+      <w:pPr>
+        <w:ind w:firstLine="720"/>
+      </w:pPr>
+      <w:r>
+        <w:t xml:space="preserve">The development of the User Interface software will build on knowledge and skills gained in the ESE program, specifically the Semester 6 courses and projects.  </w:t>
+      </w:r>
+    </w:p>
+    <w:p>
+      <w:pPr>
+        <w:ind w:firstLine="720"/>
+      </w:pPr>
+      <w:r>
+        <w:t xml:space="preserve">The development of the User Interface software will draw on David’s skills and experience attained in past UI implementations.  His familiarity with common GUI methods such as HTML and </w:t>
+      </w:r>
+      <w:proofErr w:type="spellStart"/>
+      <w:r>
+        <w:t>PyQT</w:t>
+      </w:r>
+      <w:proofErr w:type="spellEnd"/>
+      <w:r>
+        <w:t xml:space="preserve"> may be useful for completing the User Interface for the AHR.  New knowledge may be required to successfully implement a User Interface that can run on the chosen platform for the Master Controller.  </w:t>
+      </w:r>
+    </w:p>
+    <w:p>
+      <w:pPr>
+        <w:ind w:firstLine="720"/>
+      </w:pPr>
+      <w:r>
+        <w:t>The primary risks for the User Interface development are inexperience with HMI design/implementation and scope creep.  The Risk Charter in Appendix A outlines these risks, their potential impact on the project objectives, and proposed risk management plans.</w:t>
+      </w:r>
+    </w:p>
     <w:p>
       <w:pPr>
         <w:pStyle w:val="Heading1"/>
       </w:pPr>
-      <w:bookmarkStart w:id="11" w:name="_Toc506200506"/>
-      <w:r>
-        <w:lastRenderedPageBreak/>
+      <w:bookmarkStart w:id="12" w:name="_Toc506537858"/>
+      <w:r>
         <w:t>Project Schedule</w:t>
       </w:r>
-      <w:bookmarkEnd w:id="11"/>
-    </w:p>
-    <w:p>
-      <w:r>
-        <w:t>ToDo: Detailed Gantt chart</w:t>
+      <w:bookmarkEnd w:id="12"/>
+    </w:p>
+    <w:p>
+      <w:proofErr w:type="spellStart"/>
+      <w:r>
+        <w:t>ToDo</w:t>
+      </w:r>
+      <w:proofErr w:type="spellEnd"/>
+      <w:r>
+        <w:t>: Detailed Gantt chart</w:t>
       </w:r>
     </w:p>
     <w:p>
@@ -2060,6 +2304,7 @@
           <w:noProof/>
           <w:lang w:val="en-US"/>
         </w:rPr>
+        <w:lastRenderedPageBreak/>
         <w:drawing>
           <wp:inline distT="0" distB="0" distL="0" distR="0" wp14:anchorId="3967F641" wp14:editId="59F6206A">
             <wp:extent cx="5943600" cy="2990215"/>
@@ -2147,10 +2392,12 @@
       <w:pPr>
         <w:pStyle w:val="Heading1"/>
       </w:pPr>
+      <w:bookmarkStart w:id="13" w:name="_Toc506537859"/>
       <w:r>
         <w:lastRenderedPageBreak/>
         <w:t>Appendix A - Risk Charter</w:t>
       </w:r>
+      <w:bookmarkEnd w:id="13"/>
     </w:p>
     <w:tbl>
       <w:tblPr>
@@ -3014,12 +3261,14 @@
       <w:pPr>
         <w:pStyle w:val="Heading1"/>
       </w:pPr>
-      <w:bookmarkStart w:id="12" w:name="_Toc505866341"/>
+      <w:bookmarkStart w:id="14" w:name="_Toc505866341"/>
+      <w:bookmarkStart w:id="15" w:name="_Toc506537860"/>
       <w:r>
         <w:lastRenderedPageBreak/>
         <w:t>References</w:t>
       </w:r>
-      <w:bookmarkEnd w:id="12"/>
+      <w:bookmarkEnd w:id="14"/>
+      <w:bookmarkEnd w:id="15"/>
     </w:p>
     <w:p>
       <w:pPr>
@@ -3091,6 +3340,7 @@
         </w:rPr>
         <w:t>"Air Hockey Robot (a 3D printer hack)", </w:t>
       </w:r>
+      <w:proofErr w:type="spellStart"/>
       <w:r>
         <w:rPr>
           <w:rFonts w:ascii="Times New Roman" w:eastAsia="Times New Roman" w:hAnsi="Times New Roman" w:cs="Times New Roman"/>
@@ -3103,6 +3353,7 @@
         </w:rPr>
         <w:t>jjrobots</w:t>
       </w:r>
+      <w:proofErr w:type="spellEnd"/>
       <w:r>
         <w:rPr>
           <w:rFonts w:ascii="Times New Roman" w:eastAsia="Times New Roman" w:hAnsi="Times New Roman" w:cs="Times New Roman"/>
@@ -3229,8 +3480,8 @@
       <w:spacing w:before="600"/>
       <w:jc w:val="right"/>
     </w:pPr>
-    <w:bookmarkStart w:id="13" w:name="_9nvcibv3gama" w:colFirst="0" w:colLast="0"/>
-    <w:bookmarkEnd w:id="13"/>
+    <w:bookmarkStart w:id="16" w:name="_9nvcibv3gama" w:colFirst="0" w:colLast="0"/>
+    <w:bookmarkEnd w:id="16"/>
     <w:r>
       <w:rPr>
         <w:color w:val="000000"/>
@@ -3260,7 +3511,7 @@
         <w:noProof/>
         <w:color w:val="000000"/>
       </w:rPr>
-      <w:t>3</w:t>
+      <w:t>9</w:t>
     </w:r>
     <w:r>
       <w:rPr>
@@ -6224,6 +6475,7 @@
     <w:lsdException w:name="HTML Sample" w:semiHidden="1" w:unhideWhenUsed="1"/>
     <w:lsdException w:name="HTML Typewriter" w:semiHidden="1" w:unhideWhenUsed="1"/>
     <w:lsdException w:name="HTML Variable" w:semiHidden="1" w:unhideWhenUsed="1"/>
+    <w:lsdException w:name="Normal Table" w:semiHidden="1" w:unhideWhenUsed="1"/>
     <w:lsdException w:name="annotation subject" w:semiHidden="1" w:unhideWhenUsed="1"/>
     <w:lsdException w:name="No List" w:semiHidden="1" w:unhideWhenUsed="1"/>
     <w:lsdException w:name="Outline List 1" w:semiHidden="1" w:unhideWhenUsed="1"/>
@@ -6267,8 +6519,10 @@
     <w:lsdException w:name="Table Elegant" w:semiHidden="1" w:unhideWhenUsed="1"/>
     <w:lsdException w:name="Table Professional" w:semiHidden="1" w:unhideWhenUsed="1"/>
     <w:lsdException w:name="Table Subtle 1" w:semiHidden="1" w:unhideWhenUsed="1"/>
+    <w:lsdException w:name="Table Subtle 2" w:semiHidden="1" w:unhideWhenUsed="1"/>
     <w:lsdException w:name="Table Web 1" w:semiHidden="1" w:unhideWhenUsed="1"/>
     <w:lsdException w:name="Table Web 2" w:semiHidden="1" w:unhideWhenUsed="1"/>
+    <w:lsdException w:name="Table Web 3" w:semiHidden="1" w:unhideWhenUsed="1"/>
     <w:lsdException w:name="Balloon Text" w:semiHidden="1" w:unhideWhenUsed="1"/>
     <w:lsdException w:name="Table Grid" w:uiPriority="39"/>
     <w:lsdException w:name="Table Theme" w:semiHidden="1" w:unhideWhenUsed="1"/>
@@ -7273,7 +7527,7 @@
 </file>
 
 <file path=customXml/itemProps1.xml><?xml version="1.0" encoding="utf-8"?>
-<ds:datastoreItem xmlns:ds="http://schemas.openxmlformats.org/officeDocument/2006/customXml" ds:itemID="{8D14A5DD-44A4-4A4D-B599-5F216A6979FB}">
+<ds:datastoreItem xmlns:ds="http://schemas.openxmlformats.org/officeDocument/2006/customXml" ds:itemID="{DB138BD2-CC5E-4B0E-8AD0-02BCB133F77D}">
   <ds:schemaRefs>
     <ds:schemaRef ds:uri="http://schemas.openxmlformats.org/officeDocument/2006/bibliography"/>
   </ds:schemaRefs>

</xml_diff>

<commit_message>
Tweaked my section of the report
</commit_message>
<xml_diff>
--- a/1_Planning/Project Specification and Plan.docx
+++ b/1_Planning/Project Specification and Plan.docx
@@ -168,25 +168,7 @@
           <w:szCs w:val="32"/>
         </w:rPr>
         <w:br/>
-        <w:t xml:space="preserve">Stanislav </w:t>
-      </w:r>
-      <w:proofErr w:type="spellStart"/>
-      <w:r>
-        <w:rPr>
-          <w:color w:val="008575"/>
-          <w:sz w:val="32"/>
-          <w:szCs w:val="32"/>
-        </w:rPr>
-        <w:t>Rashevskyi</w:t>
-      </w:r>
-      <w:proofErr w:type="spellEnd"/>
-      <w:r>
-        <w:rPr>
-          <w:color w:val="008575"/>
-          <w:sz w:val="32"/>
-          <w:szCs w:val="32"/>
-        </w:rPr>
-        <w:t xml:space="preserve"> - 7028178</w:t>
+        <w:t>Stanislav Rashevskyi - 7028178</w:t>
       </w:r>
       <w:r>
         <w:rPr>
@@ -277,6 +259,7 @@
           <w:docPartUnique/>
         </w:docPartObj>
       </w:sdtPr>
+      <w:sdtEndPr/>
       <w:sdtContent>
         <w:p>
           <w:pPr>
@@ -584,8 +567,6 @@
               <w:fldChar w:fldCharType="end"/>
             </w:r>
           </w:hyperlink>
-          <w:bookmarkStart w:id="4" w:name="_GoBack"/>
-          <w:bookmarkEnd w:id="4"/>
         </w:p>
         <w:p>
           <w:pPr>
@@ -970,12 +951,12 @@
       <w:pPr>
         <w:pStyle w:val="Heading1"/>
       </w:pPr>
-      <w:bookmarkStart w:id="5" w:name="_Toc506537852"/>
+      <w:bookmarkStart w:id="4" w:name="_Toc506537852"/>
       <w:r>
         <w:lastRenderedPageBreak/>
         <w:t>Complete System Diagram and Description</w:t>
       </w:r>
-      <w:bookmarkEnd w:id="5"/>
+      <w:bookmarkEnd w:id="4"/>
     </w:p>
     <w:p>
       <w:r>
@@ -1095,19 +1076,32 @@
         <w:pStyle w:val="Caption"/>
         <w:jc w:val="center"/>
       </w:pPr>
-      <w:bookmarkStart w:id="6" w:name="_Ref506465121"/>
+      <w:bookmarkStart w:id="5" w:name="_Ref506465121"/>
       <w:r>
         <w:t xml:space="preserve">Figure </w:t>
       </w:r>
-      <w:fldSimple w:instr=" SEQ Figure \* ARABIC ">
-        <w:r>
-          <w:rPr>
-            <w:noProof/>
-          </w:rPr>
-          <w:t>1</w:t>
-        </w:r>
-      </w:fldSimple>
-      <w:bookmarkEnd w:id="6"/>
+      <w:r>
+        <w:fldChar w:fldCharType="begin"/>
+      </w:r>
+      <w:r>
+        <w:instrText xml:space="preserve"> SEQ Figure \* ARABIC </w:instrText>
+      </w:r>
+      <w:r>
+        <w:fldChar w:fldCharType="separate"/>
+      </w:r>
+      <w:r>
+        <w:rPr>
+          <w:noProof/>
+        </w:rPr>
+        <w:t>1</w:t>
+      </w:r>
+      <w:r>
+        <w:rPr>
+          <w:noProof/>
+        </w:rPr>
+        <w:fldChar w:fldCharType="end"/>
+      </w:r>
+      <w:bookmarkEnd w:id="5"/>
       <w:r>
         <w:t xml:space="preserve"> - Air Hockey Robot Block Diagram</w:t>
       </w:r>
@@ -1220,11 +1214,11 @@
       <w:pPr>
         <w:pStyle w:val="Heading1"/>
       </w:pPr>
-      <w:bookmarkStart w:id="7" w:name="_Toc506537853"/>
+      <w:bookmarkStart w:id="6" w:name="_Toc506537853"/>
       <w:r>
         <w:t>System Level Design Specification</w:t>
       </w:r>
-      <w:bookmarkEnd w:id="7"/>
+      <w:bookmarkEnd w:id="6"/>
     </w:p>
     <w:p>
       <w:pPr>
@@ -1312,19 +1306,11 @@
       <w:r>
         <w:t xml:space="preserve">be capable of accelerating the paddle to a speed of </w:t>
       </w:r>
-      <w:proofErr w:type="spellStart"/>
       <w:r>
         <w:rPr>
           <w:color w:val="FF0000"/>
         </w:rPr>
-        <w:t>TBDm</w:t>
-      </w:r>
-      <w:proofErr w:type="spellEnd"/>
-      <w:r>
-        <w:rPr>
-          <w:color w:val="FF0000"/>
-        </w:rPr>
-        <w:t xml:space="preserve">/s </w:t>
+        <w:t xml:space="preserve">TBDm/s </w:t>
       </w:r>
       <w:r>
         <w:t xml:space="preserve">over a distance of </w:t>
@@ -1375,15 +1361,7 @@
         <w:t xml:space="preserve">must </w:t>
       </w:r>
       <w:r>
-        <w:t xml:space="preserve">include a mechanism to detect when the opposing player reaches over </w:t>
-      </w:r>
-      <w:proofErr w:type="spellStart"/>
-      <w:r>
-        <w:t>centre</w:t>
-      </w:r>
-      <w:proofErr w:type="spellEnd"/>
-      <w:r>
-        <w:t xml:space="preserve"> ice and stop the movement of the a</w:t>
+        <w:t>include a mechanism to detect when the opposing player reaches over centre ice and stop the movement of the a</w:t>
       </w:r>
       <w:r>
         <w:t>ir hockey paddle within 100ms.</w:t>
@@ -1765,15 +1743,7 @@
         <w:t xml:space="preserve">could </w:t>
       </w:r>
       <w:r>
-        <w:t xml:space="preserve">provide a mechanism to detect game violations such as paddle crossing </w:t>
-      </w:r>
-      <w:proofErr w:type="spellStart"/>
-      <w:r>
-        <w:t>centre</w:t>
-      </w:r>
-      <w:proofErr w:type="spellEnd"/>
-      <w:r>
-        <w:t xml:space="preserve"> ice, puck leaving table, paddle covering puck, etc.</w:t>
+        <w:t>provide a mechanism to detect game violations such as paddle crossing centre ice, puck leaving table, paddle covering puck, etc.</w:t>
       </w:r>
     </w:p>
     <w:p>
@@ -1814,15 +1784,7 @@
     </w:p>
     <w:p>
       <w:r>
-        <w:t xml:space="preserve">The specification should be a SMART (Specific, Measurable, Achievable, Realistic, Timely) specifications with </w:t>
-      </w:r>
-      <w:proofErr w:type="spellStart"/>
-      <w:r>
-        <w:t>MuSCoW</w:t>
-      </w:r>
-      <w:proofErr w:type="spellEnd"/>
-      <w:r>
-        <w:t xml:space="preserve"> (Must, Should, Could, Won’t), </w:t>
+        <w:t xml:space="preserve">The specification should be a SMART (Specific, Measurable, Achievable, Realistic, Timely) specifications with MuSCoW (Must, Should, Could, Won’t), </w:t>
       </w:r>
       <w:r>
         <w:rPr>
@@ -1838,59 +1800,59 @@
       <w:pPr>
         <w:pStyle w:val="Heading1"/>
       </w:pPr>
-      <w:bookmarkStart w:id="8" w:name="_Toc506537854"/>
+      <w:bookmarkStart w:id="7" w:name="_Toc506537854"/>
       <w:r>
         <w:t>Design Task 1:</w:t>
       </w:r>
       <w:r>
         <w:t xml:space="preserve"> Master Controller</w:t>
       </w:r>
+      <w:bookmarkEnd w:id="7"/>
+    </w:p>
+    <w:p>
+      <w:r>
+        <w:t>//one task for one group member//</w:t>
+      </w:r>
+    </w:p>
+    <w:p>
+      <w:r>
+        <w:t xml:space="preserve">o Design specification and methodology/process </w:t>
+      </w:r>
+    </w:p>
+    <w:p>
+      <w:r>
+        <w:t xml:space="preserve">o Assessment 1 and Assessment 2 </w:t>
+      </w:r>
+    </w:p>
+    <w:p>
+      <w:r>
+        <w:t xml:space="preserve">o Requirement of new knowledge and skill, if any </w:t>
+      </w:r>
+    </w:p>
+    <w:p>
+      <w:r>
+        <w:t xml:space="preserve">o Requirement of tools and resources </w:t>
+      </w:r>
+    </w:p>
+    <w:p>
+      <w:r>
+        <w:t>o Risks and risk management plan</w:t>
+      </w:r>
+    </w:p>
+    <w:p>
+      <w:pPr>
+        <w:pStyle w:val="Heading1"/>
+      </w:pPr>
+      <w:bookmarkStart w:id="8" w:name="_Toc506537855"/>
+      <w:r>
+        <w:t xml:space="preserve">Design Task 2: </w:t>
+      </w:r>
+      <w:r>
+        <w:t>Paddle Controller</w:t>
+      </w:r>
       <w:bookmarkEnd w:id="8"/>
     </w:p>
     <w:p>
-      <w:r>
-        <w:t>//one task for one group member//</w:t>
-      </w:r>
-    </w:p>
-    <w:p>
-      <w:r>
-        <w:t xml:space="preserve">o Design specification and methodology/process </w:t>
-      </w:r>
-    </w:p>
-    <w:p>
-      <w:r>
-        <w:t xml:space="preserve">o Assessment 1 and Assessment 2 </w:t>
-      </w:r>
-    </w:p>
-    <w:p>
-      <w:r>
-        <w:t xml:space="preserve">o Requirement of new knowledge and skill, if any </w:t>
-      </w:r>
-    </w:p>
-    <w:p>
-      <w:r>
-        <w:t xml:space="preserve">o Requirement of tools and resources </w:t>
-      </w:r>
-    </w:p>
-    <w:p>
-      <w:r>
-        <w:t>o Risks and risk management plan</w:t>
-      </w:r>
-    </w:p>
-    <w:p>
-      <w:pPr>
-        <w:pStyle w:val="Heading1"/>
-      </w:pPr>
-      <w:bookmarkStart w:id="9" w:name="_Toc506537855"/>
-      <w:r>
-        <w:t xml:space="preserve">Design Task 2: </w:t>
-      </w:r>
-      <w:r>
-        <w:t>Paddle Controller</w:t>
-      </w:r>
-      <w:bookmarkEnd w:id="9"/>
-    </w:p>
-    <w:p>
       <w:pPr>
         <w:ind w:firstLine="720"/>
       </w:pPr>
@@ -1949,15 +1911,7 @@
         <w:t>scaled-up</w:t>
       </w:r>
       <w:r>
-        <w:t xml:space="preserve"> version of the </w:t>
-      </w:r>
-      <w:proofErr w:type="spellStart"/>
-      <w:r>
-        <w:t>jjrobots</w:t>
-      </w:r>
-      <w:proofErr w:type="spellEnd"/>
-      <w:r>
-        <w:t xml:space="preserve"> mechanical system design [1] </w:t>
+        <w:t xml:space="preserve"> version of the jjrobots mechanical system design [1] </w:t>
       </w:r>
       <w:r>
         <w:t>can feasibly meet our sys</w:t>
@@ -2081,14 +2035,14 @@
       <w:pPr>
         <w:pStyle w:val="Heading1"/>
       </w:pPr>
-      <w:bookmarkStart w:id="10" w:name="_Toc506537856"/>
+      <w:bookmarkStart w:id="9" w:name="_Toc506537856"/>
       <w:r>
         <w:t xml:space="preserve">Design Task 3: </w:t>
       </w:r>
       <w:r>
         <w:t>Puck Tracker</w:t>
       </w:r>
-      <w:bookmarkEnd w:id="10"/>
+      <w:bookmarkEnd w:id="9"/>
     </w:p>
     <w:p>
       <w:pPr>
@@ -2136,7 +2090,10 @@
         <w:t xml:space="preserve"> physics, math, and programming</w:t>
       </w:r>
       <w:r>
-        <w:t xml:space="preserve"> courses.  </w:t>
+        <w:t xml:space="preserve"> courses.</w:t>
+      </w:r>
+      <w:r>
+        <w:t xml:space="preserve"> Developing the Puck Tracker module will also require learning how to accurately detect objects in motion. While an object tracking method has not yet be confirmed, open source libraries will likely be utilized to decrease bring-up time. A debug interface such as the python command line will be required to develop the module. </w:t>
       </w:r>
     </w:p>
     <w:p>
@@ -2174,107 +2131,108 @@
       <w:pPr>
         <w:pStyle w:val="Heading1"/>
       </w:pPr>
-      <w:bookmarkStart w:id="11" w:name="_Toc506537857"/>
+      <w:bookmarkStart w:id="10" w:name="_Toc506537857"/>
       <w:r>
         <w:lastRenderedPageBreak/>
         <w:t>Design Task 4: User Interface</w:t>
       </w:r>
+      <w:bookmarkEnd w:id="10"/>
+    </w:p>
+    <w:p>
+      <w:pPr>
+        <w:ind w:firstLine="720"/>
+      </w:pPr>
+      <w:r>
+        <w:t xml:space="preserve">The User Interface development will begin </w:t>
+      </w:r>
+      <w:r>
+        <w:t xml:space="preserve">late in Semester 7 and continue until the </w:t>
+      </w:r>
+      <w:r>
+        <w:t>end</w:t>
+      </w:r>
+      <w:r>
+        <w:t xml:space="preserve"> of Semester 8. The preliminary interface will be </w:t>
+      </w:r>
+      <w:r>
+        <w:t xml:space="preserve">implemented using </w:t>
+      </w:r>
+      <w:r>
+        <w:t>a</w:t>
+      </w:r>
+      <w:r>
+        <w:t xml:space="preserve"> display and a</w:t>
+      </w:r>
+      <w:r>
+        <w:t xml:space="preserve"> command line for system bring-up task</w:t>
+      </w:r>
+      <w:r>
+        <w:t>s</w:t>
+      </w:r>
+      <w:r>
+        <w:t>.</w:t>
+      </w:r>
+      <w:r>
+        <w:t xml:space="preserve"> This command line interface will include a method to manually control the Puck Tracker module using a keyboard.</w:t>
+      </w:r>
+      <w:r>
+        <w:t xml:space="preserve"> Once </w:t>
+      </w:r>
+      <w:r>
+        <w:t xml:space="preserve">a design decision has been made for a platform on which to implement the master controller, an off-the-shelf display unit will be selected to interface with the entire system. </w:t>
+      </w:r>
+      <w:r>
+        <w:t xml:space="preserve">This display unit may have a touchscreen or a keyboard for user input. After a display unit has been selected, research will be commenced to determine what GUI implementation best suits the chosen hardware. </w:t>
+      </w:r>
+      <w:r>
+        <w:t xml:space="preserve">The actual GUI development will begin early in Semester 8 once the 3 other modules have sufficient functionality. </w:t>
+      </w:r>
+      <w:r>
+        <w:t>Diagnostic display will be the first focus for User Interface and as the AHR system progresses a game interface will be developed.  A visualization of the Master Controller’s trajectory prediction will be implemented</w:t>
+      </w:r>
+      <w:r>
+        <w:t xml:space="preserve"> for demonstration to technical and non-technical audiences.</w:t>
+      </w:r>
+      <w:r>
+        <w:t xml:space="preserve"> </w:t>
+      </w:r>
+      <w:r>
+        <w:t>By the end of Semester 8 the User Interface will be completed and fully integrated into the AHR</w:t>
+      </w:r>
+      <w:r>
+        <w:t>.</w:t>
+      </w:r>
+    </w:p>
+    <w:p>
+      <w:pPr>
+        <w:ind w:firstLine="720"/>
+      </w:pPr>
+      <w:r>
+        <w:t xml:space="preserve">The development of the User Interface software will build on knowledge and skills gained in the ESE program, specifically the Semester 6 courses and projects.  </w:t>
+      </w:r>
+      <w:r>
+        <w:t xml:space="preserve">The </w:t>
+      </w:r>
+      <w:r>
+        <w:t xml:space="preserve">development </w:t>
+      </w:r>
+      <w:r>
+        <w:t>will</w:t>
+      </w:r>
+      <w:r>
+        <w:t xml:space="preserve"> also</w:t>
+      </w:r>
+      <w:bookmarkStart w:id="11" w:name="_GoBack"/>
       <w:bookmarkEnd w:id="11"/>
+      <w:r>
+        <w:t xml:space="preserve"> draw on David’s skills and experience attained in past UI implementations.  His familiarity with common GUI methods such as HTML and PyQT may be useful for completing the User Interface for the AHR.  New knowledge may be required to successfully implement a User Interface that can run on the chosen platform for the Master Controller.  </w:t>
+      </w:r>
     </w:p>
     <w:p>
       <w:pPr>
         <w:ind w:firstLine="720"/>
       </w:pPr>
       <w:r>
-        <w:t xml:space="preserve">The User Interface development will begin </w:t>
-      </w:r>
-      <w:r>
-        <w:t xml:space="preserve">late in Semester 7 and continue until the </w:t>
-      </w:r>
-      <w:r>
-        <w:t>end</w:t>
-      </w:r>
-      <w:r>
-        <w:t xml:space="preserve"> of Semester 8. The preliminary interface will be </w:t>
-      </w:r>
-      <w:r>
-        <w:t xml:space="preserve">implemented using </w:t>
-      </w:r>
-      <w:r>
-        <w:t>a</w:t>
-      </w:r>
-      <w:r>
-        <w:t xml:space="preserve"> display and a</w:t>
-      </w:r>
-      <w:r>
-        <w:t xml:space="preserve"> command line for system bring-up task</w:t>
-      </w:r>
-      <w:r>
-        <w:t>s</w:t>
-      </w:r>
-      <w:r>
-        <w:t>.</w:t>
-      </w:r>
-      <w:r>
-        <w:t xml:space="preserve"> This command line interface will include a method to manually control the Puck Tracker module using a keyboard.</w:t>
-      </w:r>
-      <w:r>
-        <w:t xml:space="preserve"> Once </w:t>
-      </w:r>
-      <w:r>
-        <w:t xml:space="preserve">a design decision has been made for a platform on which to implement the master controller, an off-the-shelf display unit will be selected to interface with the entire system. </w:t>
-      </w:r>
-      <w:r>
-        <w:t xml:space="preserve">This display unit may have a touchscreen or a keyboard for user input. After a display unit has been selected, research will be commenced to determine what GUI implementation best suits the chosen hardware. </w:t>
-      </w:r>
-      <w:r>
-        <w:t xml:space="preserve">The actual GUI development will begin early in Semester 8 once the 3 other modules have sufficient functionality. </w:t>
-      </w:r>
-      <w:r>
-        <w:t>Diagnostic display will be the first focus for User Interface and as the AHR system progresses a game interface will be developed.  A visualization of the Master Controller’s trajectory prediction will be implemented</w:t>
-      </w:r>
-      <w:r>
-        <w:t xml:space="preserve"> for demonstration to technical and non-technical audiences.</w:t>
-      </w:r>
-      <w:r>
-        <w:t xml:space="preserve"> </w:t>
-      </w:r>
-      <w:r>
-        <w:t>By the end of Semester 8 the User Interface will be completed and fully integrated into the AHR</w:t>
-      </w:r>
-      <w:r>
-        <w:t>.</w:t>
-      </w:r>
-    </w:p>
-    <w:p>
-      <w:pPr>
-        <w:ind w:firstLine="720"/>
-      </w:pPr>
-      <w:r>
-        <w:t xml:space="preserve">The development of the User Interface software will build on knowledge and skills gained in the ESE program, specifically the Semester 6 courses and projects.  </w:t>
-      </w:r>
-    </w:p>
-    <w:p>
-      <w:pPr>
-        <w:ind w:firstLine="720"/>
-      </w:pPr>
-      <w:r>
-        <w:t xml:space="preserve">The development of the User Interface software will draw on David’s skills and experience attained in past UI implementations.  His familiarity with common GUI methods such as HTML and </w:t>
-      </w:r>
-      <w:proofErr w:type="spellStart"/>
-      <w:r>
-        <w:t>PyQT</w:t>
-      </w:r>
-      <w:proofErr w:type="spellEnd"/>
-      <w:r>
-        <w:t xml:space="preserve"> may be useful for completing the User Interface for the AHR.  New knowledge may be required to successfully implement a User Interface that can run on the chosen platform for the Master Controller.  </w:t>
-      </w:r>
-    </w:p>
-    <w:p>
-      <w:pPr>
-        <w:ind w:firstLine="720"/>
-      </w:pPr>
-      <w:r>
         <w:t>The primary risks for the User Interface development are inexperience with HMI design/implementation and scope creep.  The Risk Charter in Appendix A outlines these risks, their potential impact on the project objectives, and proposed risk management plans.</w:t>
       </w:r>
     </w:p>
@@ -2289,13 +2247,8 @@
       <w:bookmarkEnd w:id="12"/>
     </w:p>
     <w:p>
-      <w:proofErr w:type="spellStart"/>
-      <w:r>
-        <w:t>ToDo</w:t>
-      </w:r>
-      <w:proofErr w:type="spellEnd"/>
-      <w:r>
-        <w:t>: Detailed Gantt chart</w:t>
+      <w:r>
+        <w:t>ToDo: Detailed Gantt chart</w:t>
       </w:r>
     </w:p>
     <w:p>
@@ -3340,7 +3293,6 @@
         </w:rPr>
         <w:t>"Air Hockey Robot (a 3D printer hack)", </w:t>
       </w:r>
-      <w:proofErr w:type="spellStart"/>
       <w:r>
         <w:rPr>
           <w:rFonts w:ascii="Times New Roman" w:eastAsia="Times New Roman" w:hAnsi="Times New Roman" w:cs="Times New Roman"/>
@@ -3353,7 +3305,6 @@
         </w:rPr>
         <w:t>jjrobots</w:t>
       </w:r>
-      <w:proofErr w:type="spellEnd"/>
       <w:r>
         <w:rPr>
           <w:rFonts w:ascii="Times New Roman" w:eastAsia="Times New Roman" w:hAnsi="Times New Roman" w:cs="Times New Roman"/>
@@ -3511,7 +3462,7 @@
         <w:noProof/>
         <w:color w:val="000000"/>
       </w:rPr>
-      <w:t>9</w:t>
+      <w:t>7</w:t>
     </w:r>
     <w:r>
       <w:rPr>
@@ -7527,7 +7478,7 @@
 </file>
 
 <file path=customXml/itemProps1.xml><?xml version="1.0" encoding="utf-8"?>
-<ds:datastoreItem xmlns:ds="http://schemas.openxmlformats.org/officeDocument/2006/customXml" ds:itemID="{DB138BD2-CC5E-4B0E-8AD0-02BCB133F77D}">
+<ds:datastoreItem xmlns:ds="http://schemas.openxmlformats.org/officeDocument/2006/customXml" ds:itemID="{00664B0E-B57D-45D5-B3A3-FDF1B751581B}">
   <ds:schemaRefs>
     <ds:schemaRef ds:uri="http://schemas.openxmlformats.org/officeDocument/2006/bibliography"/>
   </ds:schemaRefs>

</xml_diff>

<commit_message>
Second Draft of Master Controller Specs
</commit_message>
<xml_diff>
--- a/1_Planning/Project Specification and Plan.docx
+++ b/1_Planning/Project Specification and Plan.docx
@@ -1,6 +1,6 @@
 
 <file path=word/document.xml><?xml version="1.0" encoding="utf-8"?>
-<w:document xmlns:wpc="http://schemas.microsoft.com/office/word/2010/wordprocessingCanvas" xmlns:cx="http://schemas.microsoft.com/office/drawing/2014/chartex" xmlns:cx1="http://schemas.microsoft.com/office/drawing/2015/9/8/chartex" xmlns:cx2="http://schemas.microsoft.com/office/drawing/2015/10/21/chartex" xmlns:cx3="http://schemas.microsoft.com/office/drawing/2016/5/9/chartex" xmlns:cx4="http://schemas.microsoft.com/office/drawing/2016/5/10/chartex" xmlns:cx5="http://schemas.microsoft.com/office/drawing/2016/5/11/chartex" xmlns:cx6="http://schemas.microsoft.com/office/drawing/2016/5/12/chartex" xmlns:cx7="http://schemas.microsoft.com/office/drawing/2016/5/13/chartex" xmlns:cx8="http://schemas.microsoft.com/office/drawing/2016/5/14/chartex" xmlns:mc="http://schemas.openxmlformats.org/markup-compatibility/2006" xmlns:aink="http://schemas.microsoft.com/office/drawing/2016/ink" xmlns:am3d="http://schemas.microsoft.com/office/drawing/2017/model3d" xmlns:o="urn:schemas-microsoft-com:office:office" xmlns:r="http://schemas.openxmlformats.org/officeDocument/2006/relationships" xmlns:m="http://schemas.openxmlformats.org/officeDocument/2006/math" xmlns:v="urn:schemas-microsoft-com:vml" xmlns:wp14="http://schemas.microsoft.com/office/word/2010/wordprocessingDrawing" xmlns:wp="http://schemas.openxmlformats.org/drawingml/2006/wordprocessingDrawing" xmlns:w10="urn:schemas-microsoft-com:office:word" xmlns:w="http://schemas.openxmlformats.org/wordprocessingml/2006/main" xmlns:w14="http://schemas.microsoft.com/office/word/2010/wordml" xmlns:w15="http://schemas.microsoft.com/office/word/2012/wordml" xmlns:w16cid="http://schemas.microsoft.com/office/word/2016/wordml/cid" xmlns:w16se="http://schemas.microsoft.com/office/word/2015/wordml/symex" xmlns:wpg="http://schemas.microsoft.com/office/word/2010/wordprocessingGroup" xmlns:wpi="http://schemas.microsoft.com/office/word/2010/wordprocessingInk" xmlns:wne="http://schemas.microsoft.com/office/word/2006/wordml" xmlns:wps="http://schemas.microsoft.com/office/word/2010/wordprocessingShape" mc:Ignorable="w14 w15 w16se w16cid wp14">
+<w:document xmlns:wpc="http://schemas.microsoft.com/office/word/2010/wordprocessingCanvas" xmlns:cx="http://schemas.microsoft.com/office/drawing/2014/chartex" xmlns:cx1="http://schemas.microsoft.com/office/drawing/2015/9/8/chartex" xmlns:mc="http://schemas.openxmlformats.org/markup-compatibility/2006" xmlns:o="urn:schemas-microsoft-com:office:office" xmlns:r="http://schemas.openxmlformats.org/officeDocument/2006/relationships" xmlns:m="http://schemas.openxmlformats.org/officeDocument/2006/math" xmlns:v="urn:schemas-microsoft-com:vml" xmlns:wp14="http://schemas.microsoft.com/office/word/2010/wordprocessingDrawing" xmlns:wp="http://schemas.openxmlformats.org/drawingml/2006/wordprocessingDrawing" xmlns:w10="urn:schemas-microsoft-com:office:word" xmlns:w="http://schemas.openxmlformats.org/wordprocessingml/2006/main" xmlns:w14="http://schemas.microsoft.com/office/word/2010/wordml" xmlns:w15="http://schemas.microsoft.com/office/word/2012/wordml" xmlns:w16se="http://schemas.microsoft.com/office/word/2015/wordml/symex" xmlns:wpg="http://schemas.microsoft.com/office/word/2010/wordprocessingGroup" xmlns:wpi="http://schemas.microsoft.com/office/word/2010/wordprocessingInk" xmlns:wne="http://schemas.microsoft.com/office/word/2006/wordml" xmlns:wps="http://schemas.microsoft.com/office/word/2010/wordprocessingShape" mc:Ignorable="w14 w15 w16se wp14">
   <w:background w:color="FFFFFF"/>
   <w:body>
     <w:p>
@@ -159,7 +159,25 @@
           <w:sz w:val="32"/>
           <w:szCs w:val="32"/>
         </w:rPr>
-        <w:t>David Eelman - 6365316</w:t>
+        <w:t xml:space="preserve">David </w:t>
+      </w:r>
+      <w:proofErr w:type="spellStart"/>
+      <w:r>
+        <w:rPr>
+          <w:color w:val="008575"/>
+          <w:sz w:val="32"/>
+          <w:szCs w:val="32"/>
+        </w:rPr>
+        <w:t>Eelman</w:t>
+      </w:r>
+      <w:proofErr w:type="spellEnd"/>
+      <w:r>
+        <w:rPr>
+          <w:color w:val="008575"/>
+          <w:sz w:val="32"/>
+          <w:szCs w:val="32"/>
+        </w:rPr>
+        <w:t xml:space="preserve"> - 6365316</w:t>
       </w:r>
       <w:r>
         <w:rPr>
@@ -1080,27 +1098,14 @@
       <w:r>
         <w:t xml:space="preserve">Figure </w:t>
       </w:r>
-      <w:r>
-        <w:fldChar w:fldCharType="begin"/>
-      </w:r>
-      <w:r>
-        <w:instrText xml:space="preserve"> SEQ Figure \* ARABIC </w:instrText>
-      </w:r>
-      <w:r>
-        <w:fldChar w:fldCharType="separate"/>
-      </w:r>
-      <w:r>
-        <w:rPr>
-          <w:noProof/>
-        </w:rPr>
-        <w:t>1</w:t>
-      </w:r>
-      <w:r>
-        <w:rPr>
-          <w:noProof/>
-        </w:rPr>
-        <w:fldChar w:fldCharType="end"/>
-      </w:r>
+      <w:fldSimple w:instr=" SEQ Figure \* ARABIC ">
+        <w:r>
+          <w:rPr>
+            <w:noProof/>
+          </w:rPr>
+          <w:t>1</w:t>
+        </w:r>
+      </w:fldSimple>
       <w:bookmarkEnd w:id="5"/>
       <w:r>
         <w:t xml:space="preserve"> - Air Hockey Robot Block Diagram</w:t>
@@ -1306,11 +1311,19 @@
       <w:r>
         <w:t xml:space="preserve">be capable of accelerating the paddle to a speed of </w:t>
       </w:r>
+      <w:proofErr w:type="spellStart"/>
       <w:r>
         <w:rPr>
           <w:color w:val="FF0000"/>
         </w:rPr>
-        <w:t xml:space="preserve">TBDm/s </w:t>
+        <w:t>TBDm</w:t>
+      </w:r>
+      <w:proofErr w:type="spellEnd"/>
+      <w:r>
+        <w:rPr>
+          <w:color w:val="FF0000"/>
+        </w:rPr>
+        <w:t xml:space="preserve">/s </w:t>
       </w:r>
       <w:r>
         <w:t xml:space="preserve">over a distance of </w:t>
@@ -1322,7 +1335,15 @@
         <w:t xml:space="preserve">3’? </w:t>
       </w:r>
       <w:r>
-        <w:t>(half table length).</w:t>
+        <w:t>(</w:t>
+      </w:r>
+      <w:proofErr w:type="gramStart"/>
+      <w:r>
+        <w:t>half</w:t>
+      </w:r>
+      <w:proofErr w:type="gramEnd"/>
+      <w:r>
+        <w:t xml:space="preserve"> table length).</w:t>
       </w:r>
     </w:p>
     <w:p>
@@ -1361,7 +1382,15 @@
         <w:t xml:space="preserve">must </w:t>
       </w:r>
       <w:r>
-        <w:t>include a mechanism to detect when the opposing player reaches over centre ice and stop the movement of the a</w:t>
+        <w:t xml:space="preserve">include a mechanism to detect when the opposing player reaches over </w:t>
+      </w:r>
+      <w:proofErr w:type="spellStart"/>
+      <w:r>
+        <w:t>centre</w:t>
+      </w:r>
+      <w:proofErr w:type="spellEnd"/>
+      <w:r>
+        <w:t xml:space="preserve"> ice and stop the movement of the a</w:t>
       </w:r>
       <w:r>
         <w:t>ir hockey paddle within 100ms.</w:t>
@@ -1743,7 +1772,15 @@
         <w:t xml:space="preserve">could </w:t>
       </w:r>
       <w:r>
-        <w:t>provide a mechanism to detect game violations such as paddle crossing centre ice, puck leaving table, paddle covering puck, etc.</w:t>
+        <w:t xml:space="preserve">provide a mechanism to detect game violations such as paddle crossing </w:t>
+      </w:r>
+      <w:proofErr w:type="spellStart"/>
+      <w:r>
+        <w:t>centre</w:t>
+      </w:r>
+      <w:proofErr w:type="spellEnd"/>
+      <w:r>
+        <w:t xml:space="preserve"> ice, puck leaving table, paddle covering puck, etc.</w:t>
       </w:r>
     </w:p>
     <w:p>
@@ -1784,7 +1821,15 @@
     </w:p>
     <w:p>
       <w:r>
-        <w:t xml:space="preserve">The specification should be a SMART (Specific, Measurable, Achievable, Realistic, Timely) specifications with MuSCoW (Must, Should, Could, Won’t), </w:t>
+        <w:t xml:space="preserve">The specification should be a SMART (Specific, Measurable, Achievable, Realistic, Timely) specifications with </w:t>
+      </w:r>
+      <w:proofErr w:type="spellStart"/>
+      <w:r>
+        <w:t>MuSCoW</w:t>
+      </w:r>
+      <w:proofErr w:type="spellEnd"/>
+      <w:r>
+        <w:t xml:space="preserve"> (Must, Should, Could, Won’t), </w:t>
       </w:r>
       <w:r>
         <w:rPr>
@@ -1800,249 +1845,439 @@
       <w:pPr>
         <w:pStyle w:val="Heading1"/>
       </w:pPr>
-      <w:bookmarkStart w:id="7" w:name="_Toc506537854"/>
-      <w:r>
-        <w:t>Design Task 1:</w:t>
-      </w:r>
-      <w:r>
-        <w:t xml:space="preserve"> Master Controller</w:t>
+      <w:bookmarkStart w:id="7" w:name="_Toc506537855"/>
+      <w:bookmarkStart w:id="8" w:name="_Toc506537854"/>
+      <w:r>
+        <w:t>Design Task 1: Master Controller</w:t>
+      </w:r>
+      <w:bookmarkEnd w:id="8"/>
+    </w:p>
+    <w:p>
+      <w:pPr>
+        <w:ind w:firstLine="720"/>
+      </w:pPr>
+      <w:r>
+        <w:t xml:space="preserve">The Master Controller development will start early during Semester 7, and will continue until mid-Semester 8. The Master Controller will be responsible for game strategy control, trajectory predictions, </w:t>
+      </w:r>
+      <w:r>
+        <w:t xml:space="preserve">data logging </w:t>
+      </w:r>
+      <w:r>
+        <w:t>and supervisory control. It will be implemented using off-the-shelf development Linux box (</w:t>
+      </w:r>
+      <w:r>
+        <w:t>e.g.</w:t>
+      </w:r>
+      <w:r>
+        <w:t xml:space="preserve"> Raspberry Pi), the final </w:t>
+      </w:r>
+      <w:r>
+        <w:t xml:space="preserve">product </w:t>
+      </w:r>
+      <w:r>
+        <w:t xml:space="preserve">decision will be made during the design phase. The Master Controller will primarily communicate with the Puck Tracker block to identify velocity and trajectory of the puck on the playing surface. The Master Controller will primarily communicate with the Paddle Controller block to get the paddle position, and set the </w:t>
+      </w:r>
+      <w:r>
+        <w:t xml:space="preserve">paddle </w:t>
+      </w:r>
+      <w:r>
+        <w:t>travel path to intercept the puck. The Master Controller will primarily communicate with the User Interface block to display game score and clock, game strategy</w:t>
+      </w:r>
+      <w:r>
+        <w:t xml:space="preserve"> decisions</w:t>
+      </w:r>
+      <w:r>
+        <w:t xml:space="preserve"> (puck trajectory predictions, paddle movement</w:t>
+      </w:r>
+      <w:r>
+        <w:t xml:space="preserve">, </w:t>
+      </w:r>
+      <w:r>
+        <w:t>etc.</w:t>
+      </w:r>
+      <w:r>
+        <w:t xml:space="preserve">), provide settings menu, have diagnostics interface, allow manual control of the paddle. </w:t>
+      </w:r>
+    </w:p>
+    <w:p>
+      <w:pPr>
+        <w:ind w:firstLine="720"/>
+      </w:pPr>
+      <w:r>
+        <w:t>By the end of Semester 7 the Master Controller should be capable making defensive decisions based on data coming from the Paddle Controller and the Puck Tracker, and sending the final travel path to the Paddle Controller. By the end of Semester 8</w:t>
+      </w:r>
+      <w:r>
+        <w:t>, when the User Interface block is introduced,</w:t>
+      </w:r>
+      <w:r>
+        <w:t xml:space="preserve"> the Master Controller shall be feature </w:t>
+      </w:r>
+      <w:r>
+        <w:t>complete with the final software</w:t>
+      </w:r>
+      <w:r>
+        <w:t xml:space="preserve"> implemented.</w:t>
+      </w:r>
+    </w:p>
+    <w:p>
+      <w:pPr>
+        <w:ind w:firstLine="720"/>
+      </w:pPr>
+      <w:r>
+        <w:t xml:space="preserve">The development of the </w:t>
+      </w:r>
+      <w:r>
+        <w:t>Master Controller software, hardware/electronics selection,</w:t>
+      </w:r>
+      <w:r>
+        <w:t xml:space="preserve"> and system level design will build on</w:t>
+      </w:r>
+      <w:r>
+        <w:t xml:space="preserve"> Stanislav’s</w:t>
+      </w:r>
+      <w:r>
+        <w:t xml:space="preserve"> knowledge and skills gained in the ESE program</w:t>
+      </w:r>
+      <w:r>
+        <w:t>, mostly in courses like Embedded Software and Hardware, Operating Systems, Data Communication, Programming, etc. In addition to that</w:t>
+      </w:r>
+      <w:r>
+        <w:t>,</w:t>
+      </w:r>
+      <w:r>
+        <w:t xml:space="preserve"> a lot of experience from </w:t>
+      </w:r>
+      <w:r>
+        <w:t>the Semester 4, 5, and 6 projects</w:t>
+      </w:r>
+      <w:r>
+        <w:t xml:space="preserve"> will be used.</w:t>
+      </w:r>
+    </w:p>
+    <w:p>
+      <w:pPr>
+        <w:ind w:firstLine="720"/>
+      </w:pPr>
+      <w:r>
+        <w:t xml:space="preserve"> </w:t>
+      </w:r>
+      <w:r>
+        <w:t>Attention</w:t>
+      </w:r>
+      <w:r>
+        <w:t xml:space="preserve"> will be required in all aspects of the system design and implementation to ensure </w:t>
+      </w:r>
+      <w:r>
+        <w:t>real-time</w:t>
+      </w:r>
+      <w:r>
+        <w:t xml:space="preserve"> operation of a </w:t>
+      </w:r>
+      <w:r>
+        <w:t>complex</w:t>
+      </w:r>
+      <w:r>
+        <w:t xml:space="preserve"> robotic system </w:t>
+      </w:r>
+      <w:r>
+        <w:t>with constant data transfer between various system blocks</w:t>
+      </w:r>
+      <w:r>
+        <w:t xml:space="preserve">.  The </w:t>
+      </w:r>
+      <w:r>
+        <w:t>Master</w:t>
+      </w:r>
+      <w:r>
+        <w:t xml:space="preserve"> Controller software and electronics will require access to </w:t>
+      </w:r>
+      <w:r>
+        <w:t xml:space="preserve">some IDE tools (e.g. Sublime, </w:t>
+      </w:r>
+      <w:r>
+        <w:lastRenderedPageBreak/>
+        <w:t xml:space="preserve">Freescale CodeWarrior, etc.). </w:t>
+      </w:r>
+      <w:r>
+        <w:t xml:space="preserve">Stanislav might need to improve his </w:t>
+      </w:r>
+      <w:r>
+        <w:t xml:space="preserve">existing </w:t>
+      </w:r>
+      <w:r>
+        <w:t xml:space="preserve">scripting skills </w:t>
+      </w:r>
+      <w:r>
+        <w:t>in</w:t>
+      </w:r>
+      <w:r>
+        <w:t xml:space="preserve"> Python for the software development of the Master Controller</w:t>
+      </w:r>
+      <w:r>
+        <w:t>.</w:t>
+      </w:r>
+    </w:p>
+    <w:p>
+      <w:pPr>
+        <w:ind w:firstLine="720"/>
+      </w:pPr>
+      <w:r>
+        <w:t xml:space="preserve">The primary risks for </w:t>
+      </w:r>
+      <w:r>
+        <w:t>the Master</w:t>
+      </w:r>
+      <w:r>
+        <w:t xml:space="preserve"> Controller development </w:t>
+      </w:r>
+      <w:r>
+        <w:t>is the</w:t>
+      </w:r>
+      <w:r>
+        <w:t xml:space="preserve"> </w:t>
+      </w:r>
+      <w:r>
+        <w:t>managing scope creep</w:t>
+      </w:r>
+      <w:r>
+        <w:t xml:space="preserve">, </w:t>
+      </w:r>
+      <w:r>
+        <w:t>real-time object tracking problems</w:t>
+      </w:r>
+      <w:r>
+        <w:t>,</w:t>
+      </w:r>
+      <w:r>
+        <w:t xml:space="preserve"> </w:t>
+      </w:r>
+      <w:r>
+        <w:t>and overall system sizing.  The Risk Charter in Appendix A outlines these risks, their potential impact on the project objectives, and proposed risk management plan</w:t>
+      </w:r>
+      <w:bookmarkStart w:id="9" w:name="_GoBack"/>
+      <w:bookmarkEnd w:id="9"/>
+      <w:r>
+        <w:t>s.</w:t>
+      </w:r>
+    </w:p>
+    <w:p>
+      <w:pPr>
+        <w:pStyle w:val="Heading1"/>
+      </w:pPr>
+      <w:r>
+        <w:t xml:space="preserve">Design Task 2: </w:t>
+      </w:r>
+      <w:r>
+        <w:t>Paddle Controller</w:t>
       </w:r>
       <w:bookmarkEnd w:id="7"/>
     </w:p>
     <w:p>
-      <w:r>
-        <w:t>//one task for one group member//</w:t>
-      </w:r>
-    </w:p>
-    <w:p>
-      <w:r>
-        <w:t xml:space="preserve">o Design specification and methodology/process </w:t>
-      </w:r>
-    </w:p>
-    <w:p>
-      <w:r>
-        <w:t xml:space="preserve">o Assessment 1 and Assessment 2 </w:t>
-      </w:r>
-    </w:p>
-    <w:p>
-      <w:r>
-        <w:t xml:space="preserve">o Requirement of new knowledge and skill, if any </w:t>
-      </w:r>
-    </w:p>
-    <w:p>
-      <w:r>
-        <w:t xml:space="preserve">o Requirement of tools and resources </w:t>
-      </w:r>
-    </w:p>
-    <w:p>
-      <w:r>
-        <w:t>o Risks and risk management plan</w:t>
+      <w:pPr>
+        <w:ind w:firstLine="720"/>
+      </w:pPr>
+      <w:r>
+        <w:t>The Paddle Controller will begin development very early during Semester 7 using small</w:t>
+      </w:r>
+      <w:r>
+        <w:t>,</w:t>
+      </w:r>
+      <w:r>
+        <w:t xml:space="preserve"> low-power DC motors driven by Semester 4 HCS12 project boards.  This will </w:t>
+      </w:r>
+      <w:r>
+        <w:t>ena</w:t>
+      </w:r>
+      <w:r>
+        <w:t>ble early experimentation with the</w:t>
+      </w:r>
+      <w:r>
+        <w:t xml:space="preserve"> mechanical system design </w:t>
+      </w:r>
+      <w:r>
+        <w:t>at low</w:t>
+      </w:r>
+      <w:r>
+        <w:t>er</w:t>
+      </w:r>
+      <w:r>
+        <w:t xml:space="preserve"> speeds </w:t>
+      </w:r>
+      <w:r>
+        <w:t>which</w:t>
+      </w:r>
+      <w:r>
+        <w:t xml:space="preserve"> will help inform our </w:t>
+      </w:r>
+      <w:r>
+        <w:t xml:space="preserve">final </w:t>
+      </w:r>
+      <w:r>
+        <w:t>design.</w:t>
+      </w:r>
+      <w:r>
+        <w:t xml:space="preserve">  </w:t>
+      </w:r>
+      <w:r>
+        <w:t xml:space="preserve">At this </w:t>
+      </w:r>
+      <w:r>
+        <w:t>time,</w:t>
+      </w:r>
+      <w:r>
+        <w:t xml:space="preserve"> it is anticipated that a </w:t>
+      </w:r>
+      <w:r>
+        <w:t>scaled-up</w:t>
+      </w:r>
+      <w:r>
+        <w:t xml:space="preserve"> version of the </w:t>
+      </w:r>
+      <w:proofErr w:type="spellStart"/>
+      <w:r>
+        <w:t>jjrobots</w:t>
+      </w:r>
+      <w:proofErr w:type="spellEnd"/>
+      <w:r>
+        <w:t xml:space="preserve"> mechanical system design [1] </w:t>
+      </w:r>
+      <w:r>
+        <w:t>can feasibly meet our sys</w:t>
+      </w:r>
+      <w:r>
+        <w:t>tem level perfo</w:t>
+      </w:r>
+      <w:r>
+        <w:t xml:space="preserve">rmance targets.  After the system level design is complete and motors are selected, a custom embedded controller will be designed and manufactured </w:t>
+      </w:r>
+      <w:r>
+        <w:t>to control the motors and interface with any other sensors or actuators the Paddle Controller will require.</w:t>
+      </w:r>
+      <w:r>
+        <w:t xml:space="preserve">  </w:t>
+      </w:r>
+      <w:r>
+        <w:t>Initial d</w:t>
+      </w:r>
+      <w:r>
+        <w:t xml:space="preserve">evelopment of the Paddle Controller software </w:t>
+      </w:r>
+      <w:r>
+        <w:t xml:space="preserve">will be accomplished with Semester 4 HCS12 project boards and </w:t>
+      </w:r>
+      <w:r>
+        <w:t>shall</w:t>
+      </w:r>
+      <w:r>
+        <w:t xml:space="preserve"> be ported to the Paddle Controller hardware once it is complete.</w:t>
+      </w:r>
+    </w:p>
+    <w:p>
+      <w:pPr>
+        <w:ind w:firstLine="720"/>
+      </w:pPr>
+      <w:r>
+        <w:t>By the end of Semester 7 the Paddle Controller should be capable of controlling the air hockey pa</w:t>
+      </w:r>
+      <w:r>
+        <w:t>ddle position, although not necessarily using the final hardware design.  By the end of Semester 8 the Paddle Controller shall be feature complete with the final hardware design implemented.</w:t>
+      </w:r>
+    </w:p>
+    <w:p>
+      <w:pPr>
+        <w:ind w:firstLine="720"/>
+      </w:pPr>
+      <w:r>
+        <w:t>The development of the Paddle Controller mechanical system will draw on Thomas’ skills and experience in Mechanical Engineering.  New knowledge may be required to successfully implement a mechanical system that can operate at high</w:t>
+      </w:r>
+      <w:r>
+        <w:t xml:space="preserve"> speeds with la</w:t>
+      </w:r>
+      <w:r>
+        <w:t>rge accelerations.  The Paddle Controller mechanical system may require 3D printing and machine shop resources.</w:t>
+      </w:r>
+    </w:p>
+    <w:p>
+      <w:pPr>
+        <w:ind w:firstLine="720"/>
+      </w:pPr>
+      <w:r>
+        <w:t>The development of</w:t>
+      </w:r>
+      <w:r>
+        <w:t xml:space="preserve"> the Paddle Controller software, </w:t>
+      </w:r>
+      <w:r>
+        <w:t>electronics</w:t>
+      </w:r>
+      <w:r>
+        <w:t>, and system level design</w:t>
+      </w:r>
+      <w:r>
+        <w:t xml:space="preserve"> will build on knowledge and skills gained in the ESE program, specifi</w:t>
+      </w:r>
+      <w:r>
+        <w:t>cally the Semester 4, 5, and</w:t>
+      </w:r>
+      <w:r>
+        <w:t xml:space="preserve"> 6 projects.</w:t>
+      </w:r>
+      <w:r>
+        <w:t xml:space="preserve">  Special consideration will be required in all aspects of the system design and implementation to ensure the safe operation of a high-speed robotic system that will operate in close proximity to humans.</w:t>
+      </w:r>
+      <w:r>
+        <w:t xml:space="preserve">  The Paddle Controller software and electronics will require access to design </w:t>
+      </w:r>
+      <w:r>
+        <w:t xml:space="preserve">tools such as </w:t>
+      </w:r>
+      <w:proofErr w:type="spellStart"/>
+      <w:r>
+        <w:t>Altium</w:t>
+      </w:r>
+      <w:proofErr w:type="spellEnd"/>
+      <w:r>
+        <w:t xml:space="preserve"> Designer and an IDE such as Freescale CodeWarrior.</w:t>
+      </w:r>
+    </w:p>
+    <w:p>
+      <w:pPr>
+        <w:ind w:firstLine="720"/>
+      </w:pPr>
+      <w:r>
+        <w:t>The primary risks for Paddle Controller development are the mechanical</w:t>
+      </w:r>
+      <w:r>
+        <w:t xml:space="preserve"> system design and integration, </w:t>
+      </w:r>
+      <w:r>
+        <w:t xml:space="preserve">and overall system sizing.  The Risk Charter in Appendix A outlines these risks, their </w:t>
+      </w:r>
+      <w:r>
+        <w:t xml:space="preserve">potential </w:t>
+      </w:r>
+      <w:r>
+        <w:t>i</w:t>
+      </w:r>
+      <w:r>
+        <w:t xml:space="preserve">mpact on the project objectives, </w:t>
+      </w:r>
+      <w:r>
+        <w:t>and proposed risk management plans.</w:t>
       </w:r>
     </w:p>
     <w:p>
       <w:pPr>
         <w:pStyle w:val="Heading1"/>
       </w:pPr>
-      <w:bookmarkStart w:id="8" w:name="_Toc506537855"/>
-      <w:r>
-        <w:t xml:space="preserve">Design Task 2: </w:t>
-      </w:r>
-      <w:r>
-        <w:t>Paddle Controller</w:t>
-      </w:r>
-      <w:bookmarkEnd w:id="8"/>
-    </w:p>
-    <w:p>
-      <w:pPr>
-        <w:ind w:firstLine="720"/>
-      </w:pPr>
-      <w:r>
-        <w:t>The Paddle Controller will begin development very early during Semester 7 using small</w:t>
-      </w:r>
-      <w:r>
-        <w:t>,</w:t>
-      </w:r>
-      <w:r>
-        <w:t xml:space="preserve"> low-power DC motors driven by Semester 4 HCS12 project boards.  This will </w:t>
-      </w:r>
-      <w:r>
-        <w:t>ena</w:t>
-      </w:r>
-      <w:r>
-        <w:t>ble early experimentation with the</w:t>
-      </w:r>
-      <w:r>
-        <w:t xml:space="preserve"> mechanical system design </w:t>
-      </w:r>
-      <w:r>
-        <w:t>at low</w:t>
-      </w:r>
-      <w:r>
-        <w:t>er</w:t>
-      </w:r>
-      <w:r>
-        <w:t xml:space="preserve"> speeds </w:t>
-      </w:r>
-      <w:r>
-        <w:t>which</w:t>
-      </w:r>
-      <w:r>
-        <w:t xml:space="preserve"> will help inform our </w:t>
-      </w:r>
-      <w:r>
-        <w:t xml:space="preserve">final </w:t>
-      </w:r>
-      <w:r>
-        <w:t>design.</w:t>
-      </w:r>
-      <w:r>
-        <w:t xml:space="preserve">  </w:t>
-      </w:r>
-      <w:r>
-        <w:t xml:space="preserve">At this </w:t>
-      </w:r>
-      <w:r>
-        <w:t>time,</w:t>
-      </w:r>
-      <w:r>
-        <w:t xml:space="preserve"> it is anticipated that a </w:t>
-      </w:r>
-      <w:r>
-        <w:t>scaled-up</w:t>
-      </w:r>
-      <w:r>
-        <w:t xml:space="preserve"> version of the jjrobots mechanical system design [1] </w:t>
-      </w:r>
-      <w:r>
-        <w:t>can feasibly meet our sys</w:t>
-      </w:r>
-      <w:r>
-        <w:t>tem level perfo</w:t>
-      </w:r>
-      <w:r>
-        <w:t xml:space="preserve">rmance targets.  After the system level design is complete and motors are selected, a custom embedded controller will be designed and manufactured </w:t>
-      </w:r>
-      <w:r>
-        <w:t>to control the motors and interface with any other sensors or actuators the Paddle Controller will require.</w:t>
-      </w:r>
-      <w:r>
-        <w:t xml:space="preserve">  </w:t>
-      </w:r>
-      <w:r>
-        <w:t>Initial d</w:t>
-      </w:r>
-      <w:r>
-        <w:t xml:space="preserve">evelopment of the Paddle Controller software </w:t>
-      </w:r>
-      <w:r>
-        <w:t xml:space="preserve">will be accomplished with Semester 4 HCS12 project boards and </w:t>
-      </w:r>
-      <w:r>
-        <w:t>shall</w:t>
-      </w:r>
-      <w:r>
-        <w:t xml:space="preserve"> be ported to the Paddle Controller hardware once it is complete.</w:t>
-      </w:r>
-    </w:p>
-    <w:p>
-      <w:pPr>
-        <w:ind w:firstLine="720"/>
-      </w:pPr>
-      <w:r>
-        <w:lastRenderedPageBreak/>
-        <w:t>By the end of Semester 7 the Paddle Controller should be capable of controlling the air hockey pa</w:t>
-      </w:r>
-      <w:r>
-        <w:t>ddle position, although not necessarily using the final hardware design.  By the end of Semester 8 the Paddle Controller shall be feature complete with the final hardware design implemented.</w:t>
-      </w:r>
-    </w:p>
-    <w:p>
-      <w:pPr>
-        <w:ind w:firstLine="720"/>
-      </w:pPr>
-      <w:r>
-        <w:t>The development of the Paddle Controller mechanical system will draw on Thomas’ skills and experience in Mechanical Engineering.  New knowledge may be required to successfully implement a mechanical system that can operate at high</w:t>
-      </w:r>
-      <w:r>
-        <w:t xml:space="preserve"> speeds with la</w:t>
-      </w:r>
-      <w:r>
-        <w:t>rge accelerations.  The Paddle Controller mechanical system may require 3D printing and machine shop resources.</w:t>
-      </w:r>
-    </w:p>
-    <w:p>
-      <w:pPr>
-        <w:ind w:firstLine="720"/>
-      </w:pPr>
-      <w:r>
-        <w:t>The development of</w:t>
-      </w:r>
-      <w:r>
-        <w:t xml:space="preserve"> the Paddle Controller software, </w:t>
-      </w:r>
-      <w:r>
-        <w:t>electronics</w:t>
-      </w:r>
-      <w:r>
-        <w:t>, and system level design</w:t>
-      </w:r>
-      <w:r>
-        <w:t xml:space="preserve"> will build on knowledge and skills gained in the ESE program, specifi</w:t>
-      </w:r>
-      <w:r>
-        <w:t>cally the Semester 4, 5, and</w:t>
-      </w:r>
-      <w:r>
-        <w:t xml:space="preserve"> 6 projects.</w:t>
-      </w:r>
-      <w:r>
-        <w:t xml:space="preserve">  Special consideration will be required in all aspects of the system design and implementation to ensure the safe operation of a high-speed robotic system that will operate in close proximity to humans.</w:t>
-      </w:r>
-      <w:r>
-        <w:t xml:space="preserve">  The Paddle Controller software and electronics will require access to design </w:t>
-      </w:r>
-      <w:r>
-        <w:t>tools such as Altium Designer and an IDE such as Freescale CodeWarrior.</w:t>
-      </w:r>
-    </w:p>
-    <w:p>
-      <w:pPr>
-        <w:ind w:firstLine="720"/>
-      </w:pPr>
-      <w:r>
-        <w:t>The primary risks for Paddle Controller development are the mechanical</w:t>
-      </w:r>
-      <w:r>
-        <w:t xml:space="preserve"> system design and integration, </w:t>
-      </w:r>
-      <w:r>
-        <w:t xml:space="preserve">and overall system sizing.  The Risk Charter in Appendix A outlines these risks, their </w:t>
-      </w:r>
-      <w:r>
-        <w:t xml:space="preserve">potential </w:t>
-      </w:r>
-      <w:r>
-        <w:t>i</w:t>
-      </w:r>
-      <w:r>
-        <w:t xml:space="preserve">mpact on the project objectives, </w:t>
-      </w:r>
-      <w:r>
-        <w:t>and proposed risk management plans.</w:t>
-      </w:r>
-    </w:p>
-    <w:p>
-      <w:pPr>
-        <w:pStyle w:val="Heading1"/>
-      </w:pPr>
-      <w:bookmarkStart w:id="9" w:name="_Toc506537856"/>
+      <w:bookmarkStart w:id="10" w:name="_Toc506537856"/>
       <w:r>
         <w:t xml:space="preserve">Design Task 3: </w:t>
       </w:r>
       <w:r>
         <w:t>Puck Tracker</w:t>
       </w:r>
-      <w:bookmarkEnd w:id="9"/>
+      <w:bookmarkEnd w:id="10"/>
     </w:p>
     <w:p>
       <w:pPr>
@@ -2061,7 +2296,15 @@
         <w:t>development will begin early in Semester 7 and is scheduled to be complete early in Semester 8. Experimentation with object tracking has begun using a webcam, a Linux system</w:t>
       </w:r>
       <w:r>
-        <w:t xml:space="preserve">, and OpenCV, an open source computer vision library. During the design phase, an object </w:t>
+        <w:t xml:space="preserve">, and </w:t>
+      </w:r>
+      <w:proofErr w:type="spellStart"/>
+      <w:r>
+        <w:t>OpenCV</w:t>
+      </w:r>
+      <w:proofErr w:type="spellEnd"/>
+      <w:r>
+        <w:t xml:space="preserve">, an open source computer vision library. During the design phase, an object </w:t>
       </w:r>
       <w:r>
         <w:t xml:space="preserve">detection </w:t>
@@ -2070,7 +2313,11 @@
         <w:t>method will be selected and further</w:t>
       </w:r>
       <w:r>
-        <w:t xml:space="preserve"> prototyping will begin. Once the target object can be reliably tracked on the playing surface, development of object localization techniques will commence. Object localization will provide relevant feedback to the Master Controller about the puck location relative to the playing surface. At this time, the velocity calculations from the Puck Tracker will also be required by the Master Controller in order to predict trajectory of the puck and devise a control strategy to intercept the puck. All of the functionality mentioned above will be implemented by the end of Semester 7, giving enough time in Semester 8 to develop more complex control strategies for the AHR. Early in Semester 8, diagnostic and calibration routines will be implemented to optimize the performance of the Puck Tracker.</w:t>
+        <w:t xml:space="preserve"> prototyping will begin. Once the target object can be reliably tracked </w:t>
+      </w:r>
+      <w:r>
+        <w:lastRenderedPageBreak/>
+        <w:t>on the playing surface, development of object localization techniques will commence. Object localization will provide relevant feedback to the Master Controller about the puck location relative to the playing surface. At this time, the velocity calculations from the Puck Tracker will also be required by the Master Controller in order to predict trajectory of the puck and devise a control strategy to intercept the puck. All of the functionality mentioned above will be implemented by the end of Semester 7, giving enough time in Semester 8 to develop more complex control strategies for the AHR. Early in Semester 8, diagnostic and calibration routines will be implemented to optimize the performance of the Puck Tracker.</w:t>
       </w:r>
     </w:p>
     <w:p>
@@ -2131,108 +2378,114 @@
       <w:pPr>
         <w:pStyle w:val="Heading1"/>
       </w:pPr>
-      <w:bookmarkStart w:id="10" w:name="_Toc506537857"/>
+      <w:bookmarkStart w:id="11" w:name="_Toc506537857"/>
+      <w:r>
+        <w:t>Design Task 4: User Interface</w:t>
+      </w:r>
+      <w:bookmarkEnd w:id="11"/>
+    </w:p>
+    <w:p>
+      <w:pPr>
+        <w:ind w:firstLine="720"/>
+      </w:pPr>
+      <w:r>
+        <w:t xml:space="preserve">The User Interface development will begin </w:t>
+      </w:r>
+      <w:r>
+        <w:t xml:space="preserve">late in Semester 7 and continue until the </w:t>
+      </w:r>
+      <w:r>
+        <w:t>end</w:t>
+      </w:r>
+      <w:r>
+        <w:t xml:space="preserve"> of Semester 8. The preliminary interface will be </w:t>
+      </w:r>
+      <w:r>
+        <w:t xml:space="preserve">implemented using </w:t>
+      </w:r>
+      <w:r>
+        <w:t>a</w:t>
+      </w:r>
+      <w:r>
+        <w:t xml:space="preserve"> display and a</w:t>
+      </w:r>
+      <w:r>
+        <w:t xml:space="preserve"> command line for system bring-up task</w:t>
+      </w:r>
+      <w:r>
+        <w:t>s</w:t>
+      </w:r>
+      <w:r>
+        <w:t>.</w:t>
+      </w:r>
+      <w:r>
+        <w:t xml:space="preserve"> This command line interface will include a method to manually control the Puck Tracker module using a keyboard.</w:t>
+      </w:r>
+      <w:r>
+        <w:t xml:space="preserve"> Once </w:t>
+      </w:r>
+      <w:r>
+        <w:t xml:space="preserve">a design decision has been made for a platform on which to implement the master controller, an off-the-shelf display unit will be selected to interface with the entire system. </w:t>
+      </w:r>
+      <w:r>
+        <w:t xml:space="preserve">This display unit may have a touchscreen or a keyboard for user input. After a display unit has been selected, research will be commenced to determine what GUI implementation best suits the chosen hardware. </w:t>
+      </w:r>
+      <w:r>
+        <w:t xml:space="preserve">The actual GUI development will begin early in Semester 8 once the 3 other modules have sufficient functionality. </w:t>
+      </w:r>
+      <w:r>
+        <w:t>Diagnostic display will be the first focus for User Interface and as the AHR system progresses a game interface will be developed.  A visualization of the Master Controller’s trajectory prediction will be implemented</w:t>
+      </w:r>
+      <w:r>
+        <w:t xml:space="preserve"> for demonstration to technical and non-technical audiences.</w:t>
+      </w:r>
+      <w:r>
+        <w:t xml:space="preserve"> </w:t>
+      </w:r>
+      <w:r>
+        <w:t>By the end of Semester 8 the User Interface will be completed and fully integrated into the AHR</w:t>
+      </w:r>
+      <w:r>
+        <w:t>.</w:t>
+      </w:r>
+    </w:p>
+    <w:p>
+      <w:pPr>
+        <w:ind w:firstLine="720"/>
+      </w:pPr>
+      <w:r>
+        <w:t xml:space="preserve">The development of the User Interface software will build on knowledge and skills gained in the ESE program, specifically the Semester 6 courses and projects.  </w:t>
+      </w:r>
+      <w:r>
+        <w:t xml:space="preserve">The </w:t>
+      </w:r>
+      <w:r>
+        <w:t xml:space="preserve">development </w:t>
+      </w:r>
+      <w:r>
+        <w:t>will</w:t>
+      </w:r>
+      <w:r>
+        <w:t xml:space="preserve"> also</w:t>
+      </w:r>
+      <w:r>
+        <w:t xml:space="preserve"> draw on David’s skills and experience attained in past UI implementations.  His familiarity with common GUI methods such as HTML and </w:t>
+      </w:r>
+      <w:proofErr w:type="spellStart"/>
+      <w:r>
+        <w:t>PyQT</w:t>
+      </w:r>
+      <w:proofErr w:type="spellEnd"/>
+      <w:r>
+        <w:t xml:space="preserve"> may be useful for completing the User Interface for the AHR.  New knowledge may be required to successfully implement a User Interface that can run on the chosen platform for the Master Controller.  </w:t>
+      </w:r>
+    </w:p>
+    <w:p>
+      <w:pPr>
+        <w:ind w:firstLine="720"/>
+      </w:pPr>
       <w:r>
         <w:lastRenderedPageBreak/>
-        <w:t>Design Task 4: User Interface</w:t>
-      </w:r>
-      <w:bookmarkEnd w:id="10"/>
-    </w:p>
-    <w:p>
-      <w:pPr>
-        <w:ind w:firstLine="720"/>
-      </w:pPr>
-      <w:r>
-        <w:t xml:space="preserve">The User Interface development will begin </w:t>
-      </w:r>
-      <w:r>
-        <w:t xml:space="preserve">late in Semester 7 and continue until the </w:t>
-      </w:r>
-      <w:r>
-        <w:t>end</w:t>
-      </w:r>
-      <w:r>
-        <w:t xml:space="preserve"> of Semester 8. The preliminary interface will be </w:t>
-      </w:r>
-      <w:r>
-        <w:t xml:space="preserve">implemented using </w:t>
-      </w:r>
-      <w:r>
-        <w:t>a</w:t>
-      </w:r>
-      <w:r>
-        <w:t xml:space="preserve"> display and a</w:t>
-      </w:r>
-      <w:r>
-        <w:t xml:space="preserve"> command line for system bring-up task</w:t>
-      </w:r>
-      <w:r>
-        <w:t>s</w:t>
-      </w:r>
-      <w:r>
-        <w:t>.</w:t>
-      </w:r>
-      <w:r>
-        <w:t xml:space="preserve"> This command line interface will include a method to manually control the Puck Tracker module using a keyboard.</w:t>
-      </w:r>
-      <w:r>
-        <w:t xml:space="preserve"> Once </w:t>
-      </w:r>
-      <w:r>
-        <w:t xml:space="preserve">a design decision has been made for a platform on which to implement the master controller, an off-the-shelf display unit will be selected to interface with the entire system. </w:t>
-      </w:r>
-      <w:r>
-        <w:t xml:space="preserve">This display unit may have a touchscreen or a keyboard for user input. After a display unit has been selected, research will be commenced to determine what GUI implementation best suits the chosen hardware. </w:t>
-      </w:r>
-      <w:r>
-        <w:t xml:space="preserve">The actual GUI development will begin early in Semester 8 once the 3 other modules have sufficient functionality. </w:t>
-      </w:r>
-      <w:r>
-        <w:t>Diagnostic display will be the first focus for User Interface and as the AHR system progresses a game interface will be developed.  A visualization of the Master Controller’s trajectory prediction will be implemented</w:t>
-      </w:r>
-      <w:r>
-        <w:t xml:space="preserve"> for demonstration to technical and non-technical audiences.</w:t>
-      </w:r>
-      <w:r>
-        <w:t xml:space="preserve"> </w:t>
-      </w:r>
-      <w:r>
-        <w:t>By the end of Semester 8 the User Interface will be completed and fully integrated into the AHR</w:t>
-      </w:r>
-      <w:r>
-        <w:t>.</w:t>
-      </w:r>
-    </w:p>
-    <w:p>
-      <w:pPr>
-        <w:ind w:firstLine="720"/>
-      </w:pPr>
-      <w:r>
-        <w:t xml:space="preserve">The development of the User Interface software will build on knowledge and skills gained in the ESE program, specifically the Semester 6 courses and projects.  </w:t>
-      </w:r>
-      <w:r>
-        <w:t xml:space="preserve">The </w:t>
-      </w:r>
-      <w:r>
-        <w:t xml:space="preserve">development </w:t>
-      </w:r>
-      <w:r>
-        <w:t>will</w:t>
-      </w:r>
-      <w:r>
-        <w:t xml:space="preserve"> also</w:t>
-      </w:r>
-      <w:bookmarkStart w:id="11" w:name="_GoBack"/>
-      <w:bookmarkEnd w:id="11"/>
-      <w:r>
-        <w:t xml:space="preserve"> draw on David’s skills and experience attained in past UI implementations.  His familiarity with common GUI methods such as HTML and PyQT may be useful for completing the User Interface for the AHR.  New knowledge may be required to successfully implement a User Interface that can run on the chosen platform for the Master Controller.  </w:t>
-      </w:r>
-    </w:p>
-    <w:p>
-      <w:pPr>
-        <w:ind w:firstLine="720"/>
-      </w:pPr>
-      <w:r>
         <w:t>The primary risks for the User Interface development are inexperience with HMI design/implementation and scope creep.  The Risk Charter in Appendix A outlines these risks, their potential impact on the project objectives, and proposed risk management plans.</w:t>
       </w:r>
     </w:p>
@@ -2247,8 +2500,13 @@
       <w:bookmarkEnd w:id="12"/>
     </w:p>
     <w:p>
-      <w:r>
-        <w:t>ToDo: Detailed Gantt chart</w:t>
+      <w:proofErr w:type="spellStart"/>
+      <w:r>
+        <w:t>ToDo</w:t>
+      </w:r>
+      <w:proofErr w:type="spellEnd"/>
+      <w:r>
+        <w:t>: Detailed Gantt chart</w:t>
       </w:r>
     </w:p>
     <w:p>
@@ -2257,7 +2515,6 @@
           <w:noProof/>
           <w:lang w:val="en-US"/>
         </w:rPr>
-        <w:lastRenderedPageBreak/>
         <w:drawing>
           <wp:inline distT="0" distB="0" distL="0" distR="0" wp14:anchorId="3967F641" wp14:editId="59F6206A">
             <wp:extent cx="5943600" cy="2990215"/>
@@ -3293,6 +3550,7 @@
         </w:rPr>
         <w:t>"Air Hockey Robot (a 3D printer hack)", </w:t>
       </w:r>
+      <w:proofErr w:type="spellStart"/>
       <w:r>
         <w:rPr>
           <w:rFonts w:ascii="Times New Roman" w:eastAsia="Times New Roman" w:hAnsi="Times New Roman" w:cs="Times New Roman"/>
@@ -3305,6 +3563,7 @@
         </w:rPr>
         <w:t>jjrobots</w:t>
       </w:r>
+      <w:proofErr w:type="spellEnd"/>
       <w:r>
         <w:rPr>
           <w:rFonts w:ascii="Times New Roman" w:eastAsia="Times New Roman" w:hAnsi="Times New Roman" w:cs="Times New Roman"/>
@@ -3334,7 +3593,7 @@
 </file>
 
 <file path=word/endnotes.xml><?xml version="1.0" encoding="utf-8"?>
-<w:endnotes xmlns:wpc="http://schemas.microsoft.com/office/word/2010/wordprocessingCanvas" xmlns:cx="http://schemas.microsoft.com/office/drawing/2014/chartex" xmlns:cx1="http://schemas.microsoft.com/office/drawing/2015/9/8/chartex" xmlns:cx2="http://schemas.microsoft.com/office/drawing/2015/10/21/chartex" xmlns:cx3="http://schemas.microsoft.com/office/drawing/2016/5/9/chartex" xmlns:cx4="http://schemas.microsoft.com/office/drawing/2016/5/10/chartex" xmlns:cx5="http://schemas.microsoft.com/office/drawing/2016/5/11/chartex" xmlns:cx6="http://schemas.microsoft.com/office/drawing/2016/5/12/chartex" xmlns:cx7="http://schemas.microsoft.com/office/drawing/2016/5/13/chartex" xmlns:cx8="http://schemas.microsoft.com/office/drawing/2016/5/14/chartex" xmlns:mc="http://schemas.openxmlformats.org/markup-compatibility/2006" xmlns:aink="http://schemas.microsoft.com/office/drawing/2016/ink" xmlns:am3d="http://schemas.microsoft.com/office/drawing/2017/model3d" xmlns:o="urn:schemas-microsoft-com:office:office" xmlns:r="http://schemas.openxmlformats.org/officeDocument/2006/relationships" xmlns:m="http://schemas.openxmlformats.org/officeDocument/2006/math" xmlns:v="urn:schemas-microsoft-com:vml" xmlns:wp14="http://schemas.microsoft.com/office/word/2010/wordprocessingDrawing" xmlns:wp="http://schemas.openxmlformats.org/drawingml/2006/wordprocessingDrawing" xmlns:w10="urn:schemas-microsoft-com:office:word" xmlns:w="http://schemas.openxmlformats.org/wordprocessingml/2006/main" xmlns:w14="http://schemas.microsoft.com/office/word/2010/wordml" xmlns:w15="http://schemas.microsoft.com/office/word/2012/wordml" xmlns:w16cid="http://schemas.microsoft.com/office/word/2016/wordml/cid" xmlns:w16se="http://schemas.microsoft.com/office/word/2015/wordml/symex" xmlns:wpg="http://schemas.microsoft.com/office/word/2010/wordprocessingGroup" xmlns:wpi="http://schemas.microsoft.com/office/word/2010/wordprocessingInk" xmlns:wne="http://schemas.microsoft.com/office/word/2006/wordml" xmlns:wps="http://schemas.microsoft.com/office/word/2010/wordprocessingShape" mc:Ignorable="w14 w15 w16se w16cid wp14">
+<w:endnotes xmlns:wpc="http://schemas.microsoft.com/office/word/2010/wordprocessingCanvas" xmlns:cx="http://schemas.microsoft.com/office/drawing/2014/chartex" xmlns:cx1="http://schemas.microsoft.com/office/drawing/2015/9/8/chartex" xmlns:mc="http://schemas.openxmlformats.org/markup-compatibility/2006" xmlns:o="urn:schemas-microsoft-com:office:office" xmlns:r="http://schemas.openxmlformats.org/officeDocument/2006/relationships" xmlns:m="http://schemas.openxmlformats.org/officeDocument/2006/math" xmlns:v="urn:schemas-microsoft-com:vml" xmlns:wp14="http://schemas.microsoft.com/office/word/2010/wordprocessingDrawing" xmlns:wp="http://schemas.openxmlformats.org/drawingml/2006/wordprocessingDrawing" xmlns:w10="urn:schemas-microsoft-com:office:word" xmlns:w="http://schemas.openxmlformats.org/wordprocessingml/2006/main" xmlns:w14="http://schemas.microsoft.com/office/word/2010/wordml" xmlns:w15="http://schemas.microsoft.com/office/word/2012/wordml" xmlns:w16se="http://schemas.microsoft.com/office/word/2015/wordml/symex" xmlns:wpg="http://schemas.microsoft.com/office/word/2010/wordprocessingGroup" xmlns:wpi="http://schemas.microsoft.com/office/word/2010/wordprocessingInk" xmlns:wne="http://schemas.microsoft.com/office/word/2006/wordml" xmlns:wps="http://schemas.microsoft.com/office/word/2010/wordprocessingShape" mc:Ignorable="w14 w15 w16se wp14">
   <w:endnote w:type="separator" w:id="-1">
     <w:p>
       <w:pPr>
@@ -3359,7 +3618,7 @@
 </file>
 
 <file path=word/footer1.xml><?xml version="1.0" encoding="utf-8"?>
-<w:ftr xmlns:wpc="http://schemas.microsoft.com/office/word/2010/wordprocessingCanvas" xmlns:cx="http://schemas.microsoft.com/office/drawing/2014/chartex" xmlns:cx1="http://schemas.microsoft.com/office/drawing/2015/9/8/chartex" xmlns:cx2="http://schemas.microsoft.com/office/drawing/2015/10/21/chartex" xmlns:cx3="http://schemas.microsoft.com/office/drawing/2016/5/9/chartex" xmlns:cx4="http://schemas.microsoft.com/office/drawing/2016/5/10/chartex" xmlns:cx5="http://schemas.microsoft.com/office/drawing/2016/5/11/chartex" xmlns:cx6="http://schemas.microsoft.com/office/drawing/2016/5/12/chartex" xmlns:cx7="http://schemas.microsoft.com/office/drawing/2016/5/13/chartex" xmlns:cx8="http://schemas.microsoft.com/office/drawing/2016/5/14/chartex" xmlns:mc="http://schemas.openxmlformats.org/markup-compatibility/2006" xmlns:aink="http://schemas.microsoft.com/office/drawing/2016/ink" xmlns:am3d="http://schemas.microsoft.com/office/drawing/2017/model3d" xmlns:o="urn:schemas-microsoft-com:office:office" xmlns:r="http://schemas.openxmlformats.org/officeDocument/2006/relationships" xmlns:m="http://schemas.openxmlformats.org/officeDocument/2006/math" xmlns:v="urn:schemas-microsoft-com:vml" xmlns:wp14="http://schemas.microsoft.com/office/word/2010/wordprocessingDrawing" xmlns:wp="http://schemas.openxmlformats.org/drawingml/2006/wordprocessingDrawing" xmlns:w10="urn:schemas-microsoft-com:office:word" xmlns:w="http://schemas.openxmlformats.org/wordprocessingml/2006/main" xmlns:w14="http://schemas.microsoft.com/office/word/2010/wordml" xmlns:w15="http://schemas.microsoft.com/office/word/2012/wordml" xmlns:w16cid="http://schemas.microsoft.com/office/word/2016/wordml/cid" xmlns:w16se="http://schemas.microsoft.com/office/word/2015/wordml/symex" xmlns:wpg="http://schemas.microsoft.com/office/word/2010/wordprocessingGroup" xmlns:wpi="http://schemas.microsoft.com/office/word/2010/wordprocessingInk" xmlns:wne="http://schemas.microsoft.com/office/word/2006/wordml" xmlns:wps="http://schemas.microsoft.com/office/word/2010/wordprocessingShape" mc:Ignorable="w14 w15 w16se w16cid wp14">
+<w:ftr xmlns:wpc="http://schemas.microsoft.com/office/word/2010/wordprocessingCanvas" xmlns:cx="http://schemas.microsoft.com/office/drawing/2014/chartex" xmlns:cx1="http://schemas.microsoft.com/office/drawing/2015/9/8/chartex" xmlns:mc="http://schemas.openxmlformats.org/markup-compatibility/2006" xmlns:o="urn:schemas-microsoft-com:office:office" xmlns:r="http://schemas.openxmlformats.org/officeDocument/2006/relationships" xmlns:m="http://schemas.openxmlformats.org/officeDocument/2006/math" xmlns:v="urn:schemas-microsoft-com:vml" xmlns:wp14="http://schemas.microsoft.com/office/word/2010/wordprocessingDrawing" xmlns:wp="http://schemas.openxmlformats.org/drawingml/2006/wordprocessingDrawing" xmlns:w10="urn:schemas-microsoft-com:office:word" xmlns:w="http://schemas.openxmlformats.org/wordprocessingml/2006/main" xmlns:w14="http://schemas.microsoft.com/office/word/2010/wordml" xmlns:w15="http://schemas.microsoft.com/office/word/2012/wordml" xmlns:w16se="http://schemas.microsoft.com/office/word/2015/wordml/symex" xmlns:wpg="http://schemas.microsoft.com/office/word/2010/wordprocessingGroup" xmlns:wpi="http://schemas.microsoft.com/office/word/2010/wordprocessingInk" xmlns:wne="http://schemas.microsoft.com/office/word/2006/wordml" xmlns:wps="http://schemas.microsoft.com/office/word/2010/wordprocessingShape" mc:Ignorable="w14 w15 w16se wp14">
   <w:p>
     <w:pPr>
       <w:pStyle w:val="Footer"/>
@@ -3369,7 +3628,7 @@
 </file>
 
 <file path=word/footer2.xml><?xml version="1.0" encoding="utf-8"?>
-<w:ftr xmlns:wpc="http://schemas.microsoft.com/office/word/2010/wordprocessingCanvas" xmlns:cx="http://schemas.microsoft.com/office/drawing/2014/chartex" xmlns:cx1="http://schemas.microsoft.com/office/drawing/2015/9/8/chartex" xmlns:cx2="http://schemas.microsoft.com/office/drawing/2015/10/21/chartex" xmlns:cx3="http://schemas.microsoft.com/office/drawing/2016/5/9/chartex" xmlns:cx4="http://schemas.microsoft.com/office/drawing/2016/5/10/chartex" xmlns:cx5="http://schemas.microsoft.com/office/drawing/2016/5/11/chartex" xmlns:cx6="http://schemas.microsoft.com/office/drawing/2016/5/12/chartex" xmlns:cx7="http://schemas.microsoft.com/office/drawing/2016/5/13/chartex" xmlns:cx8="http://schemas.microsoft.com/office/drawing/2016/5/14/chartex" xmlns:mc="http://schemas.openxmlformats.org/markup-compatibility/2006" xmlns:aink="http://schemas.microsoft.com/office/drawing/2016/ink" xmlns:am3d="http://schemas.microsoft.com/office/drawing/2017/model3d" xmlns:o="urn:schemas-microsoft-com:office:office" xmlns:r="http://schemas.openxmlformats.org/officeDocument/2006/relationships" xmlns:m="http://schemas.openxmlformats.org/officeDocument/2006/math" xmlns:v="urn:schemas-microsoft-com:vml" xmlns:wp14="http://schemas.microsoft.com/office/word/2010/wordprocessingDrawing" xmlns:wp="http://schemas.openxmlformats.org/drawingml/2006/wordprocessingDrawing" xmlns:w10="urn:schemas-microsoft-com:office:word" xmlns:w="http://schemas.openxmlformats.org/wordprocessingml/2006/main" xmlns:w14="http://schemas.microsoft.com/office/word/2010/wordml" xmlns:w15="http://schemas.microsoft.com/office/word/2012/wordml" xmlns:w16cid="http://schemas.microsoft.com/office/word/2016/wordml/cid" xmlns:w16se="http://schemas.microsoft.com/office/word/2015/wordml/symex" xmlns:wpg="http://schemas.microsoft.com/office/word/2010/wordprocessingGroup" xmlns:wpi="http://schemas.microsoft.com/office/word/2010/wordprocessingInk" xmlns:wne="http://schemas.microsoft.com/office/word/2006/wordml" xmlns:wps="http://schemas.microsoft.com/office/word/2010/wordprocessingShape" mc:Ignorable="w14 w15 w16se w16cid wp14">
+<w:ftr xmlns:wpc="http://schemas.microsoft.com/office/word/2010/wordprocessingCanvas" xmlns:cx="http://schemas.microsoft.com/office/drawing/2014/chartex" xmlns:cx1="http://schemas.microsoft.com/office/drawing/2015/9/8/chartex" xmlns:mc="http://schemas.openxmlformats.org/markup-compatibility/2006" xmlns:o="urn:schemas-microsoft-com:office:office" xmlns:r="http://schemas.openxmlformats.org/officeDocument/2006/relationships" xmlns:m="http://schemas.openxmlformats.org/officeDocument/2006/math" xmlns:v="urn:schemas-microsoft-com:vml" xmlns:wp14="http://schemas.microsoft.com/office/word/2010/wordprocessingDrawing" xmlns:wp="http://schemas.openxmlformats.org/drawingml/2006/wordprocessingDrawing" xmlns:w10="urn:schemas-microsoft-com:office:word" xmlns:w="http://schemas.openxmlformats.org/wordprocessingml/2006/main" xmlns:w14="http://schemas.microsoft.com/office/word/2010/wordml" xmlns:w15="http://schemas.microsoft.com/office/word/2012/wordml" xmlns:w16se="http://schemas.microsoft.com/office/word/2015/wordml/symex" xmlns:wpg="http://schemas.microsoft.com/office/word/2010/wordprocessingGroup" xmlns:wpi="http://schemas.microsoft.com/office/word/2010/wordprocessingInk" xmlns:wne="http://schemas.microsoft.com/office/word/2006/wordml" xmlns:wps="http://schemas.microsoft.com/office/word/2010/wordprocessingShape" mc:Ignorable="w14 w15 w16se wp14">
   <w:p>
     <w:pPr>
       <w:pStyle w:val="Footer"/>
@@ -3379,7 +3638,7 @@
 </file>
 
 <file path=word/footer3.xml><?xml version="1.0" encoding="utf-8"?>
-<w:ftr xmlns:wpc="http://schemas.microsoft.com/office/word/2010/wordprocessingCanvas" xmlns:cx="http://schemas.microsoft.com/office/drawing/2014/chartex" xmlns:cx1="http://schemas.microsoft.com/office/drawing/2015/9/8/chartex" xmlns:cx2="http://schemas.microsoft.com/office/drawing/2015/10/21/chartex" xmlns:cx3="http://schemas.microsoft.com/office/drawing/2016/5/9/chartex" xmlns:cx4="http://schemas.microsoft.com/office/drawing/2016/5/10/chartex" xmlns:cx5="http://schemas.microsoft.com/office/drawing/2016/5/11/chartex" xmlns:cx6="http://schemas.microsoft.com/office/drawing/2016/5/12/chartex" xmlns:cx7="http://schemas.microsoft.com/office/drawing/2016/5/13/chartex" xmlns:cx8="http://schemas.microsoft.com/office/drawing/2016/5/14/chartex" xmlns:mc="http://schemas.openxmlformats.org/markup-compatibility/2006" xmlns:aink="http://schemas.microsoft.com/office/drawing/2016/ink" xmlns:am3d="http://schemas.microsoft.com/office/drawing/2017/model3d" xmlns:o="urn:schemas-microsoft-com:office:office" xmlns:r="http://schemas.openxmlformats.org/officeDocument/2006/relationships" xmlns:m="http://schemas.openxmlformats.org/officeDocument/2006/math" xmlns:v="urn:schemas-microsoft-com:vml" xmlns:wp14="http://schemas.microsoft.com/office/word/2010/wordprocessingDrawing" xmlns:wp="http://schemas.openxmlformats.org/drawingml/2006/wordprocessingDrawing" xmlns:w10="urn:schemas-microsoft-com:office:word" xmlns:w="http://schemas.openxmlformats.org/wordprocessingml/2006/main" xmlns:w14="http://schemas.microsoft.com/office/word/2010/wordml" xmlns:w15="http://schemas.microsoft.com/office/word/2012/wordml" xmlns:w16cid="http://schemas.microsoft.com/office/word/2016/wordml/cid" xmlns:w16se="http://schemas.microsoft.com/office/word/2015/wordml/symex" xmlns:wpg="http://schemas.microsoft.com/office/word/2010/wordprocessingGroup" xmlns:wpi="http://schemas.microsoft.com/office/word/2010/wordprocessingInk" xmlns:wne="http://schemas.microsoft.com/office/word/2006/wordml" xmlns:wps="http://schemas.microsoft.com/office/word/2010/wordprocessingShape" mc:Ignorable="w14 w15 w16se w16cid wp14">
+<w:ftr xmlns:wpc="http://schemas.microsoft.com/office/word/2010/wordprocessingCanvas" xmlns:cx="http://schemas.microsoft.com/office/drawing/2014/chartex" xmlns:cx1="http://schemas.microsoft.com/office/drawing/2015/9/8/chartex" xmlns:mc="http://schemas.openxmlformats.org/markup-compatibility/2006" xmlns:o="urn:schemas-microsoft-com:office:office" xmlns:r="http://schemas.openxmlformats.org/officeDocument/2006/relationships" xmlns:m="http://schemas.openxmlformats.org/officeDocument/2006/math" xmlns:v="urn:schemas-microsoft-com:vml" xmlns:wp14="http://schemas.microsoft.com/office/word/2010/wordprocessingDrawing" xmlns:wp="http://schemas.openxmlformats.org/drawingml/2006/wordprocessingDrawing" xmlns:w10="urn:schemas-microsoft-com:office:word" xmlns:w="http://schemas.openxmlformats.org/wordprocessingml/2006/main" xmlns:w14="http://schemas.microsoft.com/office/word/2010/wordml" xmlns:w15="http://schemas.microsoft.com/office/word/2012/wordml" xmlns:w16se="http://schemas.microsoft.com/office/word/2015/wordml/symex" xmlns:wpg="http://schemas.microsoft.com/office/word/2010/wordprocessingGroup" xmlns:wpi="http://schemas.microsoft.com/office/word/2010/wordprocessingInk" xmlns:wne="http://schemas.microsoft.com/office/word/2006/wordml" xmlns:wps="http://schemas.microsoft.com/office/word/2010/wordprocessingShape" mc:Ignorable="w14 w15 w16se wp14">
   <w:p>
     <w:pPr>
       <w:pStyle w:val="Footer"/>
@@ -3389,7 +3648,7 @@
 </file>
 
 <file path=word/footnotes.xml><?xml version="1.0" encoding="utf-8"?>
-<w:footnotes xmlns:wpc="http://schemas.microsoft.com/office/word/2010/wordprocessingCanvas" xmlns:cx="http://schemas.microsoft.com/office/drawing/2014/chartex" xmlns:cx1="http://schemas.microsoft.com/office/drawing/2015/9/8/chartex" xmlns:cx2="http://schemas.microsoft.com/office/drawing/2015/10/21/chartex" xmlns:cx3="http://schemas.microsoft.com/office/drawing/2016/5/9/chartex" xmlns:cx4="http://schemas.microsoft.com/office/drawing/2016/5/10/chartex" xmlns:cx5="http://schemas.microsoft.com/office/drawing/2016/5/11/chartex" xmlns:cx6="http://schemas.microsoft.com/office/drawing/2016/5/12/chartex" xmlns:cx7="http://schemas.microsoft.com/office/drawing/2016/5/13/chartex" xmlns:cx8="http://schemas.microsoft.com/office/drawing/2016/5/14/chartex" xmlns:mc="http://schemas.openxmlformats.org/markup-compatibility/2006" xmlns:aink="http://schemas.microsoft.com/office/drawing/2016/ink" xmlns:am3d="http://schemas.microsoft.com/office/drawing/2017/model3d" xmlns:o="urn:schemas-microsoft-com:office:office" xmlns:r="http://schemas.openxmlformats.org/officeDocument/2006/relationships" xmlns:m="http://schemas.openxmlformats.org/officeDocument/2006/math" xmlns:v="urn:schemas-microsoft-com:vml" xmlns:wp14="http://schemas.microsoft.com/office/word/2010/wordprocessingDrawing" xmlns:wp="http://schemas.openxmlformats.org/drawingml/2006/wordprocessingDrawing" xmlns:w10="urn:schemas-microsoft-com:office:word" xmlns:w="http://schemas.openxmlformats.org/wordprocessingml/2006/main" xmlns:w14="http://schemas.microsoft.com/office/word/2010/wordml" xmlns:w15="http://schemas.microsoft.com/office/word/2012/wordml" xmlns:w16cid="http://schemas.microsoft.com/office/word/2016/wordml/cid" xmlns:w16se="http://schemas.microsoft.com/office/word/2015/wordml/symex" xmlns:wpg="http://schemas.microsoft.com/office/word/2010/wordprocessingGroup" xmlns:wpi="http://schemas.microsoft.com/office/word/2010/wordprocessingInk" xmlns:wne="http://schemas.microsoft.com/office/word/2006/wordml" xmlns:wps="http://schemas.microsoft.com/office/word/2010/wordprocessingShape" mc:Ignorable="w14 w15 w16se w16cid wp14">
+<w:footnotes xmlns:wpc="http://schemas.microsoft.com/office/word/2010/wordprocessingCanvas" xmlns:cx="http://schemas.microsoft.com/office/drawing/2014/chartex" xmlns:cx1="http://schemas.microsoft.com/office/drawing/2015/9/8/chartex" xmlns:mc="http://schemas.openxmlformats.org/markup-compatibility/2006" xmlns:o="urn:schemas-microsoft-com:office:office" xmlns:r="http://schemas.openxmlformats.org/officeDocument/2006/relationships" xmlns:m="http://schemas.openxmlformats.org/officeDocument/2006/math" xmlns:v="urn:schemas-microsoft-com:vml" xmlns:wp14="http://schemas.microsoft.com/office/word/2010/wordprocessingDrawing" xmlns:wp="http://schemas.openxmlformats.org/drawingml/2006/wordprocessingDrawing" xmlns:w10="urn:schemas-microsoft-com:office:word" xmlns:w="http://schemas.openxmlformats.org/wordprocessingml/2006/main" xmlns:w14="http://schemas.microsoft.com/office/word/2010/wordml" xmlns:w15="http://schemas.microsoft.com/office/word/2012/wordml" xmlns:w16se="http://schemas.microsoft.com/office/word/2015/wordml/symex" xmlns:wpg="http://schemas.microsoft.com/office/word/2010/wordprocessingGroup" xmlns:wpi="http://schemas.microsoft.com/office/word/2010/wordprocessingInk" xmlns:wne="http://schemas.microsoft.com/office/word/2006/wordml" xmlns:wps="http://schemas.microsoft.com/office/word/2010/wordprocessingShape" mc:Ignorable="w14 w15 w16se wp14">
   <w:footnote w:type="separator" w:id="-1">
     <w:p>
       <w:pPr>
@@ -3414,7 +3673,7 @@
 </file>
 
 <file path=word/header1.xml><?xml version="1.0" encoding="utf-8"?>
-<w:hdr xmlns:wpc="http://schemas.microsoft.com/office/word/2010/wordprocessingCanvas" xmlns:cx="http://schemas.microsoft.com/office/drawing/2014/chartex" xmlns:cx1="http://schemas.microsoft.com/office/drawing/2015/9/8/chartex" xmlns:cx2="http://schemas.microsoft.com/office/drawing/2015/10/21/chartex" xmlns:cx3="http://schemas.microsoft.com/office/drawing/2016/5/9/chartex" xmlns:cx4="http://schemas.microsoft.com/office/drawing/2016/5/10/chartex" xmlns:cx5="http://schemas.microsoft.com/office/drawing/2016/5/11/chartex" xmlns:cx6="http://schemas.microsoft.com/office/drawing/2016/5/12/chartex" xmlns:cx7="http://schemas.microsoft.com/office/drawing/2016/5/13/chartex" xmlns:cx8="http://schemas.microsoft.com/office/drawing/2016/5/14/chartex" xmlns:mc="http://schemas.openxmlformats.org/markup-compatibility/2006" xmlns:aink="http://schemas.microsoft.com/office/drawing/2016/ink" xmlns:am3d="http://schemas.microsoft.com/office/drawing/2017/model3d" xmlns:o="urn:schemas-microsoft-com:office:office" xmlns:r="http://schemas.openxmlformats.org/officeDocument/2006/relationships" xmlns:m="http://schemas.openxmlformats.org/officeDocument/2006/math" xmlns:v="urn:schemas-microsoft-com:vml" xmlns:wp14="http://schemas.microsoft.com/office/word/2010/wordprocessingDrawing" xmlns:wp="http://schemas.openxmlformats.org/drawingml/2006/wordprocessingDrawing" xmlns:w10="urn:schemas-microsoft-com:office:word" xmlns:w="http://schemas.openxmlformats.org/wordprocessingml/2006/main" xmlns:w14="http://schemas.microsoft.com/office/word/2010/wordml" xmlns:w15="http://schemas.microsoft.com/office/word/2012/wordml" xmlns:w16cid="http://schemas.microsoft.com/office/word/2016/wordml/cid" xmlns:w16se="http://schemas.microsoft.com/office/word/2015/wordml/symex" xmlns:wpg="http://schemas.microsoft.com/office/word/2010/wordprocessingGroup" xmlns:wpi="http://schemas.microsoft.com/office/word/2010/wordprocessingInk" xmlns:wne="http://schemas.microsoft.com/office/word/2006/wordml" xmlns:wps="http://schemas.microsoft.com/office/word/2010/wordprocessingShape" mc:Ignorable="w14 w15 w16se w16cid wp14">
+<w:hdr xmlns:wpc="http://schemas.microsoft.com/office/word/2010/wordprocessingCanvas" xmlns:cx="http://schemas.microsoft.com/office/drawing/2014/chartex" xmlns:cx1="http://schemas.microsoft.com/office/drawing/2015/9/8/chartex" xmlns:mc="http://schemas.openxmlformats.org/markup-compatibility/2006" xmlns:o="urn:schemas-microsoft-com:office:office" xmlns:r="http://schemas.openxmlformats.org/officeDocument/2006/relationships" xmlns:m="http://schemas.openxmlformats.org/officeDocument/2006/math" xmlns:v="urn:schemas-microsoft-com:vml" xmlns:wp14="http://schemas.microsoft.com/office/word/2010/wordprocessingDrawing" xmlns:wp="http://schemas.openxmlformats.org/drawingml/2006/wordprocessingDrawing" xmlns:w10="urn:schemas-microsoft-com:office:word" xmlns:w="http://schemas.openxmlformats.org/wordprocessingml/2006/main" xmlns:w14="http://schemas.microsoft.com/office/word/2010/wordml" xmlns:w15="http://schemas.microsoft.com/office/word/2012/wordml" xmlns:w16se="http://schemas.microsoft.com/office/word/2015/wordml/symex" xmlns:wpg="http://schemas.microsoft.com/office/word/2010/wordprocessingGroup" xmlns:wpi="http://schemas.microsoft.com/office/word/2010/wordprocessingInk" xmlns:wne="http://schemas.microsoft.com/office/word/2006/wordml" xmlns:wps="http://schemas.microsoft.com/office/word/2010/wordprocessingShape" mc:Ignorable="w14 w15 w16se wp14">
   <w:p>
     <w:pPr>
       <w:pStyle w:val="Header"/>
@@ -3424,7 +3683,7 @@
 </file>
 
 <file path=word/header2.xml><?xml version="1.0" encoding="utf-8"?>
-<w:hdr xmlns:wpc="http://schemas.microsoft.com/office/word/2010/wordprocessingCanvas" xmlns:cx="http://schemas.microsoft.com/office/drawing/2014/chartex" xmlns:cx1="http://schemas.microsoft.com/office/drawing/2015/9/8/chartex" xmlns:cx2="http://schemas.microsoft.com/office/drawing/2015/10/21/chartex" xmlns:cx3="http://schemas.microsoft.com/office/drawing/2016/5/9/chartex" xmlns:cx4="http://schemas.microsoft.com/office/drawing/2016/5/10/chartex" xmlns:cx5="http://schemas.microsoft.com/office/drawing/2016/5/11/chartex" xmlns:cx6="http://schemas.microsoft.com/office/drawing/2016/5/12/chartex" xmlns:cx7="http://schemas.microsoft.com/office/drawing/2016/5/13/chartex" xmlns:cx8="http://schemas.microsoft.com/office/drawing/2016/5/14/chartex" xmlns:mc="http://schemas.openxmlformats.org/markup-compatibility/2006" xmlns:aink="http://schemas.microsoft.com/office/drawing/2016/ink" xmlns:am3d="http://schemas.microsoft.com/office/drawing/2017/model3d" xmlns:o="urn:schemas-microsoft-com:office:office" xmlns:r="http://schemas.openxmlformats.org/officeDocument/2006/relationships" xmlns:m="http://schemas.openxmlformats.org/officeDocument/2006/math" xmlns:v="urn:schemas-microsoft-com:vml" xmlns:wp14="http://schemas.microsoft.com/office/word/2010/wordprocessingDrawing" xmlns:wp="http://schemas.openxmlformats.org/drawingml/2006/wordprocessingDrawing" xmlns:w10="urn:schemas-microsoft-com:office:word" xmlns:w="http://schemas.openxmlformats.org/wordprocessingml/2006/main" xmlns:w14="http://schemas.microsoft.com/office/word/2010/wordml" xmlns:w15="http://schemas.microsoft.com/office/word/2012/wordml" xmlns:w16cid="http://schemas.microsoft.com/office/word/2016/wordml/cid" xmlns:w16se="http://schemas.microsoft.com/office/word/2015/wordml/symex" xmlns:wpg="http://schemas.microsoft.com/office/word/2010/wordprocessingGroup" xmlns:wpi="http://schemas.microsoft.com/office/word/2010/wordprocessingInk" xmlns:wne="http://schemas.microsoft.com/office/word/2006/wordml" xmlns:wps="http://schemas.microsoft.com/office/word/2010/wordprocessingShape" mc:Ignorable="w14 w15 w16se w16cid wp14">
+<w:hdr xmlns:wpc="http://schemas.microsoft.com/office/word/2010/wordprocessingCanvas" xmlns:cx="http://schemas.microsoft.com/office/drawing/2014/chartex" xmlns:cx1="http://schemas.microsoft.com/office/drawing/2015/9/8/chartex" xmlns:mc="http://schemas.openxmlformats.org/markup-compatibility/2006" xmlns:o="urn:schemas-microsoft-com:office:office" xmlns:r="http://schemas.openxmlformats.org/officeDocument/2006/relationships" xmlns:m="http://schemas.openxmlformats.org/officeDocument/2006/math" xmlns:v="urn:schemas-microsoft-com:vml" xmlns:wp14="http://schemas.microsoft.com/office/word/2010/wordprocessingDrawing" xmlns:wp="http://schemas.openxmlformats.org/drawingml/2006/wordprocessingDrawing" xmlns:w10="urn:schemas-microsoft-com:office:word" xmlns:w="http://schemas.openxmlformats.org/wordprocessingml/2006/main" xmlns:w14="http://schemas.microsoft.com/office/word/2010/wordml" xmlns:w15="http://schemas.microsoft.com/office/word/2012/wordml" xmlns:w16se="http://schemas.microsoft.com/office/word/2015/wordml/symex" xmlns:wpg="http://schemas.microsoft.com/office/word/2010/wordprocessingGroup" xmlns:wpi="http://schemas.microsoft.com/office/word/2010/wordprocessingInk" xmlns:wne="http://schemas.microsoft.com/office/word/2006/wordml" xmlns:wps="http://schemas.microsoft.com/office/word/2010/wordprocessingShape" mc:Ignorable="w14 w15 w16se wp14">
   <w:p>
     <w:pPr>
       <w:pStyle w:val="Subtitle"/>
@@ -3462,7 +3721,7 @@
         <w:noProof/>
         <w:color w:val="000000"/>
       </w:rPr>
-      <w:t>7</w:t>
+      <w:t>5</w:t>
     </w:r>
     <w:r>
       <w:rPr>
@@ -3521,7 +3780,7 @@
 </file>
 
 <file path=word/header3.xml><?xml version="1.0" encoding="utf-8"?>
-<w:hdr xmlns:wpc="http://schemas.microsoft.com/office/word/2010/wordprocessingCanvas" xmlns:cx="http://schemas.microsoft.com/office/drawing/2014/chartex" xmlns:cx1="http://schemas.microsoft.com/office/drawing/2015/9/8/chartex" xmlns:cx2="http://schemas.microsoft.com/office/drawing/2015/10/21/chartex" xmlns:cx3="http://schemas.microsoft.com/office/drawing/2016/5/9/chartex" xmlns:cx4="http://schemas.microsoft.com/office/drawing/2016/5/10/chartex" xmlns:cx5="http://schemas.microsoft.com/office/drawing/2016/5/11/chartex" xmlns:cx6="http://schemas.microsoft.com/office/drawing/2016/5/12/chartex" xmlns:cx7="http://schemas.microsoft.com/office/drawing/2016/5/13/chartex" xmlns:cx8="http://schemas.microsoft.com/office/drawing/2016/5/14/chartex" xmlns:mc="http://schemas.openxmlformats.org/markup-compatibility/2006" xmlns:aink="http://schemas.microsoft.com/office/drawing/2016/ink" xmlns:am3d="http://schemas.microsoft.com/office/drawing/2017/model3d" xmlns:o="urn:schemas-microsoft-com:office:office" xmlns:r="http://schemas.openxmlformats.org/officeDocument/2006/relationships" xmlns:m="http://schemas.openxmlformats.org/officeDocument/2006/math" xmlns:v="urn:schemas-microsoft-com:vml" xmlns:wp14="http://schemas.microsoft.com/office/word/2010/wordprocessingDrawing" xmlns:wp="http://schemas.openxmlformats.org/drawingml/2006/wordprocessingDrawing" xmlns:w10="urn:schemas-microsoft-com:office:word" xmlns:w="http://schemas.openxmlformats.org/wordprocessingml/2006/main" xmlns:w14="http://schemas.microsoft.com/office/word/2010/wordml" xmlns:w15="http://schemas.microsoft.com/office/word/2012/wordml" xmlns:w16cid="http://schemas.microsoft.com/office/word/2016/wordml/cid" xmlns:w16se="http://schemas.microsoft.com/office/word/2015/wordml/symex" xmlns:wpg="http://schemas.microsoft.com/office/word/2010/wordprocessingGroup" xmlns:wpi="http://schemas.microsoft.com/office/word/2010/wordprocessingInk" xmlns:wne="http://schemas.microsoft.com/office/word/2006/wordml" xmlns:wps="http://schemas.microsoft.com/office/word/2010/wordprocessingShape" mc:Ignorable="w14 w15 w16se w16cid wp14">
+<w:hdr xmlns:wpc="http://schemas.microsoft.com/office/word/2010/wordprocessingCanvas" xmlns:cx="http://schemas.microsoft.com/office/drawing/2014/chartex" xmlns:cx1="http://schemas.microsoft.com/office/drawing/2015/9/8/chartex" xmlns:mc="http://schemas.openxmlformats.org/markup-compatibility/2006" xmlns:o="urn:schemas-microsoft-com:office:office" xmlns:r="http://schemas.openxmlformats.org/officeDocument/2006/relationships" xmlns:m="http://schemas.openxmlformats.org/officeDocument/2006/math" xmlns:v="urn:schemas-microsoft-com:vml" xmlns:wp14="http://schemas.microsoft.com/office/word/2010/wordprocessingDrawing" xmlns:wp="http://schemas.openxmlformats.org/drawingml/2006/wordprocessingDrawing" xmlns:w10="urn:schemas-microsoft-com:office:word" xmlns:w="http://schemas.openxmlformats.org/wordprocessingml/2006/main" xmlns:w14="http://schemas.microsoft.com/office/word/2010/wordml" xmlns:w15="http://schemas.microsoft.com/office/word/2012/wordml" xmlns:w16se="http://schemas.microsoft.com/office/word/2015/wordml/symex" xmlns:wpg="http://schemas.microsoft.com/office/word/2010/wordprocessingGroup" xmlns:wpi="http://schemas.microsoft.com/office/word/2010/wordprocessingInk" xmlns:wne="http://schemas.microsoft.com/office/word/2006/wordml" xmlns:wps="http://schemas.microsoft.com/office/word/2010/wordprocessingShape" mc:Ignorable="w14 w15 w16se wp14">
   <w:p>
     <w:pPr>
       <w:spacing w:before="600" w:line="240" w:lineRule="auto"/>
@@ -3531,7 +3790,7 @@
 </file>
 
 <file path=word/numbering.xml><?xml version="1.0" encoding="utf-8"?>
-<w:numbering xmlns:wpc="http://schemas.microsoft.com/office/word/2010/wordprocessingCanvas" xmlns:cx="http://schemas.microsoft.com/office/drawing/2014/chartex" xmlns:cx1="http://schemas.microsoft.com/office/drawing/2015/9/8/chartex" xmlns:cx2="http://schemas.microsoft.com/office/drawing/2015/10/21/chartex" xmlns:cx3="http://schemas.microsoft.com/office/drawing/2016/5/9/chartex" xmlns:cx4="http://schemas.microsoft.com/office/drawing/2016/5/10/chartex" xmlns:cx5="http://schemas.microsoft.com/office/drawing/2016/5/11/chartex" xmlns:cx6="http://schemas.microsoft.com/office/drawing/2016/5/12/chartex" xmlns:cx7="http://schemas.microsoft.com/office/drawing/2016/5/13/chartex" xmlns:cx8="http://schemas.microsoft.com/office/drawing/2016/5/14/chartex" xmlns:mc="http://schemas.openxmlformats.org/markup-compatibility/2006" xmlns:aink="http://schemas.microsoft.com/office/drawing/2016/ink" xmlns:am3d="http://schemas.microsoft.com/office/drawing/2017/model3d" xmlns:o="urn:schemas-microsoft-com:office:office" xmlns:r="http://schemas.openxmlformats.org/officeDocument/2006/relationships" xmlns:m="http://schemas.openxmlformats.org/officeDocument/2006/math" xmlns:v="urn:schemas-microsoft-com:vml" xmlns:wp14="http://schemas.microsoft.com/office/word/2010/wordprocessingDrawing" xmlns:wp="http://schemas.openxmlformats.org/drawingml/2006/wordprocessingDrawing" xmlns:w10="urn:schemas-microsoft-com:office:word" xmlns:w="http://schemas.openxmlformats.org/wordprocessingml/2006/main" xmlns:w14="http://schemas.microsoft.com/office/word/2010/wordml" xmlns:w15="http://schemas.microsoft.com/office/word/2012/wordml" xmlns:w16cid="http://schemas.microsoft.com/office/word/2016/wordml/cid" xmlns:w16se="http://schemas.microsoft.com/office/word/2015/wordml/symex" xmlns:wpg="http://schemas.microsoft.com/office/word/2010/wordprocessingGroup" xmlns:wpi="http://schemas.microsoft.com/office/word/2010/wordprocessingInk" xmlns:wne="http://schemas.microsoft.com/office/word/2006/wordml" xmlns:wps="http://schemas.microsoft.com/office/word/2010/wordprocessingShape" mc:Ignorable="w14 w15 w16se w16cid wp14">
+<w:numbering xmlns:wpc="http://schemas.microsoft.com/office/word/2010/wordprocessingCanvas" xmlns:cx="http://schemas.microsoft.com/office/drawing/2014/chartex" xmlns:cx1="http://schemas.microsoft.com/office/drawing/2015/9/8/chartex" xmlns:mc="http://schemas.openxmlformats.org/markup-compatibility/2006" xmlns:o="urn:schemas-microsoft-com:office:office" xmlns:r="http://schemas.openxmlformats.org/officeDocument/2006/relationships" xmlns:m="http://schemas.openxmlformats.org/officeDocument/2006/math" xmlns:v="urn:schemas-microsoft-com:vml" xmlns:wp14="http://schemas.microsoft.com/office/word/2010/wordprocessingDrawing" xmlns:wp="http://schemas.openxmlformats.org/drawingml/2006/wordprocessingDrawing" xmlns:w10="urn:schemas-microsoft-com:office:word" xmlns:w="http://schemas.openxmlformats.org/wordprocessingml/2006/main" xmlns:w14="http://schemas.microsoft.com/office/word/2010/wordml" xmlns:w15="http://schemas.microsoft.com/office/word/2012/wordml" xmlns:w16se="http://schemas.microsoft.com/office/word/2015/wordml/symex" xmlns:wpg="http://schemas.microsoft.com/office/word/2010/wordprocessingGroup" xmlns:wpi="http://schemas.microsoft.com/office/word/2010/wordprocessingInk" xmlns:wne="http://schemas.microsoft.com/office/word/2006/wordml" xmlns:wps="http://schemas.microsoft.com/office/word/2010/wordprocessingShape" mc:Ignorable="w14 w15 w16se wp14">
   <w:abstractNum w:abstractNumId="0" w15:restartNumberingAfterBreak="0">
     <w:nsid w:val="04CF2A26"/>
     <w:multiLevelType w:val="multilevel"/>
@@ -6296,7 +6555,7 @@
 </file>
 
 <file path=word/styles.xml><?xml version="1.0" encoding="utf-8"?>
-<w:styles xmlns:mc="http://schemas.openxmlformats.org/markup-compatibility/2006" xmlns:r="http://schemas.openxmlformats.org/officeDocument/2006/relationships" xmlns:w="http://schemas.openxmlformats.org/wordprocessingml/2006/main" xmlns:w14="http://schemas.microsoft.com/office/word/2010/wordml" xmlns:w15="http://schemas.microsoft.com/office/word/2012/wordml" xmlns:w16cid="http://schemas.microsoft.com/office/word/2016/wordml/cid" xmlns:w16se="http://schemas.microsoft.com/office/word/2015/wordml/symex" mc:Ignorable="w14 w15 w16se w16cid">
+<w:styles xmlns:mc="http://schemas.openxmlformats.org/markup-compatibility/2006" xmlns:r="http://schemas.openxmlformats.org/officeDocument/2006/relationships" xmlns:w="http://schemas.openxmlformats.org/wordprocessingml/2006/main" xmlns:w14="http://schemas.microsoft.com/office/word/2010/wordml" xmlns:w15="http://schemas.microsoft.com/office/word/2012/wordml" xmlns:w16se="http://schemas.microsoft.com/office/word/2015/wordml/symex" mc:Ignorable="w14 w15 w16se">
   <w:docDefaults>
     <w:rPrDefault>
       <w:rPr>
@@ -6320,7 +6579,7 @@
       </w:pPr>
     </w:pPrDefault>
   </w:docDefaults>
-  <w:latentStyles w:defLockedState="0" w:defUIPriority="99" w:defSemiHidden="0" w:defUnhideWhenUsed="0" w:defQFormat="0" w:count="375">
+  <w:latentStyles w:defLockedState="0" w:defUIPriority="99" w:defSemiHidden="0" w:defUnhideWhenUsed="0" w:defQFormat="0" w:count="371">
     <w:lsdException w:name="Normal" w:uiPriority="0" w:qFormat="1"/>
     <w:lsdException w:name="heading 1" w:uiPriority="0" w:qFormat="1"/>
     <w:lsdException w:name="heading 2" w:semiHidden="1" w:uiPriority="9" w:unhideWhenUsed="1" w:qFormat="1"/>
@@ -6692,10 +6951,6 @@
     <w:lsdException w:name="List Table 5 Dark Accent 6" w:uiPriority="50"/>
     <w:lsdException w:name="List Table 6 Colorful Accent 6" w:uiPriority="51"/>
     <w:lsdException w:name="List Table 7 Colorful Accent 6" w:uiPriority="52"/>
-    <w:lsdException w:name="Mention" w:semiHidden="1" w:unhideWhenUsed="1"/>
-    <w:lsdException w:name="Smart Hyperlink" w:semiHidden="1" w:unhideWhenUsed="1"/>
-    <w:lsdException w:name="Hashtag" w:semiHidden="1" w:unhideWhenUsed="1"/>
-    <w:lsdException w:name="Unresolved Mention" w:semiHidden="1" w:unhideWhenUsed="1"/>
   </w:latentStyles>
   <w:style w:type="paragraph" w:default="1" w:styleId="Normal">
     <w:name w:val="Normal"/>
@@ -7478,7 +7733,7 @@
 </file>
 
 <file path=customXml/itemProps1.xml><?xml version="1.0" encoding="utf-8"?>
-<ds:datastoreItem xmlns:ds="http://schemas.openxmlformats.org/officeDocument/2006/customXml" ds:itemID="{00664B0E-B57D-45D5-B3A3-FDF1B751581B}">
+<ds:datastoreItem xmlns:ds="http://schemas.openxmlformats.org/officeDocument/2006/customXml" ds:itemID="{3F62957A-AE04-486A-9C90-E47C880AEF6D}">
   <ds:schemaRefs>
     <ds:schemaRef ds:uri="http://schemas.openxmlformats.org/officeDocument/2006/bibliography"/>
   </ds:schemaRefs>

</xml_diff>